<commit_message>
Commint after stage 3 21st June
</commit_message>
<xml_diff>
--- a/task.docx
+++ b/task.docx
@@ -14,7 +14,7 @@
           <w:b/>
           <w:bCs/>
         </w:rPr>
-        <w:t>HR Q&amp;A POC - Progress Report</w:t>
+        <w:t>HR Q&amp;A System - Implementation Status</w:t>
       </w:r>
     </w:p>
     <w:p>
@@ -30,6 +30,29 @@
           <w:b/>
           <w:bCs/>
         </w:rPr>
+        <w:t>🎉</w:t>
+      </w:r>
+      <w:r>
+        <w:rPr>
+          <w:b/>
+          <w:bCs/>
+        </w:rPr>
+        <w:t xml:space="preserve"> COMPLETED COMPONENTS</w:t>
+      </w:r>
+    </w:p>
+    <w:p>
+      <w:pPr>
+        <w:rPr>
+          <w:b/>
+          <w:bCs/>
+        </w:rPr>
+      </w:pPr>
+      <w:r>
+        <w:rPr>
+          <w:rFonts w:ascii="Segoe UI Emoji" w:hAnsi="Segoe UI Emoji" w:cs="Segoe UI Emoji"/>
+          <w:b/>
+          <w:bCs/>
+        </w:rPr>
         <w:t>✅</w:t>
       </w:r>
       <w:r>
@@ -37,622 +60,520 @@
           <w:b/>
           <w:bCs/>
         </w:rPr>
-        <w:t xml:space="preserve"> COMPLETED (75%)</w:t>
-      </w:r>
-    </w:p>
-    <w:p>
-      <w:pPr>
-        <w:rPr>
-          <w:b/>
-          <w:bCs/>
-        </w:rPr>
-      </w:pPr>
-      <w:r>
-        <w:rPr>
-          <w:b/>
-          <w:bCs/>
-        </w:rPr>
-        <w:t xml:space="preserve">Phase 1: Foundation Setup </w:t>
-      </w:r>
-      <w:r>
-        <w:rPr>
-          <w:rFonts w:ascii="Segoe UI Emoji" w:hAnsi="Segoe UI Emoji" w:cs="Segoe UI Emoji"/>
-          <w:b/>
-          <w:bCs/>
-        </w:rPr>
-        <w:t>✅</w:t>
-      </w:r>
-      <w:r>
-        <w:rPr>
-          <w:b/>
-          <w:bCs/>
-        </w:rPr>
-        <w:t xml:space="preserve"> DONE</w:t>
+        <w:t xml:space="preserve"> Core Infrastructure (100%)</w:t>
       </w:r>
     </w:p>
     <w:p>
       <w:pPr>
         <w:numPr>
           <w:ilvl w:val="0"/>
-          <w:numId w:val="1"/>
+          <w:numId w:val="6"/>
         </w:numPr>
-      </w:pPr>
-      <w:r>
-        <w:rPr>
-          <w:rFonts w:ascii="Segoe UI Emoji" w:hAnsi="Segoe UI Emoji" w:cs="Segoe UI Emoji"/>
-        </w:rPr>
-        <w:t>✅</w:t>
-      </w:r>
-      <w:r>
-        <w:t xml:space="preserve"> Project structure created</w:t>
+        <w:rPr>
+          <w:b/>
+          <w:bCs/>
+        </w:rPr>
+      </w:pPr>
+      <w:r>
+        <w:rPr>
+          <w:b/>
+          <w:bCs/>
+        </w:rPr>
+        <w:t>Configuration Management: Environment variables, settings validation</w:t>
       </w:r>
     </w:p>
     <w:p>
       <w:pPr>
         <w:numPr>
           <w:ilvl w:val="0"/>
-          <w:numId w:val="1"/>
+          <w:numId w:val="6"/>
         </w:numPr>
-      </w:pPr>
-      <w:r>
-        <w:rPr>
-          <w:rFonts w:ascii="Segoe UI Emoji" w:hAnsi="Segoe UI Emoji" w:cs="Segoe UI Emoji"/>
-        </w:rPr>
-        <w:t>✅</w:t>
-      </w:r>
-      <w:r>
-        <w:t xml:space="preserve"> Conda environment setup</w:t>
+        <w:rPr>
+          <w:b/>
+          <w:bCs/>
+        </w:rPr>
+      </w:pPr>
+      <w:r>
+        <w:rPr>
+          <w:b/>
+          <w:bCs/>
+        </w:rPr>
+        <w:t>Data Models: Pydantic models for all entities, requests, responses</w:t>
       </w:r>
     </w:p>
     <w:p>
       <w:pPr>
         <w:numPr>
           <w:ilvl w:val="0"/>
-          <w:numId w:val="1"/>
+          <w:numId w:val="6"/>
         </w:numPr>
-      </w:pPr>
-      <w:r>
-        <w:rPr>
-          <w:rFonts w:ascii="Segoe UI Emoji" w:hAnsi="Segoe UI Emoji" w:cs="Segoe UI Emoji"/>
-        </w:rPr>
-        <w:t>✅</w:t>
-      </w:r>
-      <w:r>
-        <w:t xml:space="preserve"> Environment configuration (.env)</w:t>
+        <w:rPr>
+          <w:b/>
+          <w:bCs/>
+        </w:rPr>
+      </w:pPr>
+      <w:r>
+        <w:rPr>
+          <w:b/>
+          <w:bCs/>
+        </w:rPr>
+        <w:t>Exception Handling: Custom exception hierarchy with proper error codes</w:t>
       </w:r>
     </w:p>
     <w:p>
       <w:pPr>
         <w:numPr>
           <w:ilvl w:val="0"/>
-          <w:numId w:val="1"/>
+          <w:numId w:val="6"/>
         </w:numPr>
+        <w:rPr>
+          <w:b/>
+          <w:bCs/>
+        </w:rPr>
+      </w:pPr>
+      <w:r>
+        <w:rPr>
+          <w:b/>
+          <w:bCs/>
+        </w:rPr>
+        <w:t>Database Layer: MongoDB client, collections handler, CRUD operations</w:t>
+      </w:r>
+    </w:p>
+    <w:p>
+      <w:pPr>
+        <w:rPr>
+          <w:b/>
+          <w:bCs/>
+        </w:rPr>
       </w:pPr>
       <w:r>
         <w:rPr>
           <w:rFonts w:ascii="Segoe UI Emoji" w:hAnsi="Segoe UI Emoji" w:cs="Segoe UI Emoji"/>
+          <w:b/>
+          <w:bCs/>
         </w:rPr>
         <w:t>✅</w:t>
       </w:r>
       <w:r>
-        <w:t xml:space="preserve"> All service connections tested: </w:t>
-      </w:r>
-    </w:p>
-    <w:p>
-      <w:pPr>
-        <w:numPr>
-          <w:ilvl w:val="1"/>
-          <w:numId w:val="1"/>
-        </w:numPr>
-      </w:pPr>
-      <w:r>
-        <w:t xml:space="preserve">MongoDB Atlas </w:t>
-      </w:r>
-      <w:r>
-        <w:rPr>
-          <w:rFonts w:ascii="Segoe UI Emoji" w:hAnsi="Segoe UI Emoji" w:cs="Segoe UI Emoji"/>
-        </w:rPr>
-        <w:t>✅</w:t>
-      </w:r>
-    </w:p>
-    <w:p>
-      <w:pPr>
-        <w:numPr>
-          <w:ilvl w:val="1"/>
-          <w:numId w:val="1"/>
-        </w:numPr>
-      </w:pPr>
-      <w:r>
-        <w:t xml:space="preserve">Azure AI Search </w:t>
-      </w:r>
-      <w:r>
-        <w:rPr>
-          <w:rFonts w:ascii="Segoe UI Emoji" w:hAnsi="Segoe UI Emoji" w:cs="Segoe UI Emoji"/>
-        </w:rPr>
-        <w:t>✅</w:t>
-      </w:r>
-    </w:p>
-    <w:p>
-      <w:pPr>
-        <w:numPr>
-          <w:ilvl w:val="1"/>
-          <w:numId w:val="1"/>
-        </w:numPr>
-      </w:pPr>
-      <w:r>
-        <w:t xml:space="preserve">Azure OpenAI </w:t>
-      </w:r>
-      <w:r>
-        <w:rPr>
-          <w:rFonts w:ascii="Segoe UI Emoji" w:hAnsi="Segoe UI Emoji" w:cs="Segoe UI Emoji"/>
-        </w:rPr>
-        <w:t>✅</w:t>
-      </w:r>
-    </w:p>
-    <w:p>
-      <w:pPr>
-        <w:rPr>
-          <w:b/>
-          <w:bCs/>
-        </w:rPr>
-      </w:pPr>
-      <w:r>
-        <w:rPr>
-          <w:b/>
-          <w:bCs/>
-        </w:rPr>
-        <w:t xml:space="preserve">Phase 2: Data Preparation </w:t>
-      </w:r>
-      <w:r>
-        <w:rPr>
-          <w:rFonts w:ascii="Segoe UI Emoji" w:hAnsi="Segoe UI Emoji" w:cs="Segoe UI Emoji"/>
-          <w:b/>
-          <w:bCs/>
-        </w:rPr>
-        <w:t>✅</w:t>
-      </w:r>
-      <w:r>
-        <w:rPr>
-          <w:b/>
-          <w:bCs/>
-        </w:rPr>
-        <w:t xml:space="preserve"> DONE</w:t>
+        <w:rPr>
+          <w:b/>
+          <w:bCs/>
+        </w:rPr>
+        <w:t xml:space="preserve"> Data Processing Pipeline (100%)</w:t>
       </w:r>
     </w:p>
     <w:p>
       <w:pPr>
         <w:numPr>
           <w:ilvl w:val="0"/>
-          <w:numId w:val="2"/>
+          <w:numId w:val="7"/>
         </w:numPr>
-      </w:pPr>
-      <w:r>
-        <w:rPr>
-          <w:rFonts w:ascii="Segoe UI Emoji" w:hAnsi="Segoe UI Emoji" w:cs="Segoe UI Emoji"/>
-        </w:rPr>
-        <w:t>✅</w:t>
-      </w:r>
-      <w:r>
-        <w:t xml:space="preserve"> Comprehensive HR dataset created (25 employees, 10 categories)</w:t>
+        <w:rPr>
+          <w:b/>
+          <w:bCs/>
+        </w:rPr>
+      </w:pPr>
+      <w:r>
+        <w:rPr>
+          <w:b/>
+          <w:bCs/>
+        </w:rPr>
+        <w:t>ETL Pipeline: Complete Excel → MongoDB → Azure Search workflow</w:t>
       </w:r>
     </w:p>
     <w:p>
       <w:pPr>
         <w:numPr>
           <w:ilvl w:val="0"/>
-          <w:numId w:val="2"/>
+          <w:numId w:val="7"/>
         </w:numPr>
-      </w:pPr>
-      <w:r>
-        <w:rPr>
-          <w:rFonts w:ascii="Segoe UI Emoji" w:hAnsi="Segoe UI Emoji" w:cs="Segoe UI Emoji"/>
-        </w:rPr>
-        <w:t>✅</w:t>
-      </w:r>
-      <w:r>
-        <w:t xml:space="preserve"> Excel file with 10 sheets: </w:t>
-      </w:r>
-    </w:p>
-    <w:p>
-      <w:pPr>
-        <w:numPr>
-          <w:ilvl w:val="1"/>
-          <w:numId w:val="2"/>
-        </w:numPr>
-      </w:pPr>
-      <w:r>
-        <w:t>Personal Info, Employment, Performance, Engagement</w:t>
-      </w:r>
-    </w:p>
-    <w:p>
-      <w:pPr>
-        <w:numPr>
-          <w:ilvl w:val="1"/>
-          <w:numId w:val="2"/>
-        </w:numPr>
-      </w:pPr>
-      <w:r>
-        <w:t>Learning, Compensation, Attendance, Experience</w:t>
-      </w:r>
-    </w:p>
-    <w:p>
-      <w:pPr>
-        <w:numPr>
-          <w:ilvl w:val="1"/>
-          <w:numId w:val="2"/>
-        </w:numPr>
-      </w:pPr>
-      <w:r>
-        <w:t>Attrition, Project History</w:t>
+        <w:rPr>
+          <w:b/>
+          <w:bCs/>
+        </w:rPr>
+      </w:pPr>
+      <w:r>
+        <w:rPr>
+          <w:b/>
+          <w:bCs/>
+        </w:rPr>
+        <w:t>Data Validation: Quality checks, standardization, consistency validation</w:t>
       </w:r>
     </w:p>
     <w:p>
       <w:pPr>
         <w:numPr>
           <w:ilvl w:val="0"/>
-          <w:numId w:val="2"/>
+          <w:numId w:val="7"/>
         </w:numPr>
-      </w:pPr>
-      <w:r>
-        <w:rPr>
-          <w:rFonts w:ascii="Segoe UI Emoji" w:hAnsi="Segoe UI Emoji" w:cs="Segoe UI Emoji"/>
-        </w:rPr>
-        <w:t>✅</w:t>
-      </w:r>
-      <w:r>
-        <w:t xml:space="preserve"> ETL pipeline code developed</w:t>
-      </w:r>
-    </w:p>
-    <w:p>
-      <w:pPr>
-        <w:rPr>
-          <w:b/>
-          <w:bCs/>
-        </w:rPr>
-      </w:pPr>
-      <w:r>
-        <w:rPr>
-          <w:rFonts w:ascii="Segoe UI Emoji" w:hAnsi="Segoe UI Emoji" w:cs="Segoe UI Emoji"/>
-          <w:b/>
-          <w:bCs/>
-        </w:rPr>
-        <w:t>🔄</w:t>
-      </w:r>
-      <w:r>
-        <w:rPr>
-          <w:b/>
-          <w:bCs/>
-        </w:rPr>
-        <w:t xml:space="preserve"> IN PROGRESS (25%)</w:t>
-      </w:r>
-    </w:p>
-    <w:p>
-      <w:pPr>
-        <w:rPr>
-          <w:b/>
-          <w:bCs/>
-        </w:rPr>
-      </w:pPr>
-      <w:r>
-        <w:rPr>
-          <w:b/>
-          <w:bCs/>
-        </w:rPr>
-        <w:t xml:space="preserve">Phase 2: Data Processing </w:t>
-      </w:r>
-      <w:r>
-        <w:rPr>
-          <w:rFonts w:ascii="Segoe UI Emoji" w:hAnsi="Segoe UI Emoji" w:cs="Segoe UI Emoji"/>
-          <w:b/>
-          <w:bCs/>
-        </w:rPr>
-        <w:t>🔄</w:t>
-      </w:r>
-      <w:r>
-        <w:rPr>
-          <w:b/>
-          <w:bCs/>
-        </w:rPr>
-        <w:t xml:space="preserve"> CURRENT</w:t>
+        <w:rPr>
+          <w:b/>
+          <w:bCs/>
+        </w:rPr>
+      </w:pPr>
+      <w:r>
+        <w:rPr>
+          <w:b/>
+          <w:bCs/>
+        </w:rPr>
+        <w:t>Search Indexing: Fixed field mapping, proper data transformation</w:t>
       </w:r>
     </w:p>
     <w:p>
       <w:pPr>
         <w:numPr>
           <w:ilvl w:val="0"/>
-          <w:numId w:val="3"/>
+          <w:numId w:val="7"/>
         </w:numPr>
+        <w:rPr>
+          <w:b/>
+          <w:bCs/>
+        </w:rPr>
+      </w:pPr>
+      <w:r>
+        <w:rPr>
+          <w:b/>
+          <w:bCs/>
+        </w:rPr>
+        <w:t>Vector Embeddings: Semantic search capabilities with GPT embeddings</w:t>
+      </w:r>
+    </w:p>
+    <w:p>
+      <w:pPr>
+        <w:rPr>
+          <w:b/>
+          <w:bCs/>
+        </w:rPr>
       </w:pPr>
       <w:r>
         <w:rPr>
           <w:rFonts w:ascii="Segoe UI Emoji" w:hAnsi="Segoe UI Emoji" w:cs="Segoe UI Emoji"/>
-        </w:rPr>
-        <w:t>🔄</w:t>
-      </w:r>
-      <w:r>
-        <w:t xml:space="preserve"> </w:t>
-      </w:r>
-      <w:r>
-        <w:rPr>
-          <w:b/>
-          <w:bCs/>
-        </w:rPr>
-        <w:t>TODAY</w:t>
-      </w:r>
-      <w:r>
-        <w:t>: Run ETL pipeline (Excel → MongoDB)</w:t>
+          <w:b/>
+          <w:bCs/>
+        </w:rPr>
+        <w:t>✅</w:t>
+      </w:r>
+      <w:r>
+        <w:rPr>
+          <w:b/>
+          <w:bCs/>
+        </w:rPr>
+        <w:t xml:space="preserve"> Query Processing Engine (100%)</w:t>
       </w:r>
     </w:p>
     <w:p>
       <w:pPr>
         <w:numPr>
           <w:ilvl w:val="0"/>
-          <w:numId w:val="3"/>
+          <w:numId w:val="8"/>
         </w:numPr>
-      </w:pPr>
-      <w:r>
-        <w:rPr>
-          <w:rFonts w:ascii="Segoe UI Emoji" w:hAnsi="Segoe UI Emoji" w:cs="Segoe UI Emoji"/>
-        </w:rPr>
-        <w:t>⏳</w:t>
-      </w:r>
-      <w:r>
-        <w:t xml:space="preserve"> Verify MongoDB collections created</w:t>
+        <w:rPr>
+          <w:b/>
+          <w:bCs/>
+        </w:rPr>
+      </w:pPr>
+      <w:r>
+        <w:rPr>
+          <w:b/>
+          <w:bCs/>
+        </w:rPr>
+        <w:t>Intent Detection: Pattern-based classification with entity extraction</w:t>
       </w:r>
     </w:p>
     <w:p>
       <w:pPr>
         <w:numPr>
           <w:ilvl w:val="0"/>
-          <w:numId w:val="3"/>
+          <w:numId w:val="8"/>
         </w:numPr>
-      </w:pPr>
-      <w:r>
-        <w:rPr>
-          <w:rFonts w:ascii="Segoe UI Emoji" w:hAnsi="Segoe UI Emoji" w:cs="Segoe UI Emoji"/>
-        </w:rPr>
-        <w:t>⏳</w:t>
-      </w:r>
-      <w:r>
-        <w:t xml:space="preserve"> Test data relationships</w:t>
-      </w:r>
-    </w:p>
-    <w:p>
-      <w:pPr>
-        <w:rPr>
-          <w:b/>
-          <w:bCs/>
-        </w:rPr>
-      </w:pPr>
-      <w:r>
-        <w:rPr>
-          <w:rFonts w:ascii="Segoe UI Emoji" w:hAnsi="Segoe UI Emoji" w:cs="Segoe UI Emoji"/>
-          <w:b/>
-          <w:bCs/>
-        </w:rPr>
-        <w:t>⏳</w:t>
-      </w:r>
-      <w:r>
-        <w:rPr>
-          <w:b/>
-          <w:bCs/>
-        </w:rPr>
-        <w:t xml:space="preserve"> PENDING</w:t>
-      </w:r>
-    </w:p>
-    <w:p>
-      <w:pPr>
-        <w:rPr>
-          <w:b/>
-          <w:bCs/>
-        </w:rPr>
-      </w:pPr>
-      <w:r>
-        <w:rPr>
-          <w:b/>
-          <w:bCs/>
-        </w:rPr>
-        <w:t xml:space="preserve">Phase 3: Search </w:t>
-      </w:r>
-      <w:proofErr w:type="gramStart"/>
-      <w:r>
-        <w:rPr>
-          <w:b/>
-          <w:bCs/>
-        </w:rPr>
-        <w:t xml:space="preserve">Integration </w:t>
-      </w:r>
-      <w:r>
-        <w:rPr>
-          <w:rFonts w:ascii="Segoe UI Emoji" w:hAnsi="Segoe UI Emoji" w:cs="Segoe UI Emoji"/>
-          <w:b/>
-          <w:bCs/>
-        </w:rPr>
-        <w:t>⏳</w:t>
-      </w:r>
-      <w:r>
-        <w:rPr>
-          <w:b/>
-          <w:bCs/>
-        </w:rPr>
-        <w:t xml:space="preserve"> NEXT</w:t>
-      </w:r>
-      <w:proofErr w:type="gramEnd"/>
+        <w:rPr>
+          <w:b/>
+          <w:bCs/>
+        </w:rPr>
+      </w:pPr>
+      <w:r>
+        <w:rPr>
+          <w:b/>
+          <w:bCs/>
+        </w:rPr>
+        <w:t>Search Engine: Hybrid text + semantic search with plural handling</w:t>
+      </w:r>
     </w:p>
     <w:p>
       <w:pPr>
         <w:numPr>
           <w:ilvl w:val="0"/>
-          <w:numId w:val="4"/>
+          <w:numId w:val="8"/>
         </w:numPr>
-      </w:pPr>
-      <w:r>
-        <w:rPr>
-          <w:rFonts w:ascii="Segoe UI Emoji" w:hAnsi="Segoe UI Emoji" w:cs="Segoe UI Emoji"/>
-        </w:rPr>
-        <w:t>⏳</w:t>
-      </w:r>
-      <w:r>
-        <w:t xml:space="preserve"> MongoDB → Azure AI Search indexing</w:t>
+        <w:rPr>
+          <w:b/>
+          <w:bCs/>
+        </w:rPr>
+      </w:pPr>
+      <w:r>
+        <w:rPr>
+          <w:b/>
+          <w:bCs/>
+        </w:rPr>
+        <w:t>Response Generation: GPT-4 powered natural language responses</w:t>
       </w:r>
     </w:p>
     <w:p>
       <w:pPr>
         <w:numPr>
           <w:ilvl w:val="0"/>
-          <w:numId w:val="4"/>
+          <w:numId w:val="8"/>
         </w:numPr>
+        <w:rPr>
+          <w:b/>
+          <w:bCs/>
+        </w:rPr>
+      </w:pPr>
+      <w:r>
+        <w:rPr>
+          <w:b/>
+          <w:bCs/>
+        </w:rPr>
+        <w:t>Query Analytics: Complexity analysis and suggestions</w:t>
+      </w:r>
+    </w:p>
+    <w:p>
+      <w:pPr>
+        <w:rPr>
+          <w:b/>
+          <w:bCs/>
+        </w:rPr>
       </w:pPr>
       <w:r>
         <w:rPr>
           <w:rFonts w:ascii="Segoe UI Emoji" w:hAnsi="Segoe UI Emoji" w:cs="Segoe UI Emoji"/>
-        </w:rPr>
-        <w:t>⏳</w:t>
-      </w:r>
-      <w:r>
-        <w:t xml:space="preserve"> Generate vector embeddings (OpenAI)</w:t>
+          <w:b/>
+          <w:bCs/>
+        </w:rPr>
+        <w:t>✅</w:t>
+      </w:r>
+      <w:r>
+        <w:rPr>
+          <w:b/>
+          <w:bCs/>
+        </w:rPr>
+        <w:t xml:space="preserve"> API Layer (100%)</w:t>
       </w:r>
     </w:p>
     <w:p>
       <w:pPr>
         <w:numPr>
           <w:ilvl w:val="0"/>
-          <w:numId w:val="4"/>
+          <w:numId w:val="9"/>
         </w:numPr>
-      </w:pPr>
-      <w:r>
-        <w:rPr>
-          <w:rFonts w:ascii="Segoe UI Emoji" w:hAnsi="Segoe UI Emoji" w:cs="Segoe UI Emoji"/>
-        </w:rPr>
-        <w:lastRenderedPageBreak/>
-        <w:t>⏳</w:t>
-      </w:r>
-      <w:r>
-        <w:t xml:space="preserve"> Create search indexes</w:t>
+        <w:rPr>
+          <w:b/>
+          <w:bCs/>
+        </w:rPr>
+      </w:pPr>
+      <w:r>
+        <w:rPr>
+          <w:b/>
+          <w:bCs/>
+        </w:rPr>
+        <w:t>REST Endpoints: Complete FastAPI implementation with validation</w:t>
       </w:r>
     </w:p>
     <w:p>
       <w:pPr>
         <w:numPr>
           <w:ilvl w:val="0"/>
-          <w:numId w:val="4"/>
+          <w:numId w:val="9"/>
         </w:numPr>
-      </w:pPr>
-      <w:r>
-        <w:rPr>
-          <w:rFonts w:ascii="Segoe UI Emoji" w:hAnsi="Segoe UI Emoji" w:cs="Segoe UI Emoji"/>
-        </w:rPr>
-        <w:t>⏳</w:t>
-      </w:r>
-      <w:r>
-        <w:t xml:space="preserve"> Test hybrid search capabilities</w:t>
-      </w:r>
-    </w:p>
-    <w:p>
-      <w:pPr>
-        <w:rPr>
-          <w:b/>
-          <w:bCs/>
-        </w:rPr>
-      </w:pPr>
-      <w:r>
-        <w:rPr>
-          <w:b/>
-          <w:bCs/>
-        </w:rPr>
-        <w:t xml:space="preserve">Phase 4: Query </w:t>
-      </w:r>
-      <w:proofErr w:type="gramStart"/>
-      <w:r>
-        <w:rPr>
-          <w:b/>
-          <w:bCs/>
-        </w:rPr>
-        <w:t xml:space="preserve">Engine </w:t>
-      </w:r>
-      <w:r>
-        <w:rPr>
-          <w:rFonts w:ascii="Segoe UI Emoji" w:hAnsi="Segoe UI Emoji" w:cs="Segoe UI Emoji"/>
-          <w:b/>
-          <w:bCs/>
-        </w:rPr>
-        <w:t>⏳</w:t>
-      </w:r>
-      <w:r>
-        <w:rPr>
-          <w:b/>
-          <w:bCs/>
-        </w:rPr>
-        <w:t xml:space="preserve"> FINAL</w:t>
-      </w:r>
-      <w:proofErr w:type="gramEnd"/>
+        <w:rPr>
+          <w:b/>
+          <w:bCs/>
+        </w:rPr>
+      </w:pPr>
+      <w:r>
+        <w:rPr>
+          <w:b/>
+          <w:bCs/>
+        </w:rPr>
+        <w:t>Background Tasks: ETL pipeline and reindexing support</w:t>
+      </w:r>
     </w:p>
     <w:p>
       <w:pPr>
         <w:numPr>
           <w:ilvl w:val="0"/>
-          <w:numId w:val="5"/>
+          <w:numId w:val="9"/>
         </w:numPr>
-      </w:pPr>
-      <w:r>
-        <w:rPr>
-          <w:rFonts w:ascii="Segoe UI Emoji" w:hAnsi="Segoe UI Emoji" w:cs="Segoe UI Emoji"/>
-        </w:rPr>
-        <w:t>⏳</w:t>
-      </w:r>
-      <w:r>
-        <w:t xml:space="preserve"> Natural language query processor</w:t>
+        <w:rPr>
+          <w:b/>
+          <w:bCs/>
+        </w:rPr>
+      </w:pPr>
+      <w:r>
+        <w:rPr>
+          <w:b/>
+          <w:bCs/>
+        </w:rPr>
+        <w:t>Error Handling: Comprehensive exception handling and responses</w:t>
       </w:r>
     </w:p>
     <w:p>
       <w:pPr>
         <w:numPr>
           <w:ilvl w:val="0"/>
-          <w:numId w:val="5"/>
+          <w:numId w:val="9"/>
         </w:numPr>
+        <w:rPr>
+          <w:b/>
+          <w:bCs/>
+        </w:rPr>
+      </w:pPr>
+      <w:r>
+        <w:rPr>
+          <w:b/>
+          <w:bCs/>
+        </w:rPr>
+        <w:t>Analytics Endpoints: Department/role statistics and overview</w:t>
+      </w:r>
+    </w:p>
+    <w:p>
+      <w:pPr>
+        <w:rPr>
+          <w:b/>
+          <w:bCs/>
+        </w:rPr>
       </w:pPr>
       <w:r>
         <w:rPr>
           <w:rFonts w:ascii="Segoe UI Emoji" w:hAnsi="Segoe UI Emoji" w:cs="Segoe UI Emoji"/>
-        </w:rPr>
-        <w:t>⏳</w:t>
-      </w:r>
-      <w:r>
-        <w:t xml:space="preserve"> Azure OpenAI integration for responses</w:t>
+          <w:b/>
+          <w:bCs/>
+        </w:rPr>
+        <w:t>✅</w:t>
+      </w:r>
+      <w:r>
+        <w:rPr>
+          <w:b/>
+          <w:bCs/>
+        </w:rPr>
+        <w:t xml:space="preserve"> CLI Interface (100%)</w:t>
       </w:r>
     </w:p>
     <w:p>
       <w:pPr>
         <w:numPr>
           <w:ilvl w:val="0"/>
-          <w:numId w:val="5"/>
+          <w:numId w:val="10"/>
         </w:numPr>
-      </w:pPr>
-      <w:r>
-        <w:rPr>
-          <w:rFonts w:ascii="Segoe UI Emoji" w:hAnsi="Segoe UI Emoji" w:cs="Segoe UI Emoji"/>
-        </w:rPr>
-        <w:t>⏳</w:t>
-      </w:r>
-      <w:r>
-        <w:t xml:space="preserve"> CLI interface for testing</w:t>
+        <w:rPr>
+          <w:b/>
+          <w:bCs/>
+        </w:rPr>
+      </w:pPr>
+      <w:r>
+        <w:rPr>
+          <w:b/>
+          <w:bCs/>
+        </w:rPr>
+        <w:t>ETL Management: Pipeline execution and status monitoring</w:t>
       </w:r>
     </w:p>
     <w:p>
       <w:pPr>
         <w:numPr>
           <w:ilvl w:val="0"/>
-          <w:numId w:val="5"/>
+          <w:numId w:val="10"/>
         </w:numPr>
+        <w:rPr>
+          <w:b/>
+          <w:bCs/>
+        </w:rPr>
+      </w:pPr>
+      <w:r>
+        <w:rPr>
+          <w:b/>
+          <w:bCs/>
+        </w:rPr>
+        <w:t>Query Testing: Interactive and batch query testing</w:t>
+      </w:r>
+    </w:p>
+    <w:p>
+      <w:pPr>
+        <w:numPr>
+          <w:ilvl w:val="0"/>
+          <w:numId w:val="10"/>
+        </w:numPr>
+        <w:rPr>
+          <w:b/>
+          <w:bCs/>
+        </w:rPr>
+      </w:pPr>
+      <w:r>
+        <w:rPr>
+          <w:b/>
+          <w:bCs/>
+        </w:rPr>
+        <w:t>Data Exploration: Employee lookup, statistics, profile viewing</w:t>
+      </w:r>
+    </w:p>
+    <w:p>
+      <w:pPr>
+        <w:numPr>
+          <w:ilvl w:val="0"/>
+          <w:numId w:val="10"/>
+        </w:numPr>
+        <w:rPr>
+          <w:b/>
+          <w:bCs/>
+        </w:rPr>
+      </w:pPr>
+      <w:r>
+        <w:rPr>
+          <w:b/>
+          <w:bCs/>
+        </w:rPr>
+        <w:t>System Administration: Configuration validation, search management</w:t>
+      </w:r>
+    </w:p>
+    <w:p>
+      <w:pPr>
+        <w:rPr>
+          <w:b/>
+          <w:bCs/>
+        </w:rPr>
+      </w:pPr>
+      <w:r>
+        <w:rPr>
+          <w:b/>
+          <w:bCs/>
+        </w:rPr>
+        <w:lastRenderedPageBreak/>
+        <w:pict w14:anchorId="31D310D6">
+          <v:rect id="_x0000_i1043" style="width:0;height:1.5pt" o:hralign="center" o:hrstd="t" o:hr="t" fillcolor="#a0a0a0" stroked="f"/>
+        </w:pict>
+      </w:r>
+    </w:p>
+    <w:p>
+      <w:pPr>
+        <w:rPr>
+          <w:b/>
+          <w:bCs/>
+        </w:rPr>
       </w:pPr>
       <w:r>
         <w:rPr>
           <w:rFonts w:ascii="Segoe UI Emoji" w:hAnsi="Segoe UI Emoji" w:cs="Segoe UI Emoji"/>
+          <w:b/>
+          <w:bCs/>
         </w:rPr>
         <w:t>⏳</w:t>
       </w:r>
       <w:r>
-        <w:t xml:space="preserve"> Sample Q&amp;A testing</w:t>
+        <w:rPr>
+          <w:b/>
+          <w:bCs/>
+        </w:rPr>
+        <w:t xml:space="preserve"> PENDING/MISSING COMPONENTS</w:t>
       </w:r>
     </w:p>
     <w:p>
@@ -668,6 +589,1242 @@
           <w:b/>
           <w:bCs/>
         </w:rPr>
+        <w:t>🔧</w:t>
+      </w:r>
+      <w:r>
+        <w:rPr>
+          <w:b/>
+          <w:bCs/>
+        </w:rPr>
+        <w:t xml:space="preserve"> Production Readiness (0%)</w:t>
+      </w:r>
+    </w:p>
+    <w:p>
+      <w:pPr>
+        <w:numPr>
+          <w:ilvl w:val="0"/>
+          <w:numId w:val="11"/>
+        </w:numPr>
+        <w:rPr>
+          <w:b/>
+          <w:bCs/>
+        </w:rPr>
+      </w:pPr>
+      <w:r>
+        <w:rPr>
+          <w:b/>
+          <w:bCs/>
+        </w:rPr>
+        <w:t>Authentication/Authorization: No security implementation</w:t>
+      </w:r>
+    </w:p>
+    <w:p>
+      <w:pPr>
+        <w:numPr>
+          <w:ilvl w:val="0"/>
+          <w:numId w:val="11"/>
+        </w:numPr>
+        <w:rPr>
+          <w:b/>
+          <w:bCs/>
+        </w:rPr>
+      </w:pPr>
+      <w:r>
+        <w:rPr>
+          <w:b/>
+          <w:bCs/>
+        </w:rPr>
+        <w:t>Rate Limiting: No API throttling or usage controls</w:t>
+      </w:r>
+    </w:p>
+    <w:p>
+      <w:pPr>
+        <w:numPr>
+          <w:ilvl w:val="0"/>
+          <w:numId w:val="11"/>
+        </w:numPr>
+        <w:rPr>
+          <w:b/>
+          <w:bCs/>
+        </w:rPr>
+      </w:pPr>
+      <w:r>
+        <w:rPr>
+          <w:b/>
+          <w:bCs/>
+        </w:rPr>
+        <w:t>Logging: Basic console logging only, no structured logging</w:t>
+      </w:r>
+    </w:p>
+    <w:p>
+      <w:pPr>
+        <w:numPr>
+          <w:ilvl w:val="0"/>
+          <w:numId w:val="11"/>
+        </w:numPr>
+        <w:rPr>
+          <w:b/>
+          <w:bCs/>
+        </w:rPr>
+      </w:pPr>
+      <w:r>
+        <w:rPr>
+          <w:b/>
+          <w:bCs/>
+        </w:rPr>
+        <w:t>Monitoring: No health metrics, performance monitoring, or alerting</w:t>
+      </w:r>
+    </w:p>
+    <w:p>
+      <w:pPr>
+        <w:numPr>
+          <w:ilvl w:val="0"/>
+          <w:numId w:val="11"/>
+        </w:numPr>
+        <w:rPr>
+          <w:b/>
+          <w:bCs/>
+        </w:rPr>
+      </w:pPr>
+      <w:r>
+        <w:rPr>
+          <w:b/>
+          <w:bCs/>
+        </w:rPr>
+        <w:t>Caching: No response or query caching mechanisms</w:t>
+      </w:r>
+    </w:p>
+    <w:p>
+      <w:pPr>
+        <w:rPr>
+          <w:b/>
+          <w:bCs/>
+        </w:rPr>
+      </w:pPr>
+      <w:r>
+        <w:rPr>
+          <w:rFonts w:ascii="Segoe UI Emoji" w:hAnsi="Segoe UI Emoji" w:cs="Segoe UI Emoji"/>
+          <w:b/>
+          <w:bCs/>
+        </w:rPr>
+        <w:t>📊</w:t>
+      </w:r>
+      <w:r>
+        <w:rPr>
+          <w:b/>
+          <w:bCs/>
+        </w:rPr>
+        <w:t xml:space="preserve"> Advanced Features (0%)</w:t>
+      </w:r>
+    </w:p>
+    <w:p>
+      <w:pPr>
+        <w:numPr>
+          <w:ilvl w:val="0"/>
+          <w:numId w:val="12"/>
+        </w:numPr>
+        <w:rPr>
+          <w:b/>
+          <w:bCs/>
+        </w:rPr>
+      </w:pPr>
+      <w:r>
+        <w:rPr>
+          <w:b/>
+          <w:bCs/>
+        </w:rPr>
+        <w:t>Advanced Analytics: No trend analysis, predictive insights, or dashboards</w:t>
+      </w:r>
+    </w:p>
+    <w:p>
+      <w:pPr>
+        <w:numPr>
+          <w:ilvl w:val="0"/>
+          <w:numId w:val="12"/>
+        </w:numPr>
+        <w:rPr>
+          <w:b/>
+          <w:bCs/>
+        </w:rPr>
+      </w:pPr>
+      <w:r>
+        <w:rPr>
+          <w:b/>
+          <w:bCs/>
+        </w:rPr>
+        <w:t>Batch Operations: No bulk employee updates or operations</w:t>
+      </w:r>
+    </w:p>
+    <w:p>
+      <w:pPr>
+        <w:numPr>
+          <w:ilvl w:val="0"/>
+          <w:numId w:val="12"/>
+        </w:numPr>
+        <w:rPr>
+          <w:b/>
+          <w:bCs/>
+        </w:rPr>
+      </w:pPr>
+      <w:r>
+        <w:rPr>
+          <w:b/>
+          <w:bCs/>
+        </w:rPr>
+        <w:t>Data Export: No CSV/Excel export capabilities</w:t>
+      </w:r>
+    </w:p>
+    <w:p>
+      <w:pPr>
+        <w:numPr>
+          <w:ilvl w:val="0"/>
+          <w:numId w:val="12"/>
+        </w:numPr>
+        <w:rPr>
+          <w:b/>
+          <w:bCs/>
+        </w:rPr>
+      </w:pPr>
+      <w:r>
+        <w:rPr>
+          <w:b/>
+          <w:bCs/>
+        </w:rPr>
+        <w:t>Audit Trail: No change tracking or activity logging</w:t>
+      </w:r>
+    </w:p>
+    <w:p>
+      <w:pPr>
+        <w:numPr>
+          <w:ilvl w:val="0"/>
+          <w:numId w:val="12"/>
+        </w:numPr>
+        <w:rPr>
+          <w:b/>
+          <w:bCs/>
+        </w:rPr>
+      </w:pPr>
+      <w:r>
+        <w:rPr>
+          <w:b/>
+          <w:bCs/>
+        </w:rPr>
+        <w:t>Notifications: No email/Slack integration for alerts</w:t>
+      </w:r>
+    </w:p>
+    <w:p>
+      <w:pPr>
+        <w:rPr>
+          <w:b/>
+          <w:bCs/>
+        </w:rPr>
+      </w:pPr>
+      <w:r>
+        <w:rPr>
+          <w:rFonts w:ascii="Segoe UI Emoji" w:hAnsi="Segoe UI Emoji" w:cs="Segoe UI Emoji"/>
+          <w:b/>
+          <w:bCs/>
+        </w:rPr>
+        <w:t>🧪</w:t>
+      </w:r>
+      <w:r>
+        <w:rPr>
+          <w:b/>
+          <w:bCs/>
+        </w:rPr>
+        <w:t xml:space="preserve"> Testing &amp; Quality (0%)</w:t>
+      </w:r>
+    </w:p>
+    <w:p>
+      <w:pPr>
+        <w:numPr>
+          <w:ilvl w:val="0"/>
+          <w:numId w:val="13"/>
+        </w:numPr>
+        <w:rPr>
+          <w:b/>
+          <w:bCs/>
+        </w:rPr>
+      </w:pPr>
+      <w:r>
+        <w:rPr>
+          <w:b/>
+          <w:bCs/>
+        </w:rPr>
+        <w:t>Unit Tests: No test coverage for any components</w:t>
+      </w:r>
+    </w:p>
+    <w:p>
+      <w:pPr>
+        <w:numPr>
+          <w:ilvl w:val="0"/>
+          <w:numId w:val="13"/>
+        </w:numPr>
+        <w:rPr>
+          <w:b/>
+          <w:bCs/>
+        </w:rPr>
+      </w:pPr>
+      <w:r>
+        <w:rPr>
+          <w:b/>
+          <w:bCs/>
+        </w:rPr>
+        <w:t>Integration Tests: No end-to-end testing</w:t>
+      </w:r>
+    </w:p>
+    <w:p>
+      <w:pPr>
+        <w:numPr>
+          <w:ilvl w:val="0"/>
+          <w:numId w:val="13"/>
+        </w:numPr>
+        <w:rPr>
+          <w:b/>
+          <w:bCs/>
+        </w:rPr>
+      </w:pPr>
+      <w:r>
+        <w:rPr>
+          <w:b/>
+          <w:bCs/>
+        </w:rPr>
+        <w:t>Performance Tests: No load testing or benchmarking</w:t>
+      </w:r>
+    </w:p>
+    <w:p>
+      <w:pPr>
+        <w:numPr>
+          <w:ilvl w:val="0"/>
+          <w:numId w:val="13"/>
+        </w:numPr>
+        <w:rPr>
+          <w:b/>
+          <w:bCs/>
+        </w:rPr>
+      </w:pPr>
+      <w:r>
+        <w:rPr>
+          <w:b/>
+          <w:bCs/>
+        </w:rPr>
+        <w:t>Data Quality Tests: No automated data validation tests</w:t>
+      </w:r>
+    </w:p>
+    <w:p>
+      <w:pPr>
+        <w:rPr>
+          <w:b/>
+          <w:bCs/>
+        </w:rPr>
+      </w:pPr>
+      <w:r>
+        <w:rPr>
+          <w:rFonts w:ascii="Segoe UI Emoji" w:hAnsi="Segoe UI Emoji" w:cs="Segoe UI Emoji"/>
+          <w:b/>
+          <w:bCs/>
+        </w:rPr>
+        <w:t>🚀</w:t>
+      </w:r>
+      <w:r>
+        <w:rPr>
+          <w:b/>
+          <w:bCs/>
+        </w:rPr>
+        <w:t xml:space="preserve"> Deployment &amp; DevOps (0%)</w:t>
+      </w:r>
+    </w:p>
+    <w:p>
+      <w:pPr>
+        <w:numPr>
+          <w:ilvl w:val="0"/>
+          <w:numId w:val="14"/>
+        </w:numPr>
+        <w:rPr>
+          <w:b/>
+          <w:bCs/>
+        </w:rPr>
+      </w:pPr>
+      <w:r>
+        <w:rPr>
+          <w:b/>
+          <w:bCs/>
+        </w:rPr>
+        <w:t>Containerization: No Docker setup</w:t>
+      </w:r>
+    </w:p>
+    <w:p>
+      <w:pPr>
+        <w:numPr>
+          <w:ilvl w:val="0"/>
+          <w:numId w:val="14"/>
+        </w:numPr>
+        <w:rPr>
+          <w:b/>
+          <w:bCs/>
+        </w:rPr>
+      </w:pPr>
+      <w:r>
+        <w:rPr>
+          <w:b/>
+          <w:bCs/>
+        </w:rPr>
+        <w:t>CI/CD Pipeline: No automated deployment</w:t>
+      </w:r>
+    </w:p>
+    <w:p>
+      <w:pPr>
+        <w:numPr>
+          <w:ilvl w:val="0"/>
+          <w:numId w:val="14"/>
+        </w:numPr>
+        <w:rPr>
+          <w:b/>
+          <w:bCs/>
+        </w:rPr>
+      </w:pPr>
+      <w:r>
+        <w:rPr>
+          <w:b/>
+          <w:bCs/>
+        </w:rPr>
+        <w:t>Environment Management: No staging/production configurations</w:t>
+      </w:r>
+    </w:p>
+    <w:p>
+      <w:pPr>
+        <w:numPr>
+          <w:ilvl w:val="0"/>
+          <w:numId w:val="14"/>
+        </w:numPr>
+        <w:rPr>
+          <w:b/>
+          <w:bCs/>
+        </w:rPr>
+      </w:pPr>
+      <w:r>
+        <w:rPr>
+          <w:b/>
+          <w:bCs/>
+        </w:rPr>
+        <w:t>Backup Strategy: No data backup or disaster recovery</w:t>
+      </w:r>
+    </w:p>
+    <w:p>
+      <w:pPr>
+        <w:numPr>
+          <w:ilvl w:val="0"/>
+          <w:numId w:val="14"/>
+        </w:numPr>
+        <w:rPr>
+          <w:b/>
+          <w:bCs/>
+        </w:rPr>
+      </w:pPr>
+      <w:r>
+        <w:rPr>
+          <w:b/>
+          <w:bCs/>
+        </w:rPr>
+        <w:t>Documentation: No API docs, deployment guides, or user manuals</w:t>
+      </w:r>
+    </w:p>
+    <w:p>
+      <w:pPr>
+        <w:rPr>
+          <w:b/>
+          <w:bCs/>
+        </w:rPr>
+      </w:pPr>
+      <w:r>
+        <w:rPr>
+          <w:rFonts w:ascii="Segoe UI Emoji" w:hAnsi="Segoe UI Emoji" w:cs="Segoe UI Emoji"/>
+          <w:b/>
+          <w:bCs/>
+        </w:rPr>
+        <w:t>🔍</w:t>
+      </w:r>
+      <w:r>
+        <w:rPr>
+          <w:b/>
+          <w:bCs/>
+        </w:rPr>
+        <w:t xml:space="preserve"> Search Enhancements (20%)</w:t>
+      </w:r>
+    </w:p>
+    <w:p>
+      <w:pPr>
+        <w:numPr>
+          <w:ilvl w:val="0"/>
+          <w:numId w:val="15"/>
+        </w:numPr>
+        <w:rPr>
+          <w:b/>
+          <w:bCs/>
+        </w:rPr>
+      </w:pPr>
+      <w:r>
+        <w:rPr>
+          <w:b/>
+          <w:bCs/>
+        </w:rPr>
+        <w:t>Auto-complete: Basic suggestions only, no advanced autocomplete</w:t>
+      </w:r>
+    </w:p>
+    <w:p>
+      <w:pPr>
+        <w:numPr>
+          <w:ilvl w:val="0"/>
+          <w:numId w:val="15"/>
+        </w:numPr>
+        <w:rPr>
+          <w:b/>
+          <w:bCs/>
+        </w:rPr>
+      </w:pPr>
+      <w:r>
+        <w:rPr>
+          <w:b/>
+          <w:bCs/>
+        </w:rPr>
+        <w:lastRenderedPageBreak/>
+        <w:t>Search Filters: Limited filtering options</w:t>
+      </w:r>
+    </w:p>
+    <w:p>
+      <w:pPr>
+        <w:numPr>
+          <w:ilvl w:val="0"/>
+          <w:numId w:val="15"/>
+        </w:numPr>
+        <w:rPr>
+          <w:b/>
+          <w:bCs/>
+        </w:rPr>
+      </w:pPr>
+      <w:r>
+        <w:rPr>
+          <w:b/>
+          <w:bCs/>
+        </w:rPr>
+        <w:t>Saved Queries: No query history or bookmarking</w:t>
+      </w:r>
+    </w:p>
+    <w:p>
+      <w:pPr>
+        <w:numPr>
+          <w:ilvl w:val="0"/>
+          <w:numId w:val="15"/>
+        </w:numPr>
+        <w:rPr>
+          <w:b/>
+          <w:bCs/>
+        </w:rPr>
+      </w:pPr>
+      <w:r>
+        <w:rPr>
+          <w:b/>
+          <w:bCs/>
+        </w:rPr>
+        <w:t>Search Analytics: No search performance metrics</w:t>
+      </w:r>
+    </w:p>
+    <w:p>
+      <w:pPr>
+        <w:rPr>
+          <w:b/>
+          <w:bCs/>
+        </w:rPr>
+      </w:pPr>
+      <w:r>
+        <w:rPr>
+          <w:b/>
+          <w:bCs/>
+        </w:rPr>
+        <w:pict w14:anchorId="0939B0CC">
+          <v:rect id="_x0000_i1044" style="width:0;height:1.5pt" o:hralign="center" o:hrstd="t" o:hr="t" fillcolor="#a0a0a0" stroked="f"/>
+        </w:pict>
+      </w:r>
+    </w:p>
+    <w:p>
+      <w:pPr>
+        <w:rPr>
+          <w:b/>
+          <w:bCs/>
+        </w:rPr>
+      </w:pPr>
+      <w:r>
+        <w:rPr>
+          <w:rFonts w:ascii="Segoe UI Emoji" w:hAnsi="Segoe UI Emoji" w:cs="Segoe UI Emoji"/>
+          <w:b/>
+          <w:bCs/>
+        </w:rPr>
+        <w:t>📈</w:t>
+      </w:r>
+      <w:r>
+        <w:rPr>
+          <w:b/>
+          <w:bCs/>
+        </w:rPr>
+        <w:t xml:space="preserve"> OVERALL COMPLETION STATUS</w:t>
+      </w:r>
+    </w:p>
+    <w:tbl>
+      <w:tblPr>
+        <w:tblW w:w="0" w:type="auto"/>
+        <w:tblCellSpacing w:w="15" w:type="dxa"/>
+        <w:tblCellMar>
+          <w:top w:w="15" w:type="dxa"/>
+          <w:left w:w="15" w:type="dxa"/>
+          <w:bottom w:w="15" w:type="dxa"/>
+          <w:right w:w="15" w:type="dxa"/>
+        </w:tblCellMar>
+        <w:tblLook w:val="04A0" w:firstRow="1" w:lastRow="0" w:firstColumn="1" w:lastColumn="0" w:noHBand="0" w:noVBand="1"/>
+      </w:tblPr>
+      <w:tblGrid>
+        <w:gridCol w:w="2287"/>
+        <w:gridCol w:w="1522"/>
+        <w:gridCol w:w="1367"/>
+      </w:tblGrid>
+      <w:tr>
+        <w:trPr>
+          <w:tblHeader/>
+          <w:tblCellSpacing w:w="15" w:type="dxa"/>
+        </w:trPr>
+        <w:tc>
+          <w:tcPr>
+            <w:tcW w:w="0" w:type="auto"/>
+            <w:vAlign w:val="center"/>
+            <w:hideMark/>
+          </w:tcPr>
+          <w:p>
+            <w:pPr>
+              <w:rPr>
+                <w:b/>
+                <w:bCs/>
+              </w:rPr>
+            </w:pPr>
+            <w:r>
+              <w:rPr>
+                <w:b/>
+                <w:bCs/>
+              </w:rPr>
+              <w:t>Component</w:t>
+            </w:r>
+          </w:p>
+        </w:tc>
+        <w:tc>
+          <w:tcPr>
+            <w:tcW w:w="0" w:type="auto"/>
+            <w:vAlign w:val="center"/>
+            <w:hideMark/>
+          </w:tcPr>
+          <w:p>
+            <w:pPr>
+              <w:rPr>
+                <w:b/>
+                <w:bCs/>
+              </w:rPr>
+            </w:pPr>
+            <w:r>
+              <w:rPr>
+                <w:b/>
+                <w:bCs/>
+              </w:rPr>
+              <w:t>Status</w:t>
+            </w:r>
+          </w:p>
+        </w:tc>
+        <w:tc>
+          <w:tcPr>
+            <w:tcW w:w="0" w:type="auto"/>
+            <w:vAlign w:val="center"/>
+            <w:hideMark/>
+          </w:tcPr>
+          <w:p>
+            <w:pPr>
+              <w:rPr>
+                <w:b/>
+                <w:bCs/>
+              </w:rPr>
+            </w:pPr>
+            <w:r>
+              <w:rPr>
+                <w:b/>
+                <w:bCs/>
+              </w:rPr>
+              <w:t>Completion</w:t>
+            </w:r>
+          </w:p>
+        </w:tc>
+      </w:tr>
+      <w:tr>
+        <w:trPr>
+          <w:tblCellSpacing w:w="15" w:type="dxa"/>
+        </w:trPr>
+        <w:tc>
+          <w:tcPr>
+            <w:tcW w:w="0" w:type="auto"/>
+            <w:vAlign w:val="center"/>
+            <w:hideMark/>
+          </w:tcPr>
+          <w:p>
+            <w:pPr>
+              <w:rPr>
+                <w:b/>
+                <w:bCs/>
+              </w:rPr>
+            </w:pPr>
+            <w:r>
+              <w:rPr>
+                <w:b/>
+                <w:bCs/>
+              </w:rPr>
+              <w:t>Core System</w:t>
+            </w:r>
+          </w:p>
+        </w:tc>
+        <w:tc>
+          <w:tcPr>
+            <w:tcW w:w="0" w:type="auto"/>
+            <w:vAlign w:val="center"/>
+            <w:hideMark/>
+          </w:tcPr>
+          <w:p>
+            <w:pPr>
+              <w:rPr>
+                <w:b/>
+                <w:bCs/>
+              </w:rPr>
+            </w:pPr>
+            <w:r>
+              <w:rPr>
+                <w:rFonts w:ascii="Segoe UI Emoji" w:hAnsi="Segoe UI Emoji" w:cs="Segoe UI Emoji"/>
+                <w:b/>
+                <w:bCs/>
+              </w:rPr>
+              <w:t>✅</w:t>
+            </w:r>
+            <w:r>
+              <w:rPr>
+                <w:b/>
+                <w:bCs/>
+              </w:rPr>
+              <w:t xml:space="preserve"> Complete</w:t>
+            </w:r>
+          </w:p>
+        </w:tc>
+        <w:tc>
+          <w:tcPr>
+            <w:tcW w:w="0" w:type="auto"/>
+            <w:vAlign w:val="center"/>
+            <w:hideMark/>
+          </w:tcPr>
+          <w:p>
+            <w:pPr>
+              <w:rPr>
+                <w:b/>
+                <w:bCs/>
+              </w:rPr>
+            </w:pPr>
+            <w:r>
+              <w:rPr>
+                <w:b/>
+                <w:bCs/>
+              </w:rPr>
+              <w:t>100%</w:t>
+            </w:r>
+          </w:p>
+        </w:tc>
+      </w:tr>
+      <w:tr>
+        <w:trPr>
+          <w:tblCellSpacing w:w="15" w:type="dxa"/>
+        </w:trPr>
+        <w:tc>
+          <w:tcPr>
+            <w:tcW w:w="0" w:type="auto"/>
+            <w:vAlign w:val="center"/>
+            <w:hideMark/>
+          </w:tcPr>
+          <w:p>
+            <w:pPr>
+              <w:rPr>
+                <w:b/>
+                <w:bCs/>
+              </w:rPr>
+            </w:pPr>
+            <w:r>
+              <w:rPr>
+                <w:b/>
+                <w:bCs/>
+              </w:rPr>
+              <w:t>Data Pipeline</w:t>
+            </w:r>
+          </w:p>
+        </w:tc>
+        <w:tc>
+          <w:tcPr>
+            <w:tcW w:w="0" w:type="auto"/>
+            <w:vAlign w:val="center"/>
+            <w:hideMark/>
+          </w:tcPr>
+          <w:p>
+            <w:pPr>
+              <w:rPr>
+                <w:b/>
+                <w:bCs/>
+              </w:rPr>
+            </w:pPr>
+            <w:r>
+              <w:rPr>
+                <w:rFonts w:ascii="Segoe UI Emoji" w:hAnsi="Segoe UI Emoji" w:cs="Segoe UI Emoji"/>
+                <w:b/>
+                <w:bCs/>
+              </w:rPr>
+              <w:t>✅</w:t>
+            </w:r>
+            <w:r>
+              <w:rPr>
+                <w:b/>
+                <w:bCs/>
+              </w:rPr>
+              <w:t xml:space="preserve"> Complete</w:t>
+            </w:r>
+          </w:p>
+        </w:tc>
+        <w:tc>
+          <w:tcPr>
+            <w:tcW w:w="0" w:type="auto"/>
+            <w:vAlign w:val="center"/>
+            <w:hideMark/>
+          </w:tcPr>
+          <w:p>
+            <w:pPr>
+              <w:rPr>
+                <w:b/>
+                <w:bCs/>
+              </w:rPr>
+            </w:pPr>
+            <w:r>
+              <w:rPr>
+                <w:b/>
+                <w:bCs/>
+              </w:rPr>
+              <w:t>100%</w:t>
+            </w:r>
+          </w:p>
+        </w:tc>
+      </w:tr>
+      <w:tr>
+        <w:trPr>
+          <w:tblCellSpacing w:w="15" w:type="dxa"/>
+        </w:trPr>
+        <w:tc>
+          <w:tcPr>
+            <w:tcW w:w="0" w:type="auto"/>
+            <w:vAlign w:val="center"/>
+            <w:hideMark/>
+          </w:tcPr>
+          <w:p>
+            <w:pPr>
+              <w:rPr>
+                <w:b/>
+                <w:bCs/>
+              </w:rPr>
+            </w:pPr>
+            <w:r>
+              <w:rPr>
+                <w:b/>
+                <w:bCs/>
+              </w:rPr>
+              <w:t>Query Engine</w:t>
+            </w:r>
+          </w:p>
+        </w:tc>
+        <w:tc>
+          <w:tcPr>
+            <w:tcW w:w="0" w:type="auto"/>
+            <w:vAlign w:val="center"/>
+            <w:hideMark/>
+          </w:tcPr>
+          <w:p>
+            <w:pPr>
+              <w:rPr>
+                <w:b/>
+                <w:bCs/>
+              </w:rPr>
+            </w:pPr>
+            <w:r>
+              <w:rPr>
+                <w:rFonts w:ascii="Segoe UI Emoji" w:hAnsi="Segoe UI Emoji" w:cs="Segoe UI Emoji"/>
+                <w:b/>
+                <w:bCs/>
+              </w:rPr>
+              <w:t>✅</w:t>
+            </w:r>
+            <w:r>
+              <w:rPr>
+                <w:b/>
+                <w:bCs/>
+              </w:rPr>
+              <w:t xml:space="preserve"> Complete</w:t>
+            </w:r>
+          </w:p>
+        </w:tc>
+        <w:tc>
+          <w:tcPr>
+            <w:tcW w:w="0" w:type="auto"/>
+            <w:vAlign w:val="center"/>
+            <w:hideMark/>
+          </w:tcPr>
+          <w:p>
+            <w:pPr>
+              <w:rPr>
+                <w:b/>
+                <w:bCs/>
+              </w:rPr>
+            </w:pPr>
+            <w:r>
+              <w:rPr>
+                <w:b/>
+                <w:bCs/>
+              </w:rPr>
+              <w:t>100%</w:t>
+            </w:r>
+          </w:p>
+        </w:tc>
+      </w:tr>
+      <w:tr>
+        <w:trPr>
+          <w:tblCellSpacing w:w="15" w:type="dxa"/>
+        </w:trPr>
+        <w:tc>
+          <w:tcPr>
+            <w:tcW w:w="0" w:type="auto"/>
+            <w:vAlign w:val="center"/>
+            <w:hideMark/>
+          </w:tcPr>
+          <w:p>
+            <w:pPr>
+              <w:rPr>
+                <w:b/>
+                <w:bCs/>
+              </w:rPr>
+            </w:pPr>
+            <w:r>
+              <w:rPr>
+                <w:b/>
+                <w:bCs/>
+              </w:rPr>
+              <w:t>API &amp; CLI</w:t>
+            </w:r>
+          </w:p>
+        </w:tc>
+        <w:tc>
+          <w:tcPr>
+            <w:tcW w:w="0" w:type="auto"/>
+            <w:vAlign w:val="center"/>
+            <w:hideMark/>
+          </w:tcPr>
+          <w:p>
+            <w:pPr>
+              <w:rPr>
+                <w:b/>
+                <w:bCs/>
+              </w:rPr>
+            </w:pPr>
+            <w:r>
+              <w:rPr>
+                <w:rFonts w:ascii="Segoe UI Emoji" w:hAnsi="Segoe UI Emoji" w:cs="Segoe UI Emoji"/>
+                <w:b/>
+                <w:bCs/>
+              </w:rPr>
+              <w:t>✅</w:t>
+            </w:r>
+            <w:r>
+              <w:rPr>
+                <w:b/>
+                <w:bCs/>
+              </w:rPr>
+              <w:t xml:space="preserve"> Complete</w:t>
+            </w:r>
+          </w:p>
+        </w:tc>
+        <w:tc>
+          <w:tcPr>
+            <w:tcW w:w="0" w:type="auto"/>
+            <w:vAlign w:val="center"/>
+            <w:hideMark/>
+          </w:tcPr>
+          <w:p>
+            <w:pPr>
+              <w:rPr>
+                <w:b/>
+                <w:bCs/>
+              </w:rPr>
+            </w:pPr>
+            <w:r>
+              <w:rPr>
+                <w:b/>
+                <w:bCs/>
+              </w:rPr>
+              <w:t>100%</w:t>
+            </w:r>
+          </w:p>
+        </w:tc>
+      </w:tr>
+      <w:tr>
+        <w:trPr>
+          <w:tblCellSpacing w:w="15" w:type="dxa"/>
+        </w:trPr>
+        <w:tc>
+          <w:tcPr>
+            <w:tcW w:w="0" w:type="auto"/>
+            <w:vAlign w:val="center"/>
+            <w:hideMark/>
+          </w:tcPr>
+          <w:p>
+            <w:pPr>
+              <w:rPr>
+                <w:b/>
+                <w:bCs/>
+              </w:rPr>
+            </w:pPr>
+            <w:r>
+              <w:rPr>
+                <w:b/>
+                <w:bCs/>
+              </w:rPr>
+              <w:t>Production Features</w:t>
+            </w:r>
+          </w:p>
+        </w:tc>
+        <w:tc>
+          <w:tcPr>
+            <w:tcW w:w="0" w:type="auto"/>
+            <w:vAlign w:val="center"/>
+            <w:hideMark/>
+          </w:tcPr>
+          <w:p>
+            <w:pPr>
+              <w:rPr>
+                <w:b/>
+                <w:bCs/>
+              </w:rPr>
+            </w:pPr>
+            <w:r>
+              <w:rPr>
+                <w:rFonts w:ascii="Segoe UI Emoji" w:hAnsi="Segoe UI Emoji" w:cs="Segoe UI Emoji"/>
+                <w:b/>
+                <w:bCs/>
+              </w:rPr>
+              <w:t>❌</w:t>
+            </w:r>
+            <w:r>
+              <w:rPr>
+                <w:b/>
+                <w:bCs/>
+              </w:rPr>
+              <w:t xml:space="preserve"> Missing</w:t>
+            </w:r>
+          </w:p>
+        </w:tc>
+        <w:tc>
+          <w:tcPr>
+            <w:tcW w:w="0" w:type="auto"/>
+            <w:vAlign w:val="center"/>
+            <w:hideMark/>
+          </w:tcPr>
+          <w:p>
+            <w:pPr>
+              <w:rPr>
+                <w:b/>
+                <w:bCs/>
+              </w:rPr>
+            </w:pPr>
+            <w:r>
+              <w:rPr>
+                <w:b/>
+                <w:bCs/>
+              </w:rPr>
+              <w:t>0%</w:t>
+            </w:r>
+          </w:p>
+        </w:tc>
+      </w:tr>
+      <w:tr>
+        <w:trPr>
+          <w:tblCellSpacing w:w="15" w:type="dxa"/>
+        </w:trPr>
+        <w:tc>
+          <w:tcPr>
+            <w:tcW w:w="0" w:type="auto"/>
+            <w:vAlign w:val="center"/>
+            <w:hideMark/>
+          </w:tcPr>
+          <w:p>
+            <w:pPr>
+              <w:rPr>
+                <w:b/>
+                <w:bCs/>
+              </w:rPr>
+            </w:pPr>
+            <w:r>
+              <w:rPr>
+                <w:b/>
+                <w:bCs/>
+              </w:rPr>
+              <w:t>Testing</w:t>
+            </w:r>
+          </w:p>
+        </w:tc>
+        <w:tc>
+          <w:tcPr>
+            <w:tcW w:w="0" w:type="auto"/>
+            <w:vAlign w:val="center"/>
+            <w:hideMark/>
+          </w:tcPr>
+          <w:p>
+            <w:pPr>
+              <w:rPr>
+                <w:b/>
+                <w:bCs/>
+              </w:rPr>
+            </w:pPr>
+            <w:r>
+              <w:rPr>
+                <w:rFonts w:ascii="Segoe UI Emoji" w:hAnsi="Segoe UI Emoji" w:cs="Segoe UI Emoji"/>
+                <w:b/>
+                <w:bCs/>
+              </w:rPr>
+              <w:t>❌</w:t>
+            </w:r>
+            <w:r>
+              <w:rPr>
+                <w:b/>
+                <w:bCs/>
+              </w:rPr>
+              <w:t xml:space="preserve"> Missing</w:t>
+            </w:r>
+          </w:p>
+        </w:tc>
+        <w:tc>
+          <w:tcPr>
+            <w:tcW w:w="0" w:type="auto"/>
+            <w:vAlign w:val="center"/>
+            <w:hideMark/>
+          </w:tcPr>
+          <w:p>
+            <w:pPr>
+              <w:rPr>
+                <w:b/>
+                <w:bCs/>
+              </w:rPr>
+            </w:pPr>
+            <w:r>
+              <w:rPr>
+                <w:b/>
+                <w:bCs/>
+              </w:rPr>
+              <w:t>0%</w:t>
+            </w:r>
+          </w:p>
+        </w:tc>
+      </w:tr>
+      <w:tr>
+        <w:trPr>
+          <w:tblCellSpacing w:w="15" w:type="dxa"/>
+        </w:trPr>
+        <w:tc>
+          <w:tcPr>
+            <w:tcW w:w="0" w:type="auto"/>
+            <w:vAlign w:val="center"/>
+            <w:hideMark/>
+          </w:tcPr>
+          <w:p>
+            <w:pPr>
+              <w:rPr>
+                <w:b/>
+                <w:bCs/>
+              </w:rPr>
+            </w:pPr>
+            <w:r>
+              <w:rPr>
+                <w:b/>
+                <w:bCs/>
+              </w:rPr>
+              <w:t>Deployment</w:t>
+            </w:r>
+          </w:p>
+        </w:tc>
+        <w:tc>
+          <w:tcPr>
+            <w:tcW w:w="0" w:type="auto"/>
+            <w:vAlign w:val="center"/>
+            <w:hideMark/>
+          </w:tcPr>
+          <w:p>
+            <w:pPr>
+              <w:rPr>
+                <w:b/>
+                <w:bCs/>
+              </w:rPr>
+            </w:pPr>
+            <w:r>
+              <w:rPr>
+                <w:rFonts w:ascii="Segoe UI Emoji" w:hAnsi="Segoe UI Emoji" w:cs="Segoe UI Emoji"/>
+                <w:b/>
+                <w:bCs/>
+              </w:rPr>
+              <w:t>❌</w:t>
+            </w:r>
+            <w:r>
+              <w:rPr>
+                <w:b/>
+                <w:bCs/>
+              </w:rPr>
+              <w:t xml:space="preserve"> Missing</w:t>
+            </w:r>
+          </w:p>
+        </w:tc>
+        <w:tc>
+          <w:tcPr>
+            <w:tcW w:w="0" w:type="auto"/>
+            <w:vAlign w:val="center"/>
+            <w:hideMark/>
+          </w:tcPr>
+          <w:p>
+            <w:pPr>
+              <w:rPr>
+                <w:b/>
+                <w:bCs/>
+              </w:rPr>
+            </w:pPr>
+            <w:r>
+              <w:rPr>
+                <w:b/>
+                <w:bCs/>
+              </w:rPr>
+              <w:t>0%</w:t>
+            </w:r>
+          </w:p>
+        </w:tc>
+      </w:tr>
+    </w:tbl>
+    <w:p>
+      <w:pPr>
+        <w:rPr>
+          <w:b/>
+          <w:bCs/>
+        </w:rPr>
+      </w:pPr>
+      <w:r>
+        <w:rPr>
+          <w:rFonts w:ascii="Segoe UI Emoji" w:hAnsi="Segoe UI Emoji" w:cs="Segoe UI Emoji"/>
+          <w:b/>
+          <w:bCs/>
+        </w:rPr>
         <w:t>🎯</w:t>
       </w:r>
       <w:r>
@@ -675,76 +1832,266 @@
           <w:b/>
           <w:bCs/>
         </w:rPr>
-        <w:t xml:space="preserve"> STATUS SUMMARY</w:t>
-      </w:r>
-    </w:p>
-    <w:p>
-      <w:r>
-        <w:rPr>
-          <w:b/>
-          <w:bCs/>
-        </w:rPr>
-        <w:t>Completed</w:t>
-      </w:r>
-      <w:r>
-        <w:t>: Foundation + Data Creation</w:t>
-      </w:r>
-      <w:r>
-        <w:br/>
-      </w:r>
-      <w:r>
-        <w:rPr>
-          <w:b/>
-          <w:bCs/>
-        </w:rPr>
-        <w:t>Current</w:t>
-      </w:r>
-      <w:r>
-        <w:t>: Data Processing (ETL)</w:t>
-      </w:r>
-      <w:r>
-        <w:br/>
-      </w:r>
-      <w:r>
-        <w:rPr>
-          <w:b/>
-          <w:bCs/>
-        </w:rPr>
-        <w:t>Remaining</w:t>
-      </w:r>
-      <w:r>
-        <w:t>: Search Integration + Query Engine</w:t>
-      </w:r>
-      <w:r>
-        <w:br/>
-      </w:r>
-      <w:r>
-        <w:rPr>
-          <w:b/>
-          <w:bCs/>
-        </w:rPr>
-        <w:t>Timeline</w:t>
-      </w:r>
-      <w:r>
-        <w:t>: ~75% complete, 1-2 days remaining</w:t>
-      </w:r>
-    </w:p>
-    <w:p>
-      <w:r>
-        <w:rPr>
-          <w:b/>
-          <w:bCs/>
-        </w:rPr>
-        <w:t>Next Immediate Task</w:t>
-      </w:r>
-      <w:r>
-        <w:t xml:space="preserve">: Complete ETL pipeline execution </w:t>
-      </w:r>
+        <w:t xml:space="preserve"> OVERALL: ~70% Complete</w:t>
+      </w:r>
+    </w:p>
+    <w:p>
+      <w:pPr>
+        <w:numPr>
+          <w:ilvl w:val="0"/>
+          <w:numId w:val="16"/>
+        </w:numPr>
+        <w:rPr>
+          <w:b/>
+          <w:bCs/>
+        </w:rPr>
+      </w:pPr>
       <w:r>
         <w:rPr>
           <w:rFonts w:ascii="Segoe UI Emoji" w:hAnsi="Segoe UI Emoji" w:cs="Segoe UI Emoji"/>
+          <w:b/>
+          <w:bCs/>
         </w:rPr>
         <w:t>✅</w:t>
+      </w:r>
+      <w:r>
+        <w:rPr>
+          <w:b/>
+          <w:bCs/>
+        </w:rPr>
+        <w:t xml:space="preserve"> Functional MVP: Fully working HR Q&amp;A system</w:t>
+      </w:r>
+    </w:p>
+    <w:p>
+      <w:pPr>
+        <w:numPr>
+          <w:ilvl w:val="0"/>
+          <w:numId w:val="16"/>
+        </w:numPr>
+        <w:rPr>
+          <w:b/>
+          <w:bCs/>
+        </w:rPr>
+      </w:pPr>
+      <w:r>
+        <w:rPr>
+          <w:rFonts w:ascii="Segoe UI Emoji" w:hAnsi="Segoe UI Emoji" w:cs="Segoe UI Emoji"/>
+          <w:b/>
+          <w:bCs/>
+        </w:rPr>
+        <w:t>✅</w:t>
+      </w:r>
+      <w:r>
+        <w:rPr>
+          <w:b/>
+          <w:bCs/>
+        </w:rPr>
+        <w:t xml:space="preserve"> Core Features: All primary use cases implemented</w:t>
+      </w:r>
+    </w:p>
+    <w:p>
+      <w:pPr>
+        <w:numPr>
+          <w:ilvl w:val="0"/>
+          <w:numId w:val="16"/>
+        </w:numPr>
+        <w:rPr>
+          <w:b/>
+          <w:bCs/>
+        </w:rPr>
+      </w:pPr>
+      <w:r>
+        <w:rPr>
+          <w:rFonts w:ascii="Segoe UI Emoji" w:hAnsi="Segoe UI Emoji" w:cs="Segoe UI Emoji"/>
+          <w:b/>
+          <w:bCs/>
+        </w:rPr>
+        <w:t>❌</w:t>
+      </w:r>
+      <w:r>
+        <w:rPr>
+          <w:b/>
+          <w:bCs/>
+        </w:rPr>
+        <w:t xml:space="preserve"> Production Ready: Missing security, monitoring, testing</w:t>
+      </w:r>
+    </w:p>
+    <w:p>
+      <w:pPr>
+        <w:numPr>
+          <w:ilvl w:val="0"/>
+          <w:numId w:val="16"/>
+        </w:numPr>
+        <w:rPr>
+          <w:b/>
+          <w:bCs/>
+        </w:rPr>
+      </w:pPr>
+      <w:r>
+        <w:rPr>
+          <w:rFonts w:ascii="Segoe UI Emoji" w:hAnsi="Segoe UI Emoji" w:cs="Segoe UI Emoji"/>
+          <w:b/>
+          <w:bCs/>
+        </w:rPr>
+        <w:t>❌</w:t>
+      </w:r>
+      <w:r>
+        <w:rPr>
+          <w:b/>
+          <w:bCs/>
+        </w:rPr>
+        <w:t xml:space="preserve"> Enterprise Ready: Missing advanced features and DevOps</w:t>
+      </w:r>
+    </w:p>
+    <w:p>
+      <w:pPr>
+        <w:rPr>
+          <w:b/>
+          <w:bCs/>
+        </w:rPr>
+      </w:pPr>
+      <w:r>
+        <w:rPr>
+          <w:b/>
+          <w:bCs/>
+        </w:rPr>
+        <w:pict w14:anchorId="0540276D">
+          <v:rect id="_x0000_i1045" style="width:0;height:1.5pt" o:hralign="center" o:hrstd="t" o:hr="t" fillcolor="#a0a0a0" stroked="f"/>
+        </w:pict>
+      </w:r>
+    </w:p>
+    <w:p>
+      <w:pPr>
+        <w:rPr>
+          <w:b/>
+          <w:bCs/>
+        </w:rPr>
+      </w:pPr>
+      <w:r>
+        <w:rPr>
+          <w:rFonts w:ascii="Segoe UI Emoji" w:hAnsi="Segoe UI Emoji" w:cs="Segoe UI Emoji"/>
+          <w:b/>
+          <w:bCs/>
+        </w:rPr>
+        <w:t>🚀</w:t>
+      </w:r>
+      <w:r>
+        <w:rPr>
+          <w:b/>
+          <w:bCs/>
+        </w:rPr>
+        <w:t xml:space="preserve"> NEXT PRIORITIES (for production deployment)</w:t>
+      </w:r>
+    </w:p>
+    <w:p>
+      <w:pPr>
+        <w:numPr>
+          <w:ilvl w:val="0"/>
+          <w:numId w:val="17"/>
+        </w:numPr>
+        <w:rPr>
+          <w:b/>
+          <w:bCs/>
+        </w:rPr>
+      </w:pPr>
+      <w:r>
+        <w:rPr>
+          <w:b/>
+          <w:bCs/>
+        </w:rPr>
+        <w:t>Security Implementation (Authentication, Authorization, Input validation)</w:t>
+      </w:r>
+    </w:p>
+    <w:p>
+      <w:pPr>
+        <w:numPr>
+          <w:ilvl w:val="0"/>
+          <w:numId w:val="17"/>
+        </w:numPr>
+        <w:rPr>
+          <w:b/>
+          <w:bCs/>
+        </w:rPr>
+      </w:pPr>
+      <w:r>
+        <w:rPr>
+          <w:b/>
+          <w:bCs/>
+        </w:rPr>
+        <w:t>Testing Suite (Unit tests, Integration tests, Performance tests)</w:t>
+      </w:r>
+    </w:p>
+    <w:p>
+      <w:pPr>
+        <w:numPr>
+          <w:ilvl w:val="0"/>
+          <w:numId w:val="17"/>
+        </w:numPr>
+        <w:rPr>
+          <w:b/>
+          <w:bCs/>
+        </w:rPr>
+      </w:pPr>
+      <w:r>
+        <w:rPr>
+          <w:b/>
+          <w:bCs/>
+        </w:rPr>
+        <w:t>Production Configuration (Logging, Monitoring, Error tracking)</w:t>
+      </w:r>
+    </w:p>
+    <w:p>
+      <w:pPr>
+        <w:numPr>
+          <w:ilvl w:val="0"/>
+          <w:numId w:val="17"/>
+        </w:numPr>
+        <w:rPr>
+          <w:b/>
+          <w:bCs/>
+        </w:rPr>
+      </w:pPr>
+      <w:r>
+        <w:rPr>
+          <w:b/>
+          <w:bCs/>
+        </w:rPr>
+        <w:t>Deployment Setup (Docker, CI/CD, Environment management)</w:t>
+      </w:r>
+    </w:p>
+    <w:p>
+      <w:pPr>
+        <w:numPr>
+          <w:ilvl w:val="0"/>
+          <w:numId w:val="17"/>
+        </w:numPr>
+        <w:rPr>
+          <w:b/>
+          <w:bCs/>
+        </w:rPr>
+      </w:pPr>
+      <w:r>
+        <w:rPr>
+          <w:b/>
+          <w:bCs/>
+        </w:rPr>
+        <w:t>Documentation (API docs, User guides, Admin manuals)</w:t>
+      </w:r>
+    </w:p>
+    <w:p>
+      <w:pPr>
+        <w:rPr>
+          <w:b/>
+          <w:bCs/>
+        </w:rPr>
+      </w:pPr>
+      <w:r>
+        <w:rPr>
+          <w:rFonts w:ascii="Segoe UI Emoji" w:hAnsi="Segoe UI Emoji" w:cs="Segoe UI Emoji"/>
+          <w:b/>
+          <w:bCs/>
+        </w:rPr>
+        <w:t>🎉</w:t>
       </w:r>
     </w:p>
     <w:p/>
@@ -761,6 +2108,453 @@
 <file path=word/numbering.xml><?xml version="1.0" encoding="utf-8"?>
 <w:numbering xmlns:wpc="http://schemas.microsoft.com/office/word/2010/wordprocessingCanvas" xmlns:cx="http://schemas.microsoft.com/office/drawing/2014/chartex" xmlns:cx1="http://schemas.microsoft.com/office/drawing/2015/9/8/chartex" xmlns:cx2="http://schemas.microsoft.com/office/drawing/2015/10/21/chartex" xmlns:cx3="http://schemas.microsoft.com/office/drawing/2016/5/9/chartex" xmlns:cx4="http://schemas.microsoft.com/office/drawing/2016/5/10/chartex" xmlns:cx5="http://schemas.microsoft.com/office/drawing/2016/5/11/chartex" xmlns:cx6="http://schemas.microsoft.com/office/drawing/2016/5/12/chartex" xmlns:cx7="http://schemas.microsoft.com/office/drawing/2016/5/13/chartex" xmlns:cx8="http://schemas.microsoft.com/office/drawing/2016/5/14/chartex" xmlns:mc="http://schemas.openxmlformats.org/markup-compatibility/2006" xmlns:aink="http://schemas.microsoft.com/office/drawing/2016/ink" xmlns:am3d="http://schemas.microsoft.com/office/drawing/2017/model3d" xmlns:o="urn:schemas-microsoft-com:office:office" xmlns:oel="http://schemas.microsoft.com/office/2019/extlst" xmlns:r="http://schemas.openxmlformats.org/officeDocument/2006/relationships" xmlns:m="http://schemas.openxmlformats.org/officeDocument/2006/math" xmlns:v="urn:schemas-microsoft-com:vml" xmlns:wp14="http://schemas.microsoft.com/office/word/2010/wordprocessingDrawing" xmlns:wp="http://schemas.openxmlformats.org/drawingml/2006/wordprocessingDrawing" xmlns:w10="urn:schemas-microsoft-com:office:word" xmlns:w="http://schemas.openxmlformats.org/wordprocessingml/2006/main" xmlns:w14="http://schemas.microsoft.com/office/word/2010/wordml" xmlns:w15="http://schemas.microsoft.com/office/word/2012/wordml" xmlns:w16cex="http://schemas.microsoft.com/office/word/2018/wordml/cex" xmlns:w16cid="http://schemas.microsoft.com/office/word/2016/wordml/cid" xmlns:w16="http://schemas.microsoft.com/office/word/2018/wordml" xmlns:w16du="http://schemas.microsoft.com/office/word/2023/wordml/word16du" xmlns:w16sdtdh="http://schemas.microsoft.com/office/word/2020/wordml/sdtdatahash" xmlns:w16sdtfl="http://schemas.microsoft.com/office/word/2024/wordml/sdtformatlock" xmlns:w16se="http://schemas.microsoft.com/office/word/2015/wordml/symex" xmlns:wpg="http://schemas.microsoft.com/office/word/2010/wordprocessingGroup" xmlns:wpi="http://schemas.microsoft.com/office/word/2010/wordprocessingInk" xmlns:wne="http://schemas.microsoft.com/office/word/2006/wordml" xmlns:wps="http://schemas.microsoft.com/office/word/2010/wordprocessingShape" mc:Ignorable="w14 w15 w16se w16cid w16 w16cex w16sdtdh w16sdtfl w16du wp14">
   <w:abstractNum w:abstractNumId="0" w15:restartNumberingAfterBreak="0">
+    <w:nsid w:val="1B900BE1"/>
+    <w:multiLevelType w:val="multilevel"/>
+    <w:tmpl w:val="AE125308"/>
+    <w:lvl w:ilvl="0">
+      <w:start w:val="1"/>
+      <w:numFmt w:val="bullet"/>
+      <w:lvlText w:val=""/>
+      <w:lvlJc w:val="left"/>
+      <w:pPr>
+        <w:tabs>
+          <w:tab w:val="num" w:pos="720"/>
+        </w:tabs>
+        <w:ind w:left="720" w:hanging="360"/>
+      </w:pPr>
+      <w:rPr>
+        <w:rFonts w:ascii="Symbol" w:hAnsi="Symbol" w:hint="default"/>
+        <w:sz w:val="20"/>
+      </w:rPr>
+    </w:lvl>
+    <w:lvl w:ilvl="1" w:tentative="1">
+      <w:start w:val="1"/>
+      <w:numFmt w:val="bullet"/>
+      <w:lvlText w:val="o"/>
+      <w:lvlJc w:val="left"/>
+      <w:pPr>
+        <w:tabs>
+          <w:tab w:val="num" w:pos="1440"/>
+        </w:tabs>
+        <w:ind w:left="1440" w:hanging="360"/>
+      </w:pPr>
+      <w:rPr>
+        <w:rFonts w:ascii="Courier New" w:hAnsi="Courier New" w:hint="default"/>
+        <w:sz w:val="20"/>
+      </w:rPr>
+    </w:lvl>
+    <w:lvl w:ilvl="2" w:tentative="1">
+      <w:start w:val="1"/>
+      <w:numFmt w:val="bullet"/>
+      <w:lvlText w:val=""/>
+      <w:lvlJc w:val="left"/>
+      <w:pPr>
+        <w:tabs>
+          <w:tab w:val="num" w:pos="2160"/>
+        </w:tabs>
+        <w:ind w:left="2160" w:hanging="360"/>
+      </w:pPr>
+      <w:rPr>
+        <w:rFonts w:ascii="Wingdings" w:hAnsi="Wingdings" w:hint="default"/>
+        <w:sz w:val="20"/>
+      </w:rPr>
+    </w:lvl>
+    <w:lvl w:ilvl="3" w:tentative="1">
+      <w:start w:val="1"/>
+      <w:numFmt w:val="bullet"/>
+      <w:lvlText w:val=""/>
+      <w:lvlJc w:val="left"/>
+      <w:pPr>
+        <w:tabs>
+          <w:tab w:val="num" w:pos="2880"/>
+        </w:tabs>
+        <w:ind w:left="2880" w:hanging="360"/>
+      </w:pPr>
+      <w:rPr>
+        <w:rFonts w:ascii="Wingdings" w:hAnsi="Wingdings" w:hint="default"/>
+        <w:sz w:val="20"/>
+      </w:rPr>
+    </w:lvl>
+    <w:lvl w:ilvl="4" w:tentative="1">
+      <w:start w:val="1"/>
+      <w:numFmt w:val="bullet"/>
+      <w:lvlText w:val=""/>
+      <w:lvlJc w:val="left"/>
+      <w:pPr>
+        <w:tabs>
+          <w:tab w:val="num" w:pos="3600"/>
+        </w:tabs>
+        <w:ind w:left="3600" w:hanging="360"/>
+      </w:pPr>
+      <w:rPr>
+        <w:rFonts w:ascii="Wingdings" w:hAnsi="Wingdings" w:hint="default"/>
+        <w:sz w:val="20"/>
+      </w:rPr>
+    </w:lvl>
+    <w:lvl w:ilvl="5" w:tentative="1">
+      <w:start w:val="1"/>
+      <w:numFmt w:val="bullet"/>
+      <w:lvlText w:val=""/>
+      <w:lvlJc w:val="left"/>
+      <w:pPr>
+        <w:tabs>
+          <w:tab w:val="num" w:pos="4320"/>
+        </w:tabs>
+        <w:ind w:left="4320" w:hanging="360"/>
+      </w:pPr>
+      <w:rPr>
+        <w:rFonts w:ascii="Wingdings" w:hAnsi="Wingdings" w:hint="default"/>
+        <w:sz w:val="20"/>
+      </w:rPr>
+    </w:lvl>
+    <w:lvl w:ilvl="6" w:tentative="1">
+      <w:start w:val="1"/>
+      <w:numFmt w:val="bullet"/>
+      <w:lvlText w:val=""/>
+      <w:lvlJc w:val="left"/>
+      <w:pPr>
+        <w:tabs>
+          <w:tab w:val="num" w:pos="5040"/>
+        </w:tabs>
+        <w:ind w:left="5040" w:hanging="360"/>
+      </w:pPr>
+      <w:rPr>
+        <w:rFonts w:ascii="Wingdings" w:hAnsi="Wingdings" w:hint="default"/>
+        <w:sz w:val="20"/>
+      </w:rPr>
+    </w:lvl>
+    <w:lvl w:ilvl="7" w:tentative="1">
+      <w:start w:val="1"/>
+      <w:numFmt w:val="bullet"/>
+      <w:lvlText w:val=""/>
+      <w:lvlJc w:val="left"/>
+      <w:pPr>
+        <w:tabs>
+          <w:tab w:val="num" w:pos="5760"/>
+        </w:tabs>
+        <w:ind w:left="5760" w:hanging="360"/>
+      </w:pPr>
+      <w:rPr>
+        <w:rFonts w:ascii="Wingdings" w:hAnsi="Wingdings" w:hint="default"/>
+        <w:sz w:val="20"/>
+      </w:rPr>
+    </w:lvl>
+    <w:lvl w:ilvl="8" w:tentative="1">
+      <w:start w:val="1"/>
+      <w:numFmt w:val="bullet"/>
+      <w:lvlText w:val=""/>
+      <w:lvlJc w:val="left"/>
+      <w:pPr>
+        <w:tabs>
+          <w:tab w:val="num" w:pos="6480"/>
+        </w:tabs>
+        <w:ind w:left="6480" w:hanging="360"/>
+      </w:pPr>
+      <w:rPr>
+        <w:rFonts w:ascii="Wingdings" w:hAnsi="Wingdings" w:hint="default"/>
+        <w:sz w:val="20"/>
+      </w:rPr>
+    </w:lvl>
+  </w:abstractNum>
+  <w:abstractNum w:abstractNumId="1" w15:restartNumberingAfterBreak="0">
+    <w:nsid w:val="20D24065"/>
+    <w:multiLevelType w:val="multilevel"/>
+    <w:tmpl w:val="2D6E41C0"/>
+    <w:lvl w:ilvl="0">
+      <w:start w:val="1"/>
+      <w:numFmt w:val="bullet"/>
+      <w:lvlText w:val=""/>
+      <w:lvlJc w:val="left"/>
+      <w:pPr>
+        <w:tabs>
+          <w:tab w:val="num" w:pos="720"/>
+        </w:tabs>
+        <w:ind w:left="720" w:hanging="360"/>
+      </w:pPr>
+      <w:rPr>
+        <w:rFonts w:ascii="Symbol" w:hAnsi="Symbol" w:hint="default"/>
+        <w:sz w:val="20"/>
+      </w:rPr>
+    </w:lvl>
+    <w:lvl w:ilvl="1" w:tentative="1">
+      <w:start w:val="1"/>
+      <w:numFmt w:val="bullet"/>
+      <w:lvlText w:val="o"/>
+      <w:lvlJc w:val="left"/>
+      <w:pPr>
+        <w:tabs>
+          <w:tab w:val="num" w:pos="1440"/>
+        </w:tabs>
+        <w:ind w:left="1440" w:hanging="360"/>
+      </w:pPr>
+      <w:rPr>
+        <w:rFonts w:ascii="Courier New" w:hAnsi="Courier New" w:hint="default"/>
+        <w:sz w:val="20"/>
+      </w:rPr>
+    </w:lvl>
+    <w:lvl w:ilvl="2" w:tentative="1">
+      <w:start w:val="1"/>
+      <w:numFmt w:val="bullet"/>
+      <w:lvlText w:val=""/>
+      <w:lvlJc w:val="left"/>
+      <w:pPr>
+        <w:tabs>
+          <w:tab w:val="num" w:pos="2160"/>
+        </w:tabs>
+        <w:ind w:left="2160" w:hanging="360"/>
+      </w:pPr>
+      <w:rPr>
+        <w:rFonts w:ascii="Wingdings" w:hAnsi="Wingdings" w:hint="default"/>
+        <w:sz w:val="20"/>
+      </w:rPr>
+    </w:lvl>
+    <w:lvl w:ilvl="3" w:tentative="1">
+      <w:start w:val="1"/>
+      <w:numFmt w:val="bullet"/>
+      <w:lvlText w:val=""/>
+      <w:lvlJc w:val="left"/>
+      <w:pPr>
+        <w:tabs>
+          <w:tab w:val="num" w:pos="2880"/>
+        </w:tabs>
+        <w:ind w:left="2880" w:hanging="360"/>
+      </w:pPr>
+      <w:rPr>
+        <w:rFonts w:ascii="Wingdings" w:hAnsi="Wingdings" w:hint="default"/>
+        <w:sz w:val="20"/>
+      </w:rPr>
+    </w:lvl>
+    <w:lvl w:ilvl="4" w:tentative="1">
+      <w:start w:val="1"/>
+      <w:numFmt w:val="bullet"/>
+      <w:lvlText w:val=""/>
+      <w:lvlJc w:val="left"/>
+      <w:pPr>
+        <w:tabs>
+          <w:tab w:val="num" w:pos="3600"/>
+        </w:tabs>
+        <w:ind w:left="3600" w:hanging="360"/>
+      </w:pPr>
+      <w:rPr>
+        <w:rFonts w:ascii="Wingdings" w:hAnsi="Wingdings" w:hint="default"/>
+        <w:sz w:val="20"/>
+      </w:rPr>
+    </w:lvl>
+    <w:lvl w:ilvl="5" w:tentative="1">
+      <w:start w:val="1"/>
+      <w:numFmt w:val="bullet"/>
+      <w:lvlText w:val=""/>
+      <w:lvlJc w:val="left"/>
+      <w:pPr>
+        <w:tabs>
+          <w:tab w:val="num" w:pos="4320"/>
+        </w:tabs>
+        <w:ind w:left="4320" w:hanging="360"/>
+      </w:pPr>
+      <w:rPr>
+        <w:rFonts w:ascii="Wingdings" w:hAnsi="Wingdings" w:hint="default"/>
+        <w:sz w:val="20"/>
+      </w:rPr>
+    </w:lvl>
+    <w:lvl w:ilvl="6" w:tentative="1">
+      <w:start w:val="1"/>
+      <w:numFmt w:val="bullet"/>
+      <w:lvlText w:val=""/>
+      <w:lvlJc w:val="left"/>
+      <w:pPr>
+        <w:tabs>
+          <w:tab w:val="num" w:pos="5040"/>
+        </w:tabs>
+        <w:ind w:left="5040" w:hanging="360"/>
+      </w:pPr>
+      <w:rPr>
+        <w:rFonts w:ascii="Wingdings" w:hAnsi="Wingdings" w:hint="default"/>
+        <w:sz w:val="20"/>
+      </w:rPr>
+    </w:lvl>
+    <w:lvl w:ilvl="7" w:tentative="1">
+      <w:start w:val="1"/>
+      <w:numFmt w:val="bullet"/>
+      <w:lvlText w:val=""/>
+      <w:lvlJc w:val="left"/>
+      <w:pPr>
+        <w:tabs>
+          <w:tab w:val="num" w:pos="5760"/>
+        </w:tabs>
+        <w:ind w:left="5760" w:hanging="360"/>
+      </w:pPr>
+      <w:rPr>
+        <w:rFonts w:ascii="Wingdings" w:hAnsi="Wingdings" w:hint="default"/>
+        <w:sz w:val="20"/>
+      </w:rPr>
+    </w:lvl>
+    <w:lvl w:ilvl="8" w:tentative="1">
+      <w:start w:val="1"/>
+      <w:numFmt w:val="bullet"/>
+      <w:lvlText w:val=""/>
+      <w:lvlJc w:val="left"/>
+      <w:pPr>
+        <w:tabs>
+          <w:tab w:val="num" w:pos="6480"/>
+        </w:tabs>
+        <w:ind w:left="6480" w:hanging="360"/>
+      </w:pPr>
+      <w:rPr>
+        <w:rFonts w:ascii="Wingdings" w:hAnsi="Wingdings" w:hint="default"/>
+        <w:sz w:val="20"/>
+      </w:rPr>
+    </w:lvl>
+  </w:abstractNum>
+  <w:abstractNum w:abstractNumId="2" w15:restartNumberingAfterBreak="0">
+    <w:nsid w:val="23234087"/>
+    <w:multiLevelType w:val="multilevel"/>
+    <w:tmpl w:val="976A59B6"/>
+    <w:lvl w:ilvl="0">
+      <w:start w:val="1"/>
+      <w:numFmt w:val="bullet"/>
+      <w:lvlText w:val=""/>
+      <w:lvlJc w:val="left"/>
+      <w:pPr>
+        <w:tabs>
+          <w:tab w:val="num" w:pos="720"/>
+        </w:tabs>
+        <w:ind w:left="720" w:hanging="360"/>
+      </w:pPr>
+      <w:rPr>
+        <w:rFonts w:ascii="Symbol" w:hAnsi="Symbol" w:hint="default"/>
+        <w:sz w:val="20"/>
+      </w:rPr>
+    </w:lvl>
+    <w:lvl w:ilvl="1" w:tentative="1">
+      <w:start w:val="1"/>
+      <w:numFmt w:val="bullet"/>
+      <w:lvlText w:val="o"/>
+      <w:lvlJc w:val="left"/>
+      <w:pPr>
+        <w:tabs>
+          <w:tab w:val="num" w:pos="1440"/>
+        </w:tabs>
+        <w:ind w:left="1440" w:hanging="360"/>
+      </w:pPr>
+      <w:rPr>
+        <w:rFonts w:ascii="Courier New" w:hAnsi="Courier New" w:hint="default"/>
+        <w:sz w:val="20"/>
+      </w:rPr>
+    </w:lvl>
+    <w:lvl w:ilvl="2" w:tentative="1">
+      <w:start w:val="1"/>
+      <w:numFmt w:val="bullet"/>
+      <w:lvlText w:val=""/>
+      <w:lvlJc w:val="left"/>
+      <w:pPr>
+        <w:tabs>
+          <w:tab w:val="num" w:pos="2160"/>
+        </w:tabs>
+        <w:ind w:left="2160" w:hanging="360"/>
+      </w:pPr>
+      <w:rPr>
+        <w:rFonts w:ascii="Wingdings" w:hAnsi="Wingdings" w:hint="default"/>
+        <w:sz w:val="20"/>
+      </w:rPr>
+    </w:lvl>
+    <w:lvl w:ilvl="3" w:tentative="1">
+      <w:start w:val="1"/>
+      <w:numFmt w:val="bullet"/>
+      <w:lvlText w:val=""/>
+      <w:lvlJc w:val="left"/>
+      <w:pPr>
+        <w:tabs>
+          <w:tab w:val="num" w:pos="2880"/>
+        </w:tabs>
+        <w:ind w:left="2880" w:hanging="360"/>
+      </w:pPr>
+      <w:rPr>
+        <w:rFonts w:ascii="Wingdings" w:hAnsi="Wingdings" w:hint="default"/>
+        <w:sz w:val="20"/>
+      </w:rPr>
+    </w:lvl>
+    <w:lvl w:ilvl="4" w:tentative="1">
+      <w:start w:val="1"/>
+      <w:numFmt w:val="bullet"/>
+      <w:lvlText w:val=""/>
+      <w:lvlJc w:val="left"/>
+      <w:pPr>
+        <w:tabs>
+          <w:tab w:val="num" w:pos="3600"/>
+        </w:tabs>
+        <w:ind w:left="3600" w:hanging="360"/>
+      </w:pPr>
+      <w:rPr>
+        <w:rFonts w:ascii="Wingdings" w:hAnsi="Wingdings" w:hint="default"/>
+        <w:sz w:val="20"/>
+      </w:rPr>
+    </w:lvl>
+    <w:lvl w:ilvl="5" w:tentative="1">
+      <w:start w:val="1"/>
+      <w:numFmt w:val="bullet"/>
+      <w:lvlText w:val=""/>
+      <w:lvlJc w:val="left"/>
+      <w:pPr>
+        <w:tabs>
+          <w:tab w:val="num" w:pos="4320"/>
+        </w:tabs>
+        <w:ind w:left="4320" w:hanging="360"/>
+      </w:pPr>
+      <w:rPr>
+        <w:rFonts w:ascii="Wingdings" w:hAnsi="Wingdings" w:hint="default"/>
+        <w:sz w:val="20"/>
+      </w:rPr>
+    </w:lvl>
+    <w:lvl w:ilvl="6" w:tentative="1">
+      <w:start w:val="1"/>
+      <w:numFmt w:val="bullet"/>
+      <w:lvlText w:val=""/>
+      <w:lvlJc w:val="left"/>
+      <w:pPr>
+        <w:tabs>
+          <w:tab w:val="num" w:pos="5040"/>
+        </w:tabs>
+        <w:ind w:left="5040" w:hanging="360"/>
+      </w:pPr>
+      <w:rPr>
+        <w:rFonts w:ascii="Wingdings" w:hAnsi="Wingdings" w:hint="default"/>
+        <w:sz w:val="20"/>
+      </w:rPr>
+    </w:lvl>
+    <w:lvl w:ilvl="7" w:tentative="1">
+      <w:start w:val="1"/>
+      <w:numFmt w:val="bullet"/>
+      <w:lvlText w:val=""/>
+      <w:lvlJc w:val="left"/>
+      <w:pPr>
+        <w:tabs>
+          <w:tab w:val="num" w:pos="5760"/>
+        </w:tabs>
+        <w:ind w:left="5760" w:hanging="360"/>
+      </w:pPr>
+      <w:rPr>
+        <w:rFonts w:ascii="Wingdings" w:hAnsi="Wingdings" w:hint="default"/>
+        <w:sz w:val="20"/>
+      </w:rPr>
+    </w:lvl>
+    <w:lvl w:ilvl="8" w:tentative="1">
+      <w:start w:val="1"/>
+      <w:numFmt w:val="bullet"/>
+      <w:lvlText w:val=""/>
+      <w:lvlJc w:val="left"/>
+      <w:pPr>
+        <w:tabs>
+          <w:tab w:val="num" w:pos="6480"/>
+        </w:tabs>
+        <w:ind w:left="6480" w:hanging="360"/>
+      </w:pPr>
+      <w:rPr>
+        <w:rFonts w:ascii="Wingdings" w:hAnsi="Wingdings" w:hint="default"/>
+        <w:sz w:val="20"/>
+      </w:rPr>
+    </w:lvl>
+  </w:abstractNum>
+  <w:abstractNum w:abstractNumId="3" w15:restartNumberingAfterBreak="0">
     <w:nsid w:val="25D648E6"/>
     <w:multiLevelType w:val="multilevel"/>
     <w:tmpl w:val="B51C8E4E"/>
@@ -909,7 +2703,156 @@
       </w:rPr>
     </w:lvl>
   </w:abstractNum>
-  <w:abstractNum w:abstractNumId="1" w15:restartNumberingAfterBreak="0">
+  <w:abstractNum w:abstractNumId="4" w15:restartNumberingAfterBreak="0">
+    <w:nsid w:val="29D33401"/>
+    <w:multiLevelType w:val="multilevel"/>
+    <w:tmpl w:val="B3C89784"/>
+    <w:lvl w:ilvl="0">
+      <w:start w:val="1"/>
+      <w:numFmt w:val="bullet"/>
+      <w:lvlText w:val=""/>
+      <w:lvlJc w:val="left"/>
+      <w:pPr>
+        <w:tabs>
+          <w:tab w:val="num" w:pos="720"/>
+        </w:tabs>
+        <w:ind w:left="720" w:hanging="360"/>
+      </w:pPr>
+      <w:rPr>
+        <w:rFonts w:ascii="Symbol" w:hAnsi="Symbol" w:hint="default"/>
+        <w:sz w:val="20"/>
+      </w:rPr>
+    </w:lvl>
+    <w:lvl w:ilvl="1" w:tentative="1">
+      <w:start w:val="1"/>
+      <w:numFmt w:val="bullet"/>
+      <w:lvlText w:val="o"/>
+      <w:lvlJc w:val="left"/>
+      <w:pPr>
+        <w:tabs>
+          <w:tab w:val="num" w:pos="1440"/>
+        </w:tabs>
+        <w:ind w:left="1440" w:hanging="360"/>
+      </w:pPr>
+      <w:rPr>
+        <w:rFonts w:ascii="Courier New" w:hAnsi="Courier New" w:hint="default"/>
+        <w:sz w:val="20"/>
+      </w:rPr>
+    </w:lvl>
+    <w:lvl w:ilvl="2" w:tentative="1">
+      <w:start w:val="1"/>
+      <w:numFmt w:val="bullet"/>
+      <w:lvlText w:val=""/>
+      <w:lvlJc w:val="left"/>
+      <w:pPr>
+        <w:tabs>
+          <w:tab w:val="num" w:pos="2160"/>
+        </w:tabs>
+        <w:ind w:left="2160" w:hanging="360"/>
+      </w:pPr>
+      <w:rPr>
+        <w:rFonts w:ascii="Wingdings" w:hAnsi="Wingdings" w:hint="default"/>
+        <w:sz w:val="20"/>
+      </w:rPr>
+    </w:lvl>
+    <w:lvl w:ilvl="3" w:tentative="1">
+      <w:start w:val="1"/>
+      <w:numFmt w:val="bullet"/>
+      <w:lvlText w:val=""/>
+      <w:lvlJc w:val="left"/>
+      <w:pPr>
+        <w:tabs>
+          <w:tab w:val="num" w:pos="2880"/>
+        </w:tabs>
+        <w:ind w:left="2880" w:hanging="360"/>
+      </w:pPr>
+      <w:rPr>
+        <w:rFonts w:ascii="Wingdings" w:hAnsi="Wingdings" w:hint="default"/>
+        <w:sz w:val="20"/>
+      </w:rPr>
+    </w:lvl>
+    <w:lvl w:ilvl="4" w:tentative="1">
+      <w:start w:val="1"/>
+      <w:numFmt w:val="bullet"/>
+      <w:lvlText w:val=""/>
+      <w:lvlJc w:val="left"/>
+      <w:pPr>
+        <w:tabs>
+          <w:tab w:val="num" w:pos="3600"/>
+        </w:tabs>
+        <w:ind w:left="3600" w:hanging="360"/>
+      </w:pPr>
+      <w:rPr>
+        <w:rFonts w:ascii="Wingdings" w:hAnsi="Wingdings" w:hint="default"/>
+        <w:sz w:val="20"/>
+      </w:rPr>
+    </w:lvl>
+    <w:lvl w:ilvl="5" w:tentative="1">
+      <w:start w:val="1"/>
+      <w:numFmt w:val="bullet"/>
+      <w:lvlText w:val=""/>
+      <w:lvlJc w:val="left"/>
+      <w:pPr>
+        <w:tabs>
+          <w:tab w:val="num" w:pos="4320"/>
+        </w:tabs>
+        <w:ind w:left="4320" w:hanging="360"/>
+      </w:pPr>
+      <w:rPr>
+        <w:rFonts w:ascii="Wingdings" w:hAnsi="Wingdings" w:hint="default"/>
+        <w:sz w:val="20"/>
+      </w:rPr>
+    </w:lvl>
+    <w:lvl w:ilvl="6" w:tentative="1">
+      <w:start w:val="1"/>
+      <w:numFmt w:val="bullet"/>
+      <w:lvlText w:val=""/>
+      <w:lvlJc w:val="left"/>
+      <w:pPr>
+        <w:tabs>
+          <w:tab w:val="num" w:pos="5040"/>
+        </w:tabs>
+        <w:ind w:left="5040" w:hanging="360"/>
+      </w:pPr>
+      <w:rPr>
+        <w:rFonts w:ascii="Wingdings" w:hAnsi="Wingdings" w:hint="default"/>
+        <w:sz w:val="20"/>
+      </w:rPr>
+    </w:lvl>
+    <w:lvl w:ilvl="7" w:tentative="1">
+      <w:start w:val="1"/>
+      <w:numFmt w:val="bullet"/>
+      <w:lvlText w:val=""/>
+      <w:lvlJc w:val="left"/>
+      <w:pPr>
+        <w:tabs>
+          <w:tab w:val="num" w:pos="5760"/>
+        </w:tabs>
+        <w:ind w:left="5760" w:hanging="360"/>
+      </w:pPr>
+      <w:rPr>
+        <w:rFonts w:ascii="Wingdings" w:hAnsi="Wingdings" w:hint="default"/>
+        <w:sz w:val="20"/>
+      </w:rPr>
+    </w:lvl>
+    <w:lvl w:ilvl="8" w:tentative="1">
+      <w:start w:val="1"/>
+      <w:numFmt w:val="bullet"/>
+      <w:lvlText w:val=""/>
+      <w:lvlJc w:val="left"/>
+      <w:pPr>
+        <w:tabs>
+          <w:tab w:val="num" w:pos="6480"/>
+        </w:tabs>
+        <w:ind w:left="6480" w:hanging="360"/>
+      </w:pPr>
+      <w:rPr>
+        <w:rFonts w:ascii="Wingdings" w:hAnsi="Wingdings" w:hint="default"/>
+        <w:sz w:val="20"/>
+      </w:rPr>
+    </w:lvl>
+  </w:abstractNum>
+  <w:abstractNum w:abstractNumId="5" w15:restartNumberingAfterBreak="0">
     <w:nsid w:val="2E7E54C0"/>
     <w:multiLevelType w:val="multilevel"/>
     <w:tmpl w:val="31247C74"/>
@@ -1058,7 +3001,7 @@
       </w:rPr>
     </w:lvl>
   </w:abstractNum>
-  <w:abstractNum w:abstractNumId="2" w15:restartNumberingAfterBreak="0">
+  <w:abstractNum w:abstractNumId="6" w15:restartNumberingAfterBreak="0">
     <w:nsid w:val="415220AB"/>
     <w:multiLevelType w:val="multilevel"/>
     <w:tmpl w:val="0B10CCEE"/>
@@ -1207,7 +3150,269 @@
       </w:rPr>
     </w:lvl>
   </w:abstractNum>
-  <w:abstractNum w:abstractNumId="3" w15:restartNumberingAfterBreak="0">
+  <w:abstractNum w:abstractNumId="7" w15:restartNumberingAfterBreak="0">
+    <w:nsid w:val="426A2ACD"/>
+    <w:multiLevelType w:val="multilevel"/>
+    <w:tmpl w:val="5E1E0002"/>
+    <w:lvl w:ilvl="0">
+      <w:start w:val="1"/>
+      <w:numFmt w:val="bullet"/>
+      <w:lvlText w:val=""/>
+      <w:lvlJc w:val="left"/>
+      <w:pPr>
+        <w:tabs>
+          <w:tab w:val="num" w:pos="720"/>
+        </w:tabs>
+        <w:ind w:left="720" w:hanging="360"/>
+      </w:pPr>
+      <w:rPr>
+        <w:rFonts w:ascii="Symbol" w:hAnsi="Symbol" w:hint="default"/>
+        <w:sz w:val="20"/>
+      </w:rPr>
+    </w:lvl>
+    <w:lvl w:ilvl="1" w:tentative="1">
+      <w:start w:val="1"/>
+      <w:numFmt w:val="bullet"/>
+      <w:lvlText w:val="o"/>
+      <w:lvlJc w:val="left"/>
+      <w:pPr>
+        <w:tabs>
+          <w:tab w:val="num" w:pos="1440"/>
+        </w:tabs>
+        <w:ind w:left="1440" w:hanging="360"/>
+      </w:pPr>
+      <w:rPr>
+        <w:rFonts w:ascii="Courier New" w:hAnsi="Courier New" w:hint="default"/>
+        <w:sz w:val="20"/>
+      </w:rPr>
+    </w:lvl>
+    <w:lvl w:ilvl="2" w:tentative="1">
+      <w:start w:val="1"/>
+      <w:numFmt w:val="bullet"/>
+      <w:lvlText w:val=""/>
+      <w:lvlJc w:val="left"/>
+      <w:pPr>
+        <w:tabs>
+          <w:tab w:val="num" w:pos="2160"/>
+        </w:tabs>
+        <w:ind w:left="2160" w:hanging="360"/>
+      </w:pPr>
+      <w:rPr>
+        <w:rFonts w:ascii="Wingdings" w:hAnsi="Wingdings" w:hint="default"/>
+        <w:sz w:val="20"/>
+      </w:rPr>
+    </w:lvl>
+    <w:lvl w:ilvl="3" w:tentative="1">
+      <w:start w:val="1"/>
+      <w:numFmt w:val="bullet"/>
+      <w:lvlText w:val=""/>
+      <w:lvlJc w:val="left"/>
+      <w:pPr>
+        <w:tabs>
+          <w:tab w:val="num" w:pos="2880"/>
+        </w:tabs>
+        <w:ind w:left="2880" w:hanging="360"/>
+      </w:pPr>
+      <w:rPr>
+        <w:rFonts w:ascii="Wingdings" w:hAnsi="Wingdings" w:hint="default"/>
+        <w:sz w:val="20"/>
+      </w:rPr>
+    </w:lvl>
+    <w:lvl w:ilvl="4" w:tentative="1">
+      <w:start w:val="1"/>
+      <w:numFmt w:val="bullet"/>
+      <w:lvlText w:val=""/>
+      <w:lvlJc w:val="left"/>
+      <w:pPr>
+        <w:tabs>
+          <w:tab w:val="num" w:pos="3600"/>
+        </w:tabs>
+        <w:ind w:left="3600" w:hanging="360"/>
+      </w:pPr>
+      <w:rPr>
+        <w:rFonts w:ascii="Wingdings" w:hAnsi="Wingdings" w:hint="default"/>
+        <w:sz w:val="20"/>
+      </w:rPr>
+    </w:lvl>
+    <w:lvl w:ilvl="5" w:tentative="1">
+      <w:start w:val="1"/>
+      <w:numFmt w:val="bullet"/>
+      <w:lvlText w:val=""/>
+      <w:lvlJc w:val="left"/>
+      <w:pPr>
+        <w:tabs>
+          <w:tab w:val="num" w:pos="4320"/>
+        </w:tabs>
+        <w:ind w:left="4320" w:hanging="360"/>
+      </w:pPr>
+      <w:rPr>
+        <w:rFonts w:ascii="Wingdings" w:hAnsi="Wingdings" w:hint="default"/>
+        <w:sz w:val="20"/>
+      </w:rPr>
+    </w:lvl>
+    <w:lvl w:ilvl="6" w:tentative="1">
+      <w:start w:val="1"/>
+      <w:numFmt w:val="bullet"/>
+      <w:lvlText w:val=""/>
+      <w:lvlJc w:val="left"/>
+      <w:pPr>
+        <w:tabs>
+          <w:tab w:val="num" w:pos="5040"/>
+        </w:tabs>
+        <w:ind w:left="5040" w:hanging="360"/>
+      </w:pPr>
+      <w:rPr>
+        <w:rFonts w:ascii="Wingdings" w:hAnsi="Wingdings" w:hint="default"/>
+        <w:sz w:val="20"/>
+      </w:rPr>
+    </w:lvl>
+    <w:lvl w:ilvl="7" w:tentative="1">
+      <w:start w:val="1"/>
+      <w:numFmt w:val="bullet"/>
+      <w:lvlText w:val=""/>
+      <w:lvlJc w:val="left"/>
+      <w:pPr>
+        <w:tabs>
+          <w:tab w:val="num" w:pos="5760"/>
+        </w:tabs>
+        <w:ind w:left="5760" w:hanging="360"/>
+      </w:pPr>
+      <w:rPr>
+        <w:rFonts w:ascii="Wingdings" w:hAnsi="Wingdings" w:hint="default"/>
+        <w:sz w:val="20"/>
+      </w:rPr>
+    </w:lvl>
+    <w:lvl w:ilvl="8" w:tentative="1">
+      <w:start w:val="1"/>
+      <w:numFmt w:val="bullet"/>
+      <w:lvlText w:val=""/>
+      <w:lvlJc w:val="left"/>
+      <w:pPr>
+        <w:tabs>
+          <w:tab w:val="num" w:pos="6480"/>
+        </w:tabs>
+        <w:ind w:left="6480" w:hanging="360"/>
+      </w:pPr>
+      <w:rPr>
+        <w:rFonts w:ascii="Wingdings" w:hAnsi="Wingdings" w:hint="default"/>
+        <w:sz w:val="20"/>
+      </w:rPr>
+    </w:lvl>
+  </w:abstractNum>
+  <w:abstractNum w:abstractNumId="8" w15:restartNumberingAfterBreak="0">
+    <w:nsid w:val="504536C2"/>
+    <w:multiLevelType w:val="multilevel"/>
+    <w:tmpl w:val="CE7ABC3A"/>
+    <w:lvl w:ilvl="0">
+      <w:start w:val="1"/>
+      <w:numFmt w:val="decimal"/>
+      <w:lvlText w:val="%1."/>
+      <w:lvlJc w:val="left"/>
+      <w:pPr>
+        <w:tabs>
+          <w:tab w:val="num" w:pos="720"/>
+        </w:tabs>
+        <w:ind w:left="720" w:hanging="360"/>
+      </w:pPr>
+    </w:lvl>
+    <w:lvl w:ilvl="1" w:tentative="1">
+      <w:start w:val="1"/>
+      <w:numFmt w:val="decimal"/>
+      <w:lvlText w:val="%2."/>
+      <w:lvlJc w:val="left"/>
+      <w:pPr>
+        <w:tabs>
+          <w:tab w:val="num" w:pos="1440"/>
+        </w:tabs>
+        <w:ind w:left="1440" w:hanging="360"/>
+      </w:pPr>
+    </w:lvl>
+    <w:lvl w:ilvl="2" w:tentative="1">
+      <w:start w:val="1"/>
+      <w:numFmt w:val="decimal"/>
+      <w:lvlText w:val="%3."/>
+      <w:lvlJc w:val="left"/>
+      <w:pPr>
+        <w:tabs>
+          <w:tab w:val="num" w:pos="2160"/>
+        </w:tabs>
+        <w:ind w:left="2160" w:hanging="360"/>
+      </w:pPr>
+    </w:lvl>
+    <w:lvl w:ilvl="3" w:tentative="1">
+      <w:start w:val="1"/>
+      <w:numFmt w:val="decimal"/>
+      <w:lvlText w:val="%4."/>
+      <w:lvlJc w:val="left"/>
+      <w:pPr>
+        <w:tabs>
+          <w:tab w:val="num" w:pos="2880"/>
+        </w:tabs>
+        <w:ind w:left="2880" w:hanging="360"/>
+      </w:pPr>
+    </w:lvl>
+    <w:lvl w:ilvl="4" w:tentative="1">
+      <w:start w:val="1"/>
+      <w:numFmt w:val="decimal"/>
+      <w:lvlText w:val="%5."/>
+      <w:lvlJc w:val="left"/>
+      <w:pPr>
+        <w:tabs>
+          <w:tab w:val="num" w:pos="3600"/>
+        </w:tabs>
+        <w:ind w:left="3600" w:hanging="360"/>
+      </w:pPr>
+    </w:lvl>
+    <w:lvl w:ilvl="5" w:tentative="1">
+      <w:start w:val="1"/>
+      <w:numFmt w:val="decimal"/>
+      <w:lvlText w:val="%6."/>
+      <w:lvlJc w:val="left"/>
+      <w:pPr>
+        <w:tabs>
+          <w:tab w:val="num" w:pos="4320"/>
+        </w:tabs>
+        <w:ind w:left="4320" w:hanging="360"/>
+      </w:pPr>
+    </w:lvl>
+    <w:lvl w:ilvl="6" w:tentative="1">
+      <w:start w:val="1"/>
+      <w:numFmt w:val="decimal"/>
+      <w:lvlText w:val="%7."/>
+      <w:lvlJc w:val="left"/>
+      <w:pPr>
+        <w:tabs>
+          <w:tab w:val="num" w:pos="5040"/>
+        </w:tabs>
+        <w:ind w:left="5040" w:hanging="360"/>
+      </w:pPr>
+    </w:lvl>
+    <w:lvl w:ilvl="7" w:tentative="1">
+      <w:start w:val="1"/>
+      <w:numFmt w:val="decimal"/>
+      <w:lvlText w:val="%8."/>
+      <w:lvlJc w:val="left"/>
+      <w:pPr>
+        <w:tabs>
+          <w:tab w:val="num" w:pos="5760"/>
+        </w:tabs>
+        <w:ind w:left="5760" w:hanging="360"/>
+      </w:pPr>
+    </w:lvl>
+    <w:lvl w:ilvl="8" w:tentative="1">
+      <w:start w:val="1"/>
+      <w:numFmt w:val="decimal"/>
+      <w:lvlText w:val="%9."/>
+      <w:lvlJc w:val="left"/>
+      <w:pPr>
+        <w:tabs>
+          <w:tab w:val="num" w:pos="6480"/>
+        </w:tabs>
+        <w:ind w:left="6480" w:hanging="360"/>
+      </w:pPr>
+    </w:lvl>
+  </w:abstractNum>
+  <w:abstractNum w:abstractNumId="9" w15:restartNumberingAfterBreak="0">
     <w:nsid w:val="545D3DF6"/>
     <w:multiLevelType w:val="multilevel"/>
     <w:tmpl w:val="B09495F6"/>
@@ -1356,7 +3561,603 @@
       </w:rPr>
     </w:lvl>
   </w:abstractNum>
-  <w:abstractNum w:abstractNumId="4" w15:restartNumberingAfterBreak="0">
+  <w:abstractNum w:abstractNumId="10" w15:restartNumberingAfterBreak="0">
+    <w:nsid w:val="58F87B92"/>
+    <w:multiLevelType w:val="multilevel"/>
+    <w:tmpl w:val="D5607648"/>
+    <w:lvl w:ilvl="0">
+      <w:start w:val="1"/>
+      <w:numFmt w:val="bullet"/>
+      <w:lvlText w:val=""/>
+      <w:lvlJc w:val="left"/>
+      <w:pPr>
+        <w:tabs>
+          <w:tab w:val="num" w:pos="720"/>
+        </w:tabs>
+        <w:ind w:left="720" w:hanging="360"/>
+      </w:pPr>
+      <w:rPr>
+        <w:rFonts w:ascii="Symbol" w:hAnsi="Symbol" w:hint="default"/>
+        <w:sz w:val="20"/>
+      </w:rPr>
+    </w:lvl>
+    <w:lvl w:ilvl="1" w:tentative="1">
+      <w:start w:val="1"/>
+      <w:numFmt w:val="bullet"/>
+      <w:lvlText w:val="o"/>
+      <w:lvlJc w:val="left"/>
+      <w:pPr>
+        <w:tabs>
+          <w:tab w:val="num" w:pos="1440"/>
+        </w:tabs>
+        <w:ind w:left="1440" w:hanging="360"/>
+      </w:pPr>
+      <w:rPr>
+        <w:rFonts w:ascii="Courier New" w:hAnsi="Courier New" w:hint="default"/>
+        <w:sz w:val="20"/>
+      </w:rPr>
+    </w:lvl>
+    <w:lvl w:ilvl="2" w:tentative="1">
+      <w:start w:val="1"/>
+      <w:numFmt w:val="bullet"/>
+      <w:lvlText w:val=""/>
+      <w:lvlJc w:val="left"/>
+      <w:pPr>
+        <w:tabs>
+          <w:tab w:val="num" w:pos="2160"/>
+        </w:tabs>
+        <w:ind w:left="2160" w:hanging="360"/>
+      </w:pPr>
+      <w:rPr>
+        <w:rFonts w:ascii="Wingdings" w:hAnsi="Wingdings" w:hint="default"/>
+        <w:sz w:val="20"/>
+      </w:rPr>
+    </w:lvl>
+    <w:lvl w:ilvl="3" w:tentative="1">
+      <w:start w:val="1"/>
+      <w:numFmt w:val="bullet"/>
+      <w:lvlText w:val=""/>
+      <w:lvlJc w:val="left"/>
+      <w:pPr>
+        <w:tabs>
+          <w:tab w:val="num" w:pos="2880"/>
+        </w:tabs>
+        <w:ind w:left="2880" w:hanging="360"/>
+      </w:pPr>
+      <w:rPr>
+        <w:rFonts w:ascii="Wingdings" w:hAnsi="Wingdings" w:hint="default"/>
+        <w:sz w:val="20"/>
+      </w:rPr>
+    </w:lvl>
+    <w:lvl w:ilvl="4" w:tentative="1">
+      <w:start w:val="1"/>
+      <w:numFmt w:val="bullet"/>
+      <w:lvlText w:val=""/>
+      <w:lvlJc w:val="left"/>
+      <w:pPr>
+        <w:tabs>
+          <w:tab w:val="num" w:pos="3600"/>
+        </w:tabs>
+        <w:ind w:left="3600" w:hanging="360"/>
+      </w:pPr>
+      <w:rPr>
+        <w:rFonts w:ascii="Wingdings" w:hAnsi="Wingdings" w:hint="default"/>
+        <w:sz w:val="20"/>
+      </w:rPr>
+    </w:lvl>
+    <w:lvl w:ilvl="5" w:tentative="1">
+      <w:start w:val="1"/>
+      <w:numFmt w:val="bullet"/>
+      <w:lvlText w:val=""/>
+      <w:lvlJc w:val="left"/>
+      <w:pPr>
+        <w:tabs>
+          <w:tab w:val="num" w:pos="4320"/>
+        </w:tabs>
+        <w:ind w:left="4320" w:hanging="360"/>
+      </w:pPr>
+      <w:rPr>
+        <w:rFonts w:ascii="Wingdings" w:hAnsi="Wingdings" w:hint="default"/>
+        <w:sz w:val="20"/>
+      </w:rPr>
+    </w:lvl>
+    <w:lvl w:ilvl="6" w:tentative="1">
+      <w:start w:val="1"/>
+      <w:numFmt w:val="bullet"/>
+      <w:lvlText w:val=""/>
+      <w:lvlJc w:val="left"/>
+      <w:pPr>
+        <w:tabs>
+          <w:tab w:val="num" w:pos="5040"/>
+        </w:tabs>
+        <w:ind w:left="5040" w:hanging="360"/>
+      </w:pPr>
+      <w:rPr>
+        <w:rFonts w:ascii="Wingdings" w:hAnsi="Wingdings" w:hint="default"/>
+        <w:sz w:val="20"/>
+      </w:rPr>
+    </w:lvl>
+    <w:lvl w:ilvl="7" w:tentative="1">
+      <w:start w:val="1"/>
+      <w:numFmt w:val="bullet"/>
+      <w:lvlText w:val=""/>
+      <w:lvlJc w:val="left"/>
+      <w:pPr>
+        <w:tabs>
+          <w:tab w:val="num" w:pos="5760"/>
+        </w:tabs>
+        <w:ind w:left="5760" w:hanging="360"/>
+      </w:pPr>
+      <w:rPr>
+        <w:rFonts w:ascii="Wingdings" w:hAnsi="Wingdings" w:hint="default"/>
+        <w:sz w:val="20"/>
+      </w:rPr>
+    </w:lvl>
+    <w:lvl w:ilvl="8" w:tentative="1">
+      <w:start w:val="1"/>
+      <w:numFmt w:val="bullet"/>
+      <w:lvlText w:val=""/>
+      <w:lvlJc w:val="left"/>
+      <w:pPr>
+        <w:tabs>
+          <w:tab w:val="num" w:pos="6480"/>
+        </w:tabs>
+        <w:ind w:left="6480" w:hanging="360"/>
+      </w:pPr>
+      <w:rPr>
+        <w:rFonts w:ascii="Wingdings" w:hAnsi="Wingdings" w:hint="default"/>
+        <w:sz w:val="20"/>
+      </w:rPr>
+    </w:lvl>
+  </w:abstractNum>
+  <w:abstractNum w:abstractNumId="11" w15:restartNumberingAfterBreak="0">
+    <w:nsid w:val="6468354F"/>
+    <w:multiLevelType w:val="multilevel"/>
+    <w:tmpl w:val="CB24A4EE"/>
+    <w:lvl w:ilvl="0">
+      <w:start w:val="1"/>
+      <w:numFmt w:val="bullet"/>
+      <w:lvlText w:val=""/>
+      <w:lvlJc w:val="left"/>
+      <w:pPr>
+        <w:tabs>
+          <w:tab w:val="num" w:pos="720"/>
+        </w:tabs>
+        <w:ind w:left="720" w:hanging="360"/>
+      </w:pPr>
+      <w:rPr>
+        <w:rFonts w:ascii="Symbol" w:hAnsi="Symbol" w:hint="default"/>
+        <w:sz w:val="20"/>
+      </w:rPr>
+    </w:lvl>
+    <w:lvl w:ilvl="1" w:tentative="1">
+      <w:start w:val="1"/>
+      <w:numFmt w:val="bullet"/>
+      <w:lvlText w:val="o"/>
+      <w:lvlJc w:val="left"/>
+      <w:pPr>
+        <w:tabs>
+          <w:tab w:val="num" w:pos="1440"/>
+        </w:tabs>
+        <w:ind w:left="1440" w:hanging="360"/>
+      </w:pPr>
+      <w:rPr>
+        <w:rFonts w:ascii="Courier New" w:hAnsi="Courier New" w:hint="default"/>
+        <w:sz w:val="20"/>
+      </w:rPr>
+    </w:lvl>
+    <w:lvl w:ilvl="2" w:tentative="1">
+      <w:start w:val="1"/>
+      <w:numFmt w:val="bullet"/>
+      <w:lvlText w:val=""/>
+      <w:lvlJc w:val="left"/>
+      <w:pPr>
+        <w:tabs>
+          <w:tab w:val="num" w:pos="2160"/>
+        </w:tabs>
+        <w:ind w:left="2160" w:hanging="360"/>
+      </w:pPr>
+      <w:rPr>
+        <w:rFonts w:ascii="Wingdings" w:hAnsi="Wingdings" w:hint="default"/>
+        <w:sz w:val="20"/>
+      </w:rPr>
+    </w:lvl>
+    <w:lvl w:ilvl="3" w:tentative="1">
+      <w:start w:val="1"/>
+      <w:numFmt w:val="bullet"/>
+      <w:lvlText w:val=""/>
+      <w:lvlJc w:val="left"/>
+      <w:pPr>
+        <w:tabs>
+          <w:tab w:val="num" w:pos="2880"/>
+        </w:tabs>
+        <w:ind w:left="2880" w:hanging="360"/>
+      </w:pPr>
+      <w:rPr>
+        <w:rFonts w:ascii="Wingdings" w:hAnsi="Wingdings" w:hint="default"/>
+        <w:sz w:val="20"/>
+      </w:rPr>
+    </w:lvl>
+    <w:lvl w:ilvl="4" w:tentative="1">
+      <w:start w:val="1"/>
+      <w:numFmt w:val="bullet"/>
+      <w:lvlText w:val=""/>
+      <w:lvlJc w:val="left"/>
+      <w:pPr>
+        <w:tabs>
+          <w:tab w:val="num" w:pos="3600"/>
+        </w:tabs>
+        <w:ind w:left="3600" w:hanging="360"/>
+      </w:pPr>
+      <w:rPr>
+        <w:rFonts w:ascii="Wingdings" w:hAnsi="Wingdings" w:hint="default"/>
+        <w:sz w:val="20"/>
+      </w:rPr>
+    </w:lvl>
+    <w:lvl w:ilvl="5" w:tentative="1">
+      <w:start w:val="1"/>
+      <w:numFmt w:val="bullet"/>
+      <w:lvlText w:val=""/>
+      <w:lvlJc w:val="left"/>
+      <w:pPr>
+        <w:tabs>
+          <w:tab w:val="num" w:pos="4320"/>
+        </w:tabs>
+        <w:ind w:left="4320" w:hanging="360"/>
+      </w:pPr>
+      <w:rPr>
+        <w:rFonts w:ascii="Wingdings" w:hAnsi="Wingdings" w:hint="default"/>
+        <w:sz w:val="20"/>
+      </w:rPr>
+    </w:lvl>
+    <w:lvl w:ilvl="6" w:tentative="1">
+      <w:start w:val="1"/>
+      <w:numFmt w:val="bullet"/>
+      <w:lvlText w:val=""/>
+      <w:lvlJc w:val="left"/>
+      <w:pPr>
+        <w:tabs>
+          <w:tab w:val="num" w:pos="5040"/>
+        </w:tabs>
+        <w:ind w:left="5040" w:hanging="360"/>
+      </w:pPr>
+      <w:rPr>
+        <w:rFonts w:ascii="Wingdings" w:hAnsi="Wingdings" w:hint="default"/>
+        <w:sz w:val="20"/>
+      </w:rPr>
+    </w:lvl>
+    <w:lvl w:ilvl="7" w:tentative="1">
+      <w:start w:val="1"/>
+      <w:numFmt w:val="bullet"/>
+      <w:lvlText w:val=""/>
+      <w:lvlJc w:val="left"/>
+      <w:pPr>
+        <w:tabs>
+          <w:tab w:val="num" w:pos="5760"/>
+        </w:tabs>
+        <w:ind w:left="5760" w:hanging="360"/>
+      </w:pPr>
+      <w:rPr>
+        <w:rFonts w:ascii="Wingdings" w:hAnsi="Wingdings" w:hint="default"/>
+        <w:sz w:val="20"/>
+      </w:rPr>
+    </w:lvl>
+    <w:lvl w:ilvl="8" w:tentative="1">
+      <w:start w:val="1"/>
+      <w:numFmt w:val="bullet"/>
+      <w:lvlText w:val=""/>
+      <w:lvlJc w:val="left"/>
+      <w:pPr>
+        <w:tabs>
+          <w:tab w:val="num" w:pos="6480"/>
+        </w:tabs>
+        <w:ind w:left="6480" w:hanging="360"/>
+      </w:pPr>
+      <w:rPr>
+        <w:rFonts w:ascii="Wingdings" w:hAnsi="Wingdings" w:hint="default"/>
+        <w:sz w:val="20"/>
+      </w:rPr>
+    </w:lvl>
+  </w:abstractNum>
+  <w:abstractNum w:abstractNumId="12" w15:restartNumberingAfterBreak="0">
+    <w:nsid w:val="65FA6FF6"/>
+    <w:multiLevelType w:val="multilevel"/>
+    <w:tmpl w:val="E09E9CCE"/>
+    <w:lvl w:ilvl="0">
+      <w:start w:val="1"/>
+      <w:numFmt w:val="bullet"/>
+      <w:lvlText w:val=""/>
+      <w:lvlJc w:val="left"/>
+      <w:pPr>
+        <w:tabs>
+          <w:tab w:val="num" w:pos="720"/>
+        </w:tabs>
+        <w:ind w:left="720" w:hanging="360"/>
+      </w:pPr>
+      <w:rPr>
+        <w:rFonts w:ascii="Symbol" w:hAnsi="Symbol" w:hint="default"/>
+        <w:sz w:val="20"/>
+      </w:rPr>
+    </w:lvl>
+    <w:lvl w:ilvl="1" w:tentative="1">
+      <w:start w:val="1"/>
+      <w:numFmt w:val="bullet"/>
+      <w:lvlText w:val="o"/>
+      <w:lvlJc w:val="left"/>
+      <w:pPr>
+        <w:tabs>
+          <w:tab w:val="num" w:pos="1440"/>
+        </w:tabs>
+        <w:ind w:left="1440" w:hanging="360"/>
+      </w:pPr>
+      <w:rPr>
+        <w:rFonts w:ascii="Courier New" w:hAnsi="Courier New" w:hint="default"/>
+        <w:sz w:val="20"/>
+      </w:rPr>
+    </w:lvl>
+    <w:lvl w:ilvl="2" w:tentative="1">
+      <w:start w:val="1"/>
+      <w:numFmt w:val="bullet"/>
+      <w:lvlText w:val=""/>
+      <w:lvlJc w:val="left"/>
+      <w:pPr>
+        <w:tabs>
+          <w:tab w:val="num" w:pos="2160"/>
+        </w:tabs>
+        <w:ind w:left="2160" w:hanging="360"/>
+      </w:pPr>
+      <w:rPr>
+        <w:rFonts w:ascii="Wingdings" w:hAnsi="Wingdings" w:hint="default"/>
+        <w:sz w:val="20"/>
+      </w:rPr>
+    </w:lvl>
+    <w:lvl w:ilvl="3" w:tentative="1">
+      <w:start w:val="1"/>
+      <w:numFmt w:val="bullet"/>
+      <w:lvlText w:val=""/>
+      <w:lvlJc w:val="left"/>
+      <w:pPr>
+        <w:tabs>
+          <w:tab w:val="num" w:pos="2880"/>
+        </w:tabs>
+        <w:ind w:left="2880" w:hanging="360"/>
+      </w:pPr>
+      <w:rPr>
+        <w:rFonts w:ascii="Wingdings" w:hAnsi="Wingdings" w:hint="default"/>
+        <w:sz w:val="20"/>
+      </w:rPr>
+    </w:lvl>
+    <w:lvl w:ilvl="4" w:tentative="1">
+      <w:start w:val="1"/>
+      <w:numFmt w:val="bullet"/>
+      <w:lvlText w:val=""/>
+      <w:lvlJc w:val="left"/>
+      <w:pPr>
+        <w:tabs>
+          <w:tab w:val="num" w:pos="3600"/>
+        </w:tabs>
+        <w:ind w:left="3600" w:hanging="360"/>
+      </w:pPr>
+      <w:rPr>
+        <w:rFonts w:ascii="Wingdings" w:hAnsi="Wingdings" w:hint="default"/>
+        <w:sz w:val="20"/>
+      </w:rPr>
+    </w:lvl>
+    <w:lvl w:ilvl="5" w:tentative="1">
+      <w:start w:val="1"/>
+      <w:numFmt w:val="bullet"/>
+      <w:lvlText w:val=""/>
+      <w:lvlJc w:val="left"/>
+      <w:pPr>
+        <w:tabs>
+          <w:tab w:val="num" w:pos="4320"/>
+        </w:tabs>
+        <w:ind w:left="4320" w:hanging="360"/>
+      </w:pPr>
+      <w:rPr>
+        <w:rFonts w:ascii="Wingdings" w:hAnsi="Wingdings" w:hint="default"/>
+        <w:sz w:val="20"/>
+      </w:rPr>
+    </w:lvl>
+    <w:lvl w:ilvl="6" w:tentative="1">
+      <w:start w:val="1"/>
+      <w:numFmt w:val="bullet"/>
+      <w:lvlText w:val=""/>
+      <w:lvlJc w:val="left"/>
+      <w:pPr>
+        <w:tabs>
+          <w:tab w:val="num" w:pos="5040"/>
+        </w:tabs>
+        <w:ind w:left="5040" w:hanging="360"/>
+      </w:pPr>
+      <w:rPr>
+        <w:rFonts w:ascii="Wingdings" w:hAnsi="Wingdings" w:hint="default"/>
+        <w:sz w:val="20"/>
+      </w:rPr>
+    </w:lvl>
+    <w:lvl w:ilvl="7" w:tentative="1">
+      <w:start w:val="1"/>
+      <w:numFmt w:val="bullet"/>
+      <w:lvlText w:val=""/>
+      <w:lvlJc w:val="left"/>
+      <w:pPr>
+        <w:tabs>
+          <w:tab w:val="num" w:pos="5760"/>
+        </w:tabs>
+        <w:ind w:left="5760" w:hanging="360"/>
+      </w:pPr>
+      <w:rPr>
+        <w:rFonts w:ascii="Wingdings" w:hAnsi="Wingdings" w:hint="default"/>
+        <w:sz w:val="20"/>
+      </w:rPr>
+    </w:lvl>
+    <w:lvl w:ilvl="8" w:tentative="1">
+      <w:start w:val="1"/>
+      <w:numFmt w:val="bullet"/>
+      <w:lvlText w:val=""/>
+      <w:lvlJc w:val="left"/>
+      <w:pPr>
+        <w:tabs>
+          <w:tab w:val="num" w:pos="6480"/>
+        </w:tabs>
+        <w:ind w:left="6480" w:hanging="360"/>
+      </w:pPr>
+      <w:rPr>
+        <w:rFonts w:ascii="Wingdings" w:hAnsi="Wingdings" w:hint="default"/>
+        <w:sz w:val="20"/>
+      </w:rPr>
+    </w:lvl>
+  </w:abstractNum>
+  <w:abstractNum w:abstractNumId="13" w15:restartNumberingAfterBreak="0">
+    <w:nsid w:val="6950725D"/>
+    <w:multiLevelType w:val="multilevel"/>
+    <w:tmpl w:val="6CC8D5CA"/>
+    <w:lvl w:ilvl="0">
+      <w:start w:val="1"/>
+      <w:numFmt w:val="bullet"/>
+      <w:lvlText w:val=""/>
+      <w:lvlJc w:val="left"/>
+      <w:pPr>
+        <w:tabs>
+          <w:tab w:val="num" w:pos="720"/>
+        </w:tabs>
+        <w:ind w:left="720" w:hanging="360"/>
+      </w:pPr>
+      <w:rPr>
+        <w:rFonts w:ascii="Symbol" w:hAnsi="Symbol" w:hint="default"/>
+        <w:sz w:val="20"/>
+      </w:rPr>
+    </w:lvl>
+    <w:lvl w:ilvl="1" w:tentative="1">
+      <w:start w:val="1"/>
+      <w:numFmt w:val="bullet"/>
+      <w:lvlText w:val="o"/>
+      <w:lvlJc w:val="left"/>
+      <w:pPr>
+        <w:tabs>
+          <w:tab w:val="num" w:pos="1440"/>
+        </w:tabs>
+        <w:ind w:left="1440" w:hanging="360"/>
+      </w:pPr>
+      <w:rPr>
+        <w:rFonts w:ascii="Courier New" w:hAnsi="Courier New" w:hint="default"/>
+        <w:sz w:val="20"/>
+      </w:rPr>
+    </w:lvl>
+    <w:lvl w:ilvl="2" w:tentative="1">
+      <w:start w:val="1"/>
+      <w:numFmt w:val="bullet"/>
+      <w:lvlText w:val=""/>
+      <w:lvlJc w:val="left"/>
+      <w:pPr>
+        <w:tabs>
+          <w:tab w:val="num" w:pos="2160"/>
+        </w:tabs>
+        <w:ind w:left="2160" w:hanging="360"/>
+      </w:pPr>
+      <w:rPr>
+        <w:rFonts w:ascii="Wingdings" w:hAnsi="Wingdings" w:hint="default"/>
+        <w:sz w:val="20"/>
+      </w:rPr>
+    </w:lvl>
+    <w:lvl w:ilvl="3" w:tentative="1">
+      <w:start w:val="1"/>
+      <w:numFmt w:val="bullet"/>
+      <w:lvlText w:val=""/>
+      <w:lvlJc w:val="left"/>
+      <w:pPr>
+        <w:tabs>
+          <w:tab w:val="num" w:pos="2880"/>
+        </w:tabs>
+        <w:ind w:left="2880" w:hanging="360"/>
+      </w:pPr>
+      <w:rPr>
+        <w:rFonts w:ascii="Wingdings" w:hAnsi="Wingdings" w:hint="default"/>
+        <w:sz w:val="20"/>
+      </w:rPr>
+    </w:lvl>
+    <w:lvl w:ilvl="4" w:tentative="1">
+      <w:start w:val="1"/>
+      <w:numFmt w:val="bullet"/>
+      <w:lvlText w:val=""/>
+      <w:lvlJc w:val="left"/>
+      <w:pPr>
+        <w:tabs>
+          <w:tab w:val="num" w:pos="3600"/>
+        </w:tabs>
+        <w:ind w:left="3600" w:hanging="360"/>
+      </w:pPr>
+      <w:rPr>
+        <w:rFonts w:ascii="Wingdings" w:hAnsi="Wingdings" w:hint="default"/>
+        <w:sz w:val="20"/>
+      </w:rPr>
+    </w:lvl>
+    <w:lvl w:ilvl="5" w:tentative="1">
+      <w:start w:val="1"/>
+      <w:numFmt w:val="bullet"/>
+      <w:lvlText w:val=""/>
+      <w:lvlJc w:val="left"/>
+      <w:pPr>
+        <w:tabs>
+          <w:tab w:val="num" w:pos="4320"/>
+        </w:tabs>
+        <w:ind w:left="4320" w:hanging="360"/>
+      </w:pPr>
+      <w:rPr>
+        <w:rFonts w:ascii="Wingdings" w:hAnsi="Wingdings" w:hint="default"/>
+        <w:sz w:val="20"/>
+      </w:rPr>
+    </w:lvl>
+    <w:lvl w:ilvl="6" w:tentative="1">
+      <w:start w:val="1"/>
+      <w:numFmt w:val="bullet"/>
+      <w:lvlText w:val=""/>
+      <w:lvlJc w:val="left"/>
+      <w:pPr>
+        <w:tabs>
+          <w:tab w:val="num" w:pos="5040"/>
+        </w:tabs>
+        <w:ind w:left="5040" w:hanging="360"/>
+      </w:pPr>
+      <w:rPr>
+        <w:rFonts w:ascii="Wingdings" w:hAnsi="Wingdings" w:hint="default"/>
+        <w:sz w:val="20"/>
+      </w:rPr>
+    </w:lvl>
+    <w:lvl w:ilvl="7" w:tentative="1">
+      <w:start w:val="1"/>
+      <w:numFmt w:val="bullet"/>
+      <w:lvlText w:val=""/>
+      <w:lvlJc w:val="left"/>
+      <w:pPr>
+        <w:tabs>
+          <w:tab w:val="num" w:pos="5760"/>
+        </w:tabs>
+        <w:ind w:left="5760" w:hanging="360"/>
+      </w:pPr>
+      <w:rPr>
+        <w:rFonts w:ascii="Wingdings" w:hAnsi="Wingdings" w:hint="default"/>
+        <w:sz w:val="20"/>
+      </w:rPr>
+    </w:lvl>
+    <w:lvl w:ilvl="8" w:tentative="1">
+      <w:start w:val="1"/>
+      <w:numFmt w:val="bullet"/>
+      <w:lvlText w:val=""/>
+      <w:lvlJc w:val="left"/>
+      <w:pPr>
+        <w:tabs>
+          <w:tab w:val="num" w:pos="6480"/>
+        </w:tabs>
+        <w:ind w:left="6480" w:hanging="360"/>
+      </w:pPr>
+      <w:rPr>
+        <w:rFonts w:ascii="Wingdings" w:hAnsi="Wingdings" w:hint="default"/>
+        <w:sz w:val="20"/>
+      </w:rPr>
+    </w:lvl>
+  </w:abstractNum>
+  <w:abstractNum w:abstractNumId="14" w15:restartNumberingAfterBreak="0">
     <w:nsid w:val="778D4153"/>
     <w:multiLevelType w:val="multilevel"/>
     <w:tmpl w:val="A7B65D60"/>
@@ -1505,20 +4306,354 @@
       </w:rPr>
     </w:lvl>
   </w:abstractNum>
+  <w:abstractNum w:abstractNumId="15" w15:restartNumberingAfterBreak="0">
+    <w:nsid w:val="79F87374"/>
+    <w:multiLevelType w:val="multilevel"/>
+    <w:tmpl w:val="09428FEC"/>
+    <w:lvl w:ilvl="0">
+      <w:start w:val="1"/>
+      <w:numFmt w:val="bullet"/>
+      <w:lvlText w:val=""/>
+      <w:lvlJc w:val="left"/>
+      <w:pPr>
+        <w:tabs>
+          <w:tab w:val="num" w:pos="720"/>
+        </w:tabs>
+        <w:ind w:left="720" w:hanging="360"/>
+      </w:pPr>
+      <w:rPr>
+        <w:rFonts w:ascii="Symbol" w:hAnsi="Symbol" w:hint="default"/>
+        <w:sz w:val="20"/>
+      </w:rPr>
+    </w:lvl>
+    <w:lvl w:ilvl="1" w:tentative="1">
+      <w:start w:val="1"/>
+      <w:numFmt w:val="bullet"/>
+      <w:lvlText w:val="o"/>
+      <w:lvlJc w:val="left"/>
+      <w:pPr>
+        <w:tabs>
+          <w:tab w:val="num" w:pos="1440"/>
+        </w:tabs>
+        <w:ind w:left="1440" w:hanging="360"/>
+      </w:pPr>
+      <w:rPr>
+        <w:rFonts w:ascii="Courier New" w:hAnsi="Courier New" w:hint="default"/>
+        <w:sz w:val="20"/>
+      </w:rPr>
+    </w:lvl>
+    <w:lvl w:ilvl="2" w:tentative="1">
+      <w:start w:val="1"/>
+      <w:numFmt w:val="bullet"/>
+      <w:lvlText w:val=""/>
+      <w:lvlJc w:val="left"/>
+      <w:pPr>
+        <w:tabs>
+          <w:tab w:val="num" w:pos="2160"/>
+        </w:tabs>
+        <w:ind w:left="2160" w:hanging="360"/>
+      </w:pPr>
+      <w:rPr>
+        <w:rFonts w:ascii="Wingdings" w:hAnsi="Wingdings" w:hint="default"/>
+        <w:sz w:val="20"/>
+      </w:rPr>
+    </w:lvl>
+    <w:lvl w:ilvl="3" w:tentative="1">
+      <w:start w:val="1"/>
+      <w:numFmt w:val="bullet"/>
+      <w:lvlText w:val=""/>
+      <w:lvlJc w:val="left"/>
+      <w:pPr>
+        <w:tabs>
+          <w:tab w:val="num" w:pos="2880"/>
+        </w:tabs>
+        <w:ind w:left="2880" w:hanging="360"/>
+      </w:pPr>
+      <w:rPr>
+        <w:rFonts w:ascii="Wingdings" w:hAnsi="Wingdings" w:hint="default"/>
+        <w:sz w:val="20"/>
+      </w:rPr>
+    </w:lvl>
+    <w:lvl w:ilvl="4" w:tentative="1">
+      <w:start w:val="1"/>
+      <w:numFmt w:val="bullet"/>
+      <w:lvlText w:val=""/>
+      <w:lvlJc w:val="left"/>
+      <w:pPr>
+        <w:tabs>
+          <w:tab w:val="num" w:pos="3600"/>
+        </w:tabs>
+        <w:ind w:left="3600" w:hanging="360"/>
+      </w:pPr>
+      <w:rPr>
+        <w:rFonts w:ascii="Wingdings" w:hAnsi="Wingdings" w:hint="default"/>
+        <w:sz w:val="20"/>
+      </w:rPr>
+    </w:lvl>
+    <w:lvl w:ilvl="5" w:tentative="1">
+      <w:start w:val="1"/>
+      <w:numFmt w:val="bullet"/>
+      <w:lvlText w:val=""/>
+      <w:lvlJc w:val="left"/>
+      <w:pPr>
+        <w:tabs>
+          <w:tab w:val="num" w:pos="4320"/>
+        </w:tabs>
+        <w:ind w:left="4320" w:hanging="360"/>
+      </w:pPr>
+      <w:rPr>
+        <w:rFonts w:ascii="Wingdings" w:hAnsi="Wingdings" w:hint="default"/>
+        <w:sz w:val="20"/>
+      </w:rPr>
+    </w:lvl>
+    <w:lvl w:ilvl="6" w:tentative="1">
+      <w:start w:val="1"/>
+      <w:numFmt w:val="bullet"/>
+      <w:lvlText w:val=""/>
+      <w:lvlJc w:val="left"/>
+      <w:pPr>
+        <w:tabs>
+          <w:tab w:val="num" w:pos="5040"/>
+        </w:tabs>
+        <w:ind w:left="5040" w:hanging="360"/>
+      </w:pPr>
+      <w:rPr>
+        <w:rFonts w:ascii="Wingdings" w:hAnsi="Wingdings" w:hint="default"/>
+        <w:sz w:val="20"/>
+      </w:rPr>
+    </w:lvl>
+    <w:lvl w:ilvl="7" w:tentative="1">
+      <w:start w:val="1"/>
+      <w:numFmt w:val="bullet"/>
+      <w:lvlText w:val=""/>
+      <w:lvlJc w:val="left"/>
+      <w:pPr>
+        <w:tabs>
+          <w:tab w:val="num" w:pos="5760"/>
+        </w:tabs>
+        <w:ind w:left="5760" w:hanging="360"/>
+      </w:pPr>
+      <w:rPr>
+        <w:rFonts w:ascii="Wingdings" w:hAnsi="Wingdings" w:hint="default"/>
+        <w:sz w:val="20"/>
+      </w:rPr>
+    </w:lvl>
+    <w:lvl w:ilvl="8" w:tentative="1">
+      <w:start w:val="1"/>
+      <w:numFmt w:val="bullet"/>
+      <w:lvlText w:val=""/>
+      <w:lvlJc w:val="left"/>
+      <w:pPr>
+        <w:tabs>
+          <w:tab w:val="num" w:pos="6480"/>
+        </w:tabs>
+        <w:ind w:left="6480" w:hanging="360"/>
+      </w:pPr>
+      <w:rPr>
+        <w:rFonts w:ascii="Wingdings" w:hAnsi="Wingdings" w:hint="default"/>
+        <w:sz w:val="20"/>
+      </w:rPr>
+    </w:lvl>
+  </w:abstractNum>
+  <w:abstractNum w:abstractNumId="16" w15:restartNumberingAfterBreak="0">
+    <w:nsid w:val="7AAB36BD"/>
+    <w:multiLevelType w:val="multilevel"/>
+    <w:tmpl w:val="4E16039C"/>
+    <w:lvl w:ilvl="0">
+      <w:start w:val="1"/>
+      <w:numFmt w:val="bullet"/>
+      <w:lvlText w:val=""/>
+      <w:lvlJc w:val="left"/>
+      <w:pPr>
+        <w:tabs>
+          <w:tab w:val="num" w:pos="720"/>
+        </w:tabs>
+        <w:ind w:left="720" w:hanging="360"/>
+      </w:pPr>
+      <w:rPr>
+        <w:rFonts w:ascii="Symbol" w:hAnsi="Symbol" w:hint="default"/>
+        <w:sz w:val="20"/>
+      </w:rPr>
+    </w:lvl>
+    <w:lvl w:ilvl="1" w:tentative="1">
+      <w:start w:val="1"/>
+      <w:numFmt w:val="bullet"/>
+      <w:lvlText w:val="o"/>
+      <w:lvlJc w:val="left"/>
+      <w:pPr>
+        <w:tabs>
+          <w:tab w:val="num" w:pos="1440"/>
+        </w:tabs>
+        <w:ind w:left="1440" w:hanging="360"/>
+      </w:pPr>
+      <w:rPr>
+        <w:rFonts w:ascii="Courier New" w:hAnsi="Courier New" w:hint="default"/>
+        <w:sz w:val="20"/>
+      </w:rPr>
+    </w:lvl>
+    <w:lvl w:ilvl="2" w:tentative="1">
+      <w:start w:val="1"/>
+      <w:numFmt w:val="bullet"/>
+      <w:lvlText w:val=""/>
+      <w:lvlJc w:val="left"/>
+      <w:pPr>
+        <w:tabs>
+          <w:tab w:val="num" w:pos="2160"/>
+        </w:tabs>
+        <w:ind w:left="2160" w:hanging="360"/>
+      </w:pPr>
+      <w:rPr>
+        <w:rFonts w:ascii="Wingdings" w:hAnsi="Wingdings" w:hint="default"/>
+        <w:sz w:val="20"/>
+      </w:rPr>
+    </w:lvl>
+    <w:lvl w:ilvl="3" w:tentative="1">
+      <w:start w:val="1"/>
+      <w:numFmt w:val="bullet"/>
+      <w:lvlText w:val=""/>
+      <w:lvlJc w:val="left"/>
+      <w:pPr>
+        <w:tabs>
+          <w:tab w:val="num" w:pos="2880"/>
+        </w:tabs>
+        <w:ind w:left="2880" w:hanging="360"/>
+      </w:pPr>
+      <w:rPr>
+        <w:rFonts w:ascii="Wingdings" w:hAnsi="Wingdings" w:hint="default"/>
+        <w:sz w:val="20"/>
+      </w:rPr>
+    </w:lvl>
+    <w:lvl w:ilvl="4" w:tentative="1">
+      <w:start w:val="1"/>
+      <w:numFmt w:val="bullet"/>
+      <w:lvlText w:val=""/>
+      <w:lvlJc w:val="left"/>
+      <w:pPr>
+        <w:tabs>
+          <w:tab w:val="num" w:pos="3600"/>
+        </w:tabs>
+        <w:ind w:left="3600" w:hanging="360"/>
+      </w:pPr>
+      <w:rPr>
+        <w:rFonts w:ascii="Wingdings" w:hAnsi="Wingdings" w:hint="default"/>
+        <w:sz w:val="20"/>
+      </w:rPr>
+    </w:lvl>
+    <w:lvl w:ilvl="5" w:tentative="1">
+      <w:start w:val="1"/>
+      <w:numFmt w:val="bullet"/>
+      <w:lvlText w:val=""/>
+      <w:lvlJc w:val="left"/>
+      <w:pPr>
+        <w:tabs>
+          <w:tab w:val="num" w:pos="4320"/>
+        </w:tabs>
+        <w:ind w:left="4320" w:hanging="360"/>
+      </w:pPr>
+      <w:rPr>
+        <w:rFonts w:ascii="Wingdings" w:hAnsi="Wingdings" w:hint="default"/>
+        <w:sz w:val="20"/>
+      </w:rPr>
+    </w:lvl>
+    <w:lvl w:ilvl="6" w:tentative="1">
+      <w:start w:val="1"/>
+      <w:numFmt w:val="bullet"/>
+      <w:lvlText w:val=""/>
+      <w:lvlJc w:val="left"/>
+      <w:pPr>
+        <w:tabs>
+          <w:tab w:val="num" w:pos="5040"/>
+        </w:tabs>
+        <w:ind w:left="5040" w:hanging="360"/>
+      </w:pPr>
+      <w:rPr>
+        <w:rFonts w:ascii="Wingdings" w:hAnsi="Wingdings" w:hint="default"/>
+        <w:sz w:val="20"/>
+      </w:rPr>
+    </w:lvl>
+    <w:lvl w:ilvl="7" w:tentative="1">
+      <w:start w:val="1"/>
+      <w:numFmt w:val="bullet"/>
+      <w:lvlText w:val=""/>
+      <w:lvlJc w:val="left"/>
+      <w:pPr>
+        <w:tabs>
+          <w:tab w:val="num" w:pos="5760"/>
+        </w:tabs>
+        <w:ind w:left="5760" w:hanging="360"/>
+      </w:pPr>
+      <w:rPr>
+        <w:rFonts w:ascii="Wingdings" w:hAnsi="Wingdings" w:hint="default"/>
+        <w:sz w:val="20"/>
+      </w:rPr>
+    </w:lvl>
+    <w:lvl w:ilvl="8" w:tentative="1">
+      <w:start w:val="1"/>
+      <w:numFmt w:val="bullet"/>
+      <w:lvlText w:val=""/>
+      <w:lvlJc w:val="left"/>
+      <w:pPr>
+        <w:tabs>
+          <w:tab w:val="num" w:pos="6480"/>
+        </w:tabs>
+        <w:ind w:left="6480" w:hanging="360"/>
+      </w:pPr>
+      <w:rPr>
+        <w:rFonts w:ascii="Wingdings" w:hAnsi="Wingdings" w:hint="default"/>
+        <w:sz w:val="20"/>
+      </w:rPr>
+    </w:lvl>
+  </w:abstractNum>
   <w:num w:numId="1" w16cid:durableId="562907824">
+    <w:abstractNumId w:val="6"/>
+  </w:num>
+  <w:num w:numId="2" w16cid:durableId="1238201889">
+    <w:abstractNumId w:val="14"/>
+  </w:num>
+  <w:num w:numId="3" w16cid:durableId="141428513">
+    <w:abstractNumId w:val="5"/>
+  </w:num>
+  <w:num w:numId="4" w16cid:durableId="2040858636">
+    <w:abstractNumId w:val="3"/>
+  </w:num>
+  <w:num w:numId="5" w16cid:durableId="1289435670">
+    <w:abstractNumId w:val="9"/>
+  </w:num>
+  <w:num w:numId="6" w16cid:durableId="2136095869">
+    <w:abstractNumId w:val="12"/>
+  </w:num>
+  <w:num w:numId="7" w16cid:durableId="1547251254">
+    <w:abstractNumId w:val="7"/>
+  </w:num>
+  <w:num w:numId="8" w16cid:durableId="2042977420">
+    <w:abstractNumId w:val="0"/>
+  </w:num>
+  <w:num w:numId="9" w16cid:durableId="270626154">
     <w:abstractNumId w:val="2"/>
   </w:num>
-  <w:num w:numId="2" w16cid:durableId="1238201889">
+  <w:num w:numId="10" w16cid:durableId="46690530">
+    <w:abstractNumId w:val="10"/>
+  </w:num>
+  <w:num w:numId="11" w16cid:durableId="781456680">
+    <w:abstractNumId w:val="13"/>
+  </w:num>
+  <w:num w:numId="12" w16cid:durableId="2012025934">
+    <w:abstractNumId w:val="11"/>
+  </w:num>
+  <w:num w:numId="13" w16cid:durableId="569535851">
     <w:abstractNumId w:val="4"/>
   </w:num>
-  <w:num w:numId="3" w16cid:durableId="141428513">
+  <w:num w:numId="14" w16cid:durableId="1771773860">
+    <w:abstractNumId w:val="15"/>
+  </w:num>
+  <w:num w:numId="15" w16cid:durableId="2066953032">
     <w:abstractNumId w:val="1"/>
   </w:num>
-  <w:num w:numId="4" w16cid:durableId="2040858636">
-    <w:abstractNumId w:val="0"/>
+  <w:num w:numId="16" w16cid:durableId="2001300582">
+    <w:abstractNumId w:val="16"/>
   </w:num>
-  <w:num w:numId="5" w16cid:durableId="1289435670">
-    <w:abstractNumId w:val="3"/>
+  <w:num w:numId="17" w16cid:durableId="1196239309">
+    <w:abstractNumId w:val="8"/>
   </w:num>
 </w:numbering>
 </file>

</xml_diff>

<commit_message>
Stage 6, added more intelligent query
</commit_message>
<xml_diff>
--- a/task.docx
+++ b/task.docx
@@ -5,21 +5,24 @@
     <w:p>
       <w:pPr>
         <w:rPr>
+          <w:rFonts w:ascii="Segoe UI Emoji" w:hAnsi="Segoe UI Emoji" w:cs="Segoe UI Emoji"/>
           <w:b/>
           <w:bCs/>
         </w:rPr>
       </w:pPr>
       <w:r>
         <w:rPr>
-          <w:b/>
-          <w:bCs/>
-        </w:rPr>
-        <w:t>HR Q&amp;A System - Implementation Status</w:t>
+          <w:rFonts w:ascii="Segoe UI Emoji" w:hAnsi="Segoe UI Emoji" w:cs="Segoe UI Emoji"/>
+          <w:b/>
+          <w:bCs/>
+        </w:rPr>
+        <w:t>HR Q&amp;A System - Current Status Update</w:t>
       </w:r>
     </w:p>
     <w:p>
       <w:pPr>
         <w:rPr>
+          <w:rFonts w:ascii="Segoe UI Emoji" w:hAnsi="Segoe UI Emoji" w:cs="Segoe UI Emoji"/>
           <w:b/>
           <w:bCs/>
         </w:rPr>
@@ -30,19 +33,17 @@
           <w:b/>
           <w:bCs/>
         </w:rPr>
-        <w:t>🎉</w:t>
-      </w:r>
-      <w:r>
-        <w:rPr>
-          <w:b/>
-          <w:bCs/>
-        </w:rPr>
-        <w:t xml:space="preserve"> COMPLETED COMPONENTS</w:t>
+        <w:t>✅ Completed Components</w:t>
       </w:r>
     </w:p>
     <w:p>
       <w:pPr>
-        <w:rPr>
+        <w:numPr>
+          <w:ilvl w:val="0"/>
+          <w:numId w:val="25"/>
+        </w:numPr>
+        <w:rPr>
+          <w:rFonts w:ascii="Segoe UI Emoji" w:hAnsi="Segoe UI Emoji" w:cs="Segoe UI Emoji"/>
           <w:b/>
           <w:bCs/>
         </w:rPr>
@@ -53,95 +54,119 @@
           <w:b/>
           <w:bCs/>
         </w:rPr>
-        <w:t>✅</w:t>
+        <w:t>MongoDB Database: 25 employees across 10 collections (</w:t>
       </w:r>
+      <w:proofErr w:type="spellStart"/>
       <w:r>
         <w:rPr>
-          <w:b/>
-          <w:bCs/>
-        </w:rPr>
-        <w:t xml:space="preserve"> Core Infrastructure (100%)</w:t>
+          <w:rFonts w:ascii="Segoe UI Emoji" w:hAnsi="Segoe UI Emoji" w:cs="Segoe UI Emoji"/>
+          <w:b/>
+          <w:bCs/>
+        </w:rPr>
+        <w:t>personal_info</w:t>
+      </w:r>
+      <w:proofErr w:type="spellEnd"/>
+      <w:r>
+        <w:rPr>
+          <w:rFonts w:ascii="Segoe UI Emoji" w:hAnsi="Segoe UI Emoji" w:cs="Segoe UI Emoji"/>
+          <w:b/>
+          <w:bCs/>
+        </w:rPr>
+        <w:t>, employment, learning, etc.)</w:t>
       </w:r>
     </w:p>
     <w:p>
       <w:pPr>
         <w:numPr>
           <w:ilvl w:val="0"/>
-          <w:numId w:val="6"/>
+          <w:numId w:val="25"/>
         </w:numPr>
         <w:rPr>
+          <w:rFonts w:ascii="Segoe UI Emoji" w:hAnsi="Segoe UI Emoji" w:cs="Segoe UI Emoji"/>
           <w:b/>
           <w:bCs/>
         </w:rPr>
       </w:pPr>
       <w:r>
         <w:rPr>
-          <w:b/>
-          <w:bCs/>
-        </w:rPr>
-        <w:t>Configuration Management: Environment variables, settings validation</w:t>
+          <w:rFonts w:ascii="Segoe UI Emoji" w:hAnsi="Segoe UI Emoji" w:cs="Segoe UI Emoji"/>
+          <w:b/>
+          <w:bCs/>
+        </w:rPr>
+        <w:t>Search Index: Enhanced with 18 employees indexed, all MongoDB fields included</w:t>
       </w:r>
     </w:p>
     <w:p>
       <w:pPr>
         <w:numPr>
           <w:ilvl w:val="0"/>
-          <w:numId w:val="6"/>
+          <w:numId w:val="25"/>
         </w:numPr>
         <w:rPr>
+          <w:rFonts w:ascii="Segoe UI Emoji" w:hAnsi="Segoe UI Emoji" w:cs="Segoe UI Emoji"/>
           <w:b/>
           <w:bCs/>
         </w:rPr>
       </w:pPr>
       <w:r>
         <w:rPr>
-          <w:b/>
-          <w:bCs/>
-        </w:rPr>
-        <w:t>Data Models: Pydantic models for all entities, requests, responses</w:t>
+          <w:rFonts w:ascii="Segoe UI Emoji" w:hAnsi="Segoe UI Emoji" w:cs="Segoe UI Emoji"/>
+          <w:b/>
+          <w:bCs/>
+        </w:rPr>
+        <w:t>ETL Pipeline: Complete Excel → MongoDB → Azure Search indexing</w:t>
       </w:r>
     </w:p>
     <w:p>
       <w:pPr>
         <w:numPr>
           <w:ilvl w:val="0"/>
-          <w:numId w:val="6"/>
+          <w:numId w:val="25"/>
         </w:numPr>
         <w:rPr>
+          <w:rFonts w:ascii="Segoe UI Emoji" w:hAnsi="Segoe UI Emoji" w:cs="Segoe UI Emoji"/>
           <w:b/>
           <w:bCs/>
         </w:rPr>
       </w:pPr>
       <w:r>
         <w:rPr>
-          <w:b/>
-          <w:bCs/>
-        </w:rPr>
-        <w:t>Exception Handling: Custom exception hierarchy with proper error codes</w:t>
+          <w:rFonts w:ascii="Segoe UI Emoji" w:hAnsi="Segoe UI Emoji" w:cs="Segoe UI Emoji"/>
+          <w:b/>
+          <w:bCs/>
+        </w:rPr>
+        <w:t>Basic Query Engine: Working for simple department/role/skill searches</w:t>
       </w:r>
     </w:p>
     <w:p>
       <w:pPr>
         <w:numPr>
           <w:ilvl w:val="0"/>
-          <w:numId w:val="6"/>
+          <w:numId w:val="25"/>
         </w:numPr>
         <w:rPr>
+          <w:rFonts w:ascii="Segoe UI Emoji" w:hAnsi="Segoe UI Emoji" w:cs="Segoe UI Emoji"/>
           <w:b/>
           <w:bCs/>
         </w:rPr>
       </w:pPr>
       <w:r>
         <w:rPr>
-          <w:b/>
-          <w:bCs/>
-        </w:rPr>
-        <w:t>Database Layer: MongoDB client, collections handler, CRUD operations</w:t>
+          <w:rFonts w:ascii="Segoe UI Emoji" w:hAnsi="Segoe UI Emoji" w:cs="Segoe UI Emoji"/>
+          <w:b/>
+          <w:bCs/>
+        </w:rPr>
+        <w:t>API &amp; CLI: Functional endpoints and command-line interface</w:t>
       </w:r>
     </w:p>
     <w:p>
       <w:pPr>
-        <w:rPr>
+        <w:numPr>
+          <w:ilvl w:val="0"/>
+          <w:numId w:val="25"/>
+        </w:numPr>
+        <w:rPr>
+          <w:rFonts w:ascii="Segoe UI Emoji" w:hAnsi="Segoe UI Emoji" w:cs="Segoe UI Emoji"/>
           <w:b/>
           <w:bCs/>
         </w:rPr>
@@ -152,95 +177,157 @@
           <w:b/>
           <w:bCs/>
         </w:rPr>
-        <w:t>✅</w:t>
-      </w:r>
-      <w:r>
-        <w:rPr>
-          <w:b/>
-          <w:bCs/>
-        </w:rPr>
-        <w:t xml:space="preserve"> Data Processing Pipeline (100%)</w:t>
+        <w:t>Test Suite: Comprehensive test coverage</w:t>
       </w:r>
     </w:p>
     <w:p>
       <w:pPr>
-        <w:numPr>
-          <w:ilvl w:val="0"/>
-          <w:numId w:val="7"/>
-        </w:numPr>
-        <w:rPr>
+        <w:rPr>
+          <w:rFonts w:ascii="Segoe UI Emoji" w:hAnsi="Segoe UI Emoji" w:cs="Segoe UI Emoji"/>
           <w:b/>
           <w:bCs/>
         </w:rPr>
       </w:pPr>
       <w:r>
         <w:rPr>
-          <w:b/>
-          <w:bCs/>
-        </w:rPr>
-        <w:t>ETL Pipeline: Complete Excel → MongoDB → Azure Search workflow</w:t>
+          <w:rFonts w:ascii="Segoe UI Emoji" w:hAnsi="Segoe UI Emoji" w:cs="Segoe UI Emoji"/>
+          <w:b/>
+          <w:bCs/>
+        </w:rPr>
+        <w:t>🔧 Current Issue: Query Engine Logic</w:t>
       </w:r>
     </w:p>
     <w:p>
       <w:pPr>
-        <w:numPr>
-          <w:ilvl w:val="0"/>
-          <w:numId w:val="7"/>
-        </w:numPr>
-        <w:rPr>
+        <w:rPr>
+          <w:rFonts w:ascii="Segoe UI Emoji" w:hAnsi="Segoe UI Emoji" w:cs="Segoe UI Emoji"/>
           <w:b/>
           <w:bCs/>
         </w:rPr>
       </w:pPr>
       <w:r>
         <w:rPr>
-          <w:b/>
-          <w:bCs/>
-        </w:rPr>
-        <w:t>Data Validation: Quality checks, standardization, consistency validation</w:t>
+          <w:rFonts w:ascii="Segoe UI Emoji" w:hAnsi="Segoe UI Emoji" w:cs="Segoe UI Emoji"/>
+          <w:b/>
+          <w:bCs/>
+        </w:rPr>
+        <w:t>Search Index: ✅ Has all enhanced fields (</w:t>
+      </w:r>
+      <w:proofErr w:type="spellStart"/>
+      <w:r>
+        <w:rPr>
+          <w:rFonts w:ascii="Segoe UI Emoji" w:hAnsi="Segoe UI Emoji" w:cs="Segoe UI Emoji"/>
+          <w:b/>
+          <w:bCs/>
+        </w:rPr>
+        <w:t>work_mode</w:t>
+      </w:r>
+      <w:proofErr w:type="spellEnd"/>
+      <w:r>
+        <w:rPr>
+          <w:rFonts w:ascii="Segoe UI Emoji" w:hAnsi="Segoe UI Emoji" w:cs="Segoe UI Emoji"/>
+          <w:b/>
+          <w:bCs/>
+        </w:rPr>
+        <w:t xml:space="preserve">, </w:t>
+      </w:r>
+      <w:proofErr w:type="spellStart"/>
+      <w:r>
+        <w:rPr>
+          <w:rFonts w:ascii="Segoe UI Emoji" w:hAnsi="Segoe UI Emoji" w:cs="Segoe UI Emoji"/>
+          <w:b/>
+          <w:bCs/>
+        </w:rPr>
+        <w:t>performance_rating</w:t>
+      </w:r>
+      <w:proofErr w:type="spellEnd"/>
+      <w:r>
+        <w:rPr>
+          <w:rFonts w:ascii="Segoe UI Emoji" w:hAnsi="Segoe UI Emoji" w:cs="Segoe UI Emoji"/>
+          <w:b/>
+          <w:bCs/>
+        </w:rPr>
+        <w:t xml:space="preserve">, </w:t>
+      </w:r>
+      <w:proofErr w:type="spellStart"/>
+      <w:r>
+        <w:rPr>
+          <w:rFonts w:ascii="Segoe UI Emoji" w:hAnsi="Segoe UI Emoji" w:cs="Segoe UI Emoji"/>
+          <w:b/>
+          <w:bCs/>
+        </w:rPr>
+        <w:t>attrition_risk</w:t>
+      </w:r>
+      <w:proofErr w:type="spellEnd"/>
+      <w:r>
+        <w:rPr>
+          <w:rFonts w:ascii="Segoe UI Emoji" w:hAnsi="Segoe UI Emoji" w:cs="Segoe UI Emoji"/>
+          <w:b/>
+          <w:bCs/>
+        </w:rPr>
+        <w:t xml:space="preserve">, </w:t>
+      </w:r>
+      <w:proofErr w:type="spellStart"/>
+      <w:r>
+        <w:rPr>
+          <w:rFonts w:ascii="Segoe UI Emoji" w:hAnsi="Segoe UI Emoji" w:cs="Segoe UI Emoji"/>
+          <w:b/>
+          <w:bCs/>
+        </w:rPr>
+        <w:t>leave_days_taken</w:t>
+      </w:r>
+      <w:proofErr w:type="spellEnd"/>
+      <w:r>
+        <w:rPr>
+          <w:rFonts w:ascii="Segoe UI Emoji" w:hAnsi="Segoe UI Emoji" w:cs="Segoe UI Emoji"/>
+          <w:b/>
+          <w:bCs/>
+        </w:rPr>
+        <w:t>, etc.)</w:t>
       </w:r>
     </w:p>
     <w:p>
       <w:pPr>
-        <w:numPr>
-          <w:ilvl w:val="0"/>
-          <w:numId w:val="7"/>
-        </w:numPr>
-        <w:rPr>
+        <w:rPr>
+          <w:rFonts w:ascii="Segoe UI Emoji" w:hAnsi="Segoe UI Emoji" w:cs="Segoe UI Emoji"/>
           <w:b/>
           <w:bCs/>
         </w:rPr>
       </w:pPr>
       <w:r>
         <w:rPr>
-          <w:b/>
-          <w:bCs/>
-        </w:rPr>
-        <w:t>Search Indexing: Fixed field mapping, proper data transformation</w:t>
+          <w:rFonts w:ascii="Segoe UI Emoji" w:hAnsi="Segoe UI Emoji" w:cs="Segoe UI Emoji"/>
+          <w:b/>
+          <w:bCs/>
+        </w:rPr>
+        <w:t>Query Engine: ❌ Doesn't know how to use these fields properly</w:t>
       </w:r>
     </w:p>
     <w:p>
       <w:pPr>
-        <w:numPr>
-          <w:ilvl w:val="0"/>
-          <w:numId w:val="7"/>
-        </w:numPr>
-        <w:rPr>
+        <w:rPr>
+          <w:rFonts w:ascii="Segoe UI Emoji" w:hAnsi="Segoe UI Emoji" w:cs="Segoe UI Emoji"/>
           <w:b/>
           <w:bCs/>
         </w:rPr>
       </w:pPr>
       <w:r>
         <w:rPr>
-          <w:b/>
-          <w:bCs/>
-        </w:rPr>
-        <w:t>Vector Embeddings: Semantic search capabilities with GPT embeddings</w:t>
+          <w:rFonts w:ascii="Segoe UI Emoji" w:hAnsi="Segoe UI Emoji" w:cs="Segoe UI Emoji"/>
+          <w:b/>
+          <w:bCs/>
+        </w:rPr>
+        <w:t>Failing Queries:</w:t>
       </w:r>
     </w:p>
     <w:p>
       <w:pPr>
-        <w:rPr>
+        <w:numPr>
+          <w:ilvl w:val="0"/>
+          <w:numId w:val="26"/>
+        </w:numPr>
+        <w:rPr>
+          <w:rFonts w:ascii="Segoe UI Emoji" w:hAnsi="Segoe UI Emoji" w:cs="Segoe UI Emoji"/>
           <w:b/>
           <w:bCs/>
         </w:rPr>
@@ -251,95 +338,107 @@
           <w:b/>
           <w:bCs/>
         </w:rPr>
-        <w:t>✅</w:t>
-      </w:r>
-      <w:r>
-        <w:rPr>
-          <w:b/>
-          <w:bCs/>
-        </w:rPr>
-        <w:t xml:space="preserve"> Query Processing Engine (100%)</w:t>
+        <w:t>"How many employees working in Hybrid mode" → Returns total count (25) instead of filtered count</w:t>
       </w:r>
     </w:p>
     <w:p>
       <w:pPr>
         <w:numPr>
           <w:ilvl w:val="0"/>
-          <w:numId w:val="8"/>
+          <w:numId w:val="26"/>
         </w:numPr>
         <w:rPr>
+          <w:rFonts w:ascii="Segoe UI Emoji" w:hAnsi="Segoe UI Emoji" w:cs="Segoe UI Emoji"/>
           <w:b/>
           <w:bCs/>
         </w:rPr>
       </w:pPr>
       <w:r>
         <w:rPr>
-          <w:b/>
-          <w:bCs/>
-        </w:rPr>
-        <w:t>Intent Detection: Pattern-based classification with entity extraction</w:t>
+          <w:rFonts w:ascii="Segoe UI Emoji" w:hAnsi="Segoe UI Emoji" w:cs="Segoe UI Emoji"/>
+          <w:b/>
+          <w:bCs/>
+        </w:rPr>
+        <w:t>"How many took maximum leave" → Returns total count instead of leave-based filtering</w:t>
       </w:r>
     </w:p>
     <w:p>
       <w:pPr>
         <w:numPr>
           <w:ilvl w:val="0"/>
-          <w:numId w:val="8"/>
+          <w:numId w:val="26"/>
         </w:numPr>
         <w:rPr>
+          <w:rFonts w:ascii="Segoe UI Emoji" w:hAnsi="Segoe UI Emoji" w:cs="Segoe UI Emoji"/>
           <w:b/>
           <w:bCs/>
         </w:rPr>
       </w:pPr>
       <w:r>
         <w:rPr>
-          <w:b/>
-          <w:bCs/>
-        </w:rPr>
-        <w:t>Search Engine: Hybrid text + semantic search with plural handling</w:t>
+          <w:rFonts w:ascii="Segoe UI Emoji" w:hAnsi="Segoe UI Emoji" w:cs="Segoe UI Emoji"/>
+          <w:b/>
+          <w:bCs/>
+        </w:rPr>
+        <w:t xml:space="preserve">"Find high-performing employees" → No results (can't filter by </w:t>
+      </w:r>
+      <w:proofErr w:type="spellStart"/>
+      <w:r>
+        <w:rPr>
+          <w:rFonts w:ascii="Segoe UI Emoji" w:hAnsi="Segoe UI Emoji" w:cs="Segoe UI Emoji"/>
+          <w:b/>
+          <w:bCs/>
+        </w:rPr>
+        <w:t>performance_rating</w:t>
+      </w:r>
+      <w:proofErr w:type="spellEnd"/>
+      <w:r>
+        <w:rPr>
+          <w:rFonts w:ascii="Segoe UI Emoji" w:hAnsi="Segoe UI Emoji" w:cs="Segoe UI Emoji"/>
+          <w:b/>
+          <w:bCs/>
+        </w:rPr>
+        <w:t>)</w:t>
       </w:r>
     </w:p>
     <w:p>
       <w:pPr>
-        <w:numPr>
-          <w:ilvl w:val="0"/>
-          <w:numId w:val="8"/>
-        </w:numPr>
-        <w:rPr>
+        <w:rPr>
+          <w:rFonts w:ascii="Segoe UI Emoji" w:hAnsi="Segoe UI Emoji" w:cs="Segoe UI Emoji"/>
           <w:b/>
           <w:bCs/>
         </w:rPr>
       </w:pPr>
       <w:r>
         <w:rPr>
-          <w:b/>
-          <w:bCs/>
-        </w:rPr>
-        <w:t>Response Generation: GPT-4 powered natural language responses</w:t>
+          <w:rFonts w:ascii="Segoe UI Emoji" w:hAnsi="Segoe UI Emoji" w:cs="Segoe UI Emoji"/>
+          <w:b/>
+          <w:bCs/>
+        </w:rPr>
+        <w:t>🎯 Immediate Fix Needed</w:t>
       </w:r>
     </w:p>
     <w:p>
       <w:pPr>
-        <w:numPr>
-          <w:ilvl w:val="0"/>
-          <w:numId w:val="8"/>
-        </w:numPr>
-        <w:rPr>
+        <w:rPr>
+          <w:rFonts w:ascii="Segoe UI Emoji" w:hAnsi="Segoe UI Emoji" w:cs="Segoe UI Emoji"/>
           <w:b/>
           <w:bCs/>
         </w:rPr>
       </w:pPr>
       <w:r>
         <w:rPr>
-          <w:b/>
-          <w:bCs/>
-        </w:rPr>
-        <w:t>Query Analytics: Complexity analysis and suggestions</w:t>
+          <w:rFonts w:ascii="Segoe UI Emoji" w:hAnsi="Segoe UI Emoji" w:cs="Segoe UI Emoji"/>
+          <w:b/>
+          <w:bCs/>
+        </w:rPr>
+        <w:t>File: src/query/query_engine.py</w:t>
       </w:r>
     </w:p>
     <w:p>
       <w:pPr>
         <w:rPr>
+          <w:rFonts w:ascii="Segoe UI Emoji" w:hAnsi="Segoe UI Emoji" w:cs="Segoe UI Emoji"/>
           <w:b/>
           <w:bCs/>
         </w:rPr>
@@ -350,95 +449,116 @@
           <w:b/>
           <w:bCs/>
         </w:rPr>
-        <w:t>✅</w:t>
-      </w:r>
-      <w:r>
-        <w:rPr>
-          <w:b/>
-          <w:bCs/>
-        </w:rPr>
-        <w:t xml:space="preserve"> API Layer (100%)</w:t>
+        <w:t>Required Updates:</w:t>
       </w:r>
     </w:p>
     <w:p>
       <w:pPr>
         <w:numPr>
           <w:ilvl w:val="0"/>
-          <w:numId w:val="9"/>
+          <w:numId w:val="27"/>
         </w:numPr>
         <w:rPr>
+          <w:rFonts w:ascii="Segoe UI Emoji" w:hAnsi="Segoe UI Emoji" w:cs="Segoe UI Emoji"/>
           <w:b/>
           <w:bCs/>
         </w:rPr>
       </w:pPr>
       <w:r>
         <w:rPr>
-          <w:b/>
-          <w:bCs/>
-        </w:rPr>
-        <w:t>REST Endpoints: Complete FastAPI implementation with validation</w:t>
+          <w:rFonts w:ascii="Segoe UI Emoji" w:hAnsi="Segoe UI Emoji" w:cs="Segoe UI Emoji"/>
+          <w:b/>
+          <w:bCs/>
+        </w:rPr>
+        <w:t xml:space="preserve">Entity Extraction - Add patterns for </w:t>
+      </w:r>
+      <w:proofErr w:type="spellStart"/>
+      <w:r>
+        <w:rPr>
+          <w:rFonts w:ascii="Segoe UI Emoji" w:hAnsi="Segoe UI Emoji" w:cs="Segoe UI Emoji"/>
+          <w:b/>
+          <w:bCs/>
+        </w:rPr>
+        <w:t>work_mode</w:t>
+      </w:r>
+      <w:proofErr w:type="spellEnd"/>
+      <w:r>
+        <w:rPr>
+          <w:rFonts w:ascii="Segoe UI Emoji" w:hAnsi="Segoe UI Emoji" w:cs="Segoe UI Emoji"/>
+          <w:b/>
+          <w:bCs/>
+        </w:rPr>
+        <w:t>, leave patterns, performance levels</w:t>
       </w:r>
     </w:p>
     <w:p>
       <w:pPr>
         <w:numPr>
           <w:ilvl w:val="0"/>
-          <w:numId w:val="9"/>
+          <w:numId w:val="27"/>
         </w:numPr>
         <w:rPr>
+          <w:rFonts w:ascii="Segoe UI Emoji" w:hAnsi="Segoe UI Emoji" w:cs="Segoe UI Emoji"/>
           <w:b/>
           <w:bCs/>
         </w:rPr>
       </w:pPr>
       <w:r>
         <w:rPr>
-          <w:b/>
-          <w:bCs/>
-        </w:rPr>
-        <w:t>Background Tasks: ETL pipeline and reindexing support</w:t>
+          <w:rFonts w:ascii="Segoe UI Emoji" w:hAnsi="Segoe UI Emoji" w:cs="Segoe UI Emoji"/>
+          <w:b/>
+          <w:bCs/>
+        </w:rPr>
+        <w:t>Count Logic - Build proper Azure Search filters instead of returning total employee count</w:t>
       </w:r>
     </w:p>
     <w:p>
       <w:pPr>
-        <w:numPr>
-          <w:ilvl w:val="0"/>
-          <w:numId w:val="9"/>
-        </w:numPr>
-        <w:rPr>
+        <w:rPr>
+          <w:rFonts w:ascii="Segoe UI Emoji" w:hAnsi="Segoe UI Emoji" w:cs="Segoe UI Emoji"/>
           <w:b/>
           <w:bCs/>
         </w:rPr>
       </w:pPr>
       <w:r>
         <w:rPr>
-          <w:b/>
-          <w:bCs/>
-        </w:rPr>
-        <w:t>Error Handling: Comprehensive exception handling and responses</w:t>
+          <w:rFonts w:ascii="Segoe UI Emoji" w:hAnsi="Segoe UI Emoji" w:cs="Segoe UI Emoji"/>
+          <w:b/>
+          <w:bCs/>
+        </w:rPr>
+        <w:t>📊 Success Rate</w:t>
       </w:r>
     </w:p>
     <w:p>
       <w:pPr>
         <w:numPr>
           <w:ilvl w:val="0"/>
-          <w:numId w:val="9"/>
+          <w:numId w:val="28"/>
         </w:numPr>
         <w:rPr>
+          <w:rFonts w:ascii="Segoe UI Emoji" w:hAnsi="Segoe UI Emoji" w:cs="Segoe UI Emoji"/>
           <w:b/>
           <w:bCs/>
         </w:rPr>
       </w:pPr>
       <w:r>
         <w:rPr>
-          <w:b/>
-          <w:bCs/>
-        </w:rPr>
-        <w:t>Analytics Endpoints: Department/role statistics and overview</w:t>
+          <w:rFonts w:ascii="Segoe UI Emoji" w:hAnsi="Segoe UI Emoji" w:cs="Segoe UI Emoji"/>
+          <w:b/>
+          <w:bCs/>
+        </w:rPr>
+        <w:lastRenderedPageBreak/>
+        <w:t>Basic Queries: 80% working (departments, roles, skills)</w:t>
       </w:r>
     </w:p>
     <w:p>
       <w:pPr>
-        <w:rPr>
+        <w:numPr>
+          <w:ilvl w:val="0"/>
+          <w:numId w:val="28"/>
+        </w:numPr>
+        <w:rPr>
+          <w:rFonts w:ascii="Segoe UI Emoji" w:hAnsi="Segoe UI Emoji" w:cs="Segoe UI Emoji"/>
           <w:b/>
           <w:bCs/>
         </w:rPr>
@@ -449,1649 +569,79 @@
           <w:b/>
           <w:bCs/>
         </w:rPr>
-        <w:t>✅</w:t>
-      </w:r>
-      <w:r>
-        <w:rPr>
-          <w:b/>
-          <w:bCs/>
-        </w:rPr>
-        <w:t xml:space="preserve"> CLI Interface (100%)</w:t>
+        <w:t>Enhanced Queries: 20% working (work modes, performance, leave analytics)</w:t>
       </w:r>
     </w:p>
     <w:p>
       <w:pPr>
         <w:numPr>
           <w:ilvl w:val="0"/>
-          <w:numId w:val="10"/>
+          <w:numId w:val="28"/>
         </w:numPr>
         <w:rPr>
+          <w:rFonts w:ascii="Segoe UI Emoji" w:hAnsi="Segoe UI Emoji" w:cs="Segoe UI Emoji"/>
           <w:b/>
           <w:bCs/>
         </w:rPr>
       </w:pPr>
       <w:r>
         <w:rPr>
-          <w:b/>
-          <w:bCs/>
-        </w:rPr>
-        <w:t>ETL Management: Pipeline execution and status monitoring</w:t>
+          <w:rFonts w:ascii="Segoe UI Emoji" w:hAnsi="Segoe UI Emoji" w:cs="Segoe UI Emoji"/>
+          <w:b/>
+          <w:bCs/>
+        </w:rPr>
+        <w:t>System Integration: 95% complete</w:t>
       </w:r>
     </w:p>
     <w:p>
       <w:pPr>
-        <w:numPr>
-          <w:ilvl w:val="0"/>
-          <w:numId w:val="10"/>
-        </w:numPr>
-        <w:rPr>
+        <w:rPr>
+          <w:rFonts w:ascii="Segoe UI Emoji" w:hAnsi="Segoe UI Emoji" w:cs="Segoe UI Emoji"/>
           <w:b/>
           <w:bCs/>
         </w:rPr>
       </w:pPr>
       <w:r>
         <w:rPr>
-          <w:b/>
-          <w:bCs/>
-        </w:rPr>
-        <w:t>Query Testing: Interactive and batch query testing</w:t>
+          <w:rFonts w:ascii="Segoe UI Emoji" w:hAnsi="Segoe UI Emoji" w:cs="Segoe UI Emoji"/>
+          <w:b/>
+          <w:bCs/>
+        </w:rPr>
+        <w:t>🚀 Next Step</w:t>
       </w:r>
     </w:p>
     <w:p>
       <w:pPr>
-        <w:numPr>
-          <w:ilvl w:val="0"/>
-          <w:numId w:val="10"/>
-        </w:numPr>
-        <w:rPr>
+        <w:rPr>
+          <w:rFonts w:ascii="Segoe UI Emoji" w:hAnsi="Segoe UI Emoji" w:cs="Segoe UI Emoji"/>
           <w:b/>
           <w:bCs/>
         </w:rPr>
       </w:pPr>
       <w:r>
         <w:rPr>
-          <w:b/>
-          <w:bCs/>
-        </w:rPr>
-        <w:t>Data Exploration: Employee lookup, statistics, profile viewing</w:t>
+          <w:rFonts w:ascii="Segoe UI Emoji" w:hAnsi="Segoe UI Emoji" w:cs="Segoe UI Emoji"/>
+          <w:b/>
+          <w:bCs/>
+        </w:rPr>
+        <w:t>Update query_engine.py to properly extract entities and build filters for the enhanced MongoDB fields now available in the search index.</w:t>
       </w:r>
     </w:p>
     <w:p>
       <w:pPr>
-        <w:numPr>
-          <w:ilvl w:val="0"/>
-          <w:numId w:val="10"/>
-        </w:numPr>
-        <w:rPr>
+        <w:rPr>
+          <w:rFonts w:ascii="Segoe UI Emoji" w:hAnsi="Segoe UI Emoji" w:cs="Segoe UI Emoji"/>
           <w:b/>
           <w:bCs/>
         </w:rPr>
       </w:pPr>
       <w:r>
         <w:rPr>
-          <w:b/>
-          <w:bCs/>
-        </w:rPr>
-        <w:t>System Administration: Configuration validation, search management</w:t>
-      </w:r>
-    </w:p>
-    <w:p>
-      <w:pPr>
-        <w:rPr>
-          <w:b/>
-          <w:bCs/>
-        </w:rPr>
-      </w:pPr>
-      <w:r>
-        <w:rPr>
-          <w:b/>
-          <w:bCs/>
-        </w:rPr>
-        <w:lastRenderedPageBreak/>
-        <w:pict w14:anchorId="31D310D6">
-          <v:rect id="_x0000_i1043" style="width:0;height:1.5pt" o:hralign="center" o:hrstd="t" o:hr="t" fillcolor="#a0a0a0" stroked="f"/>
-        </w:pict>
-      </w:r>
-    </w:p>
-    <w:p>
-      <w:pPr>
-        <w:rPr>
-          <w:b/>
-          <w:bCs/>
-        </w:rPr>
-      </w:pPr>
-      <w:r>
-        <w:rPr>
-          <w:rFonts w:ascii="Segoe UI Emoji" w:hAnsi="Segoe UI Emoji" w:cs="Segoe UI Emoji"/>
-          <w:b/>
-          <w:bCs/>
-        </w:rPr>
-        <w:t>⏳</w:t>
-      </w:r>
-      <w:r>
-        <w:rPr>
-          <w:b/>
-          <w:bCs/>
-        </w:rPr>
-        <w:t xml:space="preserve"> PENDING/MISSING COMPONENTS</w:t>
-      </w:r>
-    </w:p>
-    <w:p>
-      <w:pPr>
-        <w:rPr>
-          <w:b/>
-          <w:bCs/>
-        </w:rPr>
-      </w:pPr>
-      <w:r>
-        <w:rPr>
-          <w:rFonts w:ascii="Segoe UI Emoji" w:hAnsi="Segoe UI Emoji" w:cs="Segoe UI Emoji"/>
-          <w:b/>
-          <w:bCs/>
-        </w:rPr>
-        <w:t>🔧</w:t>
-      </w:r>
-      <w:r>
-        <w:rPr>
-          <w:b/>
-          <w:bCs/>
-        </w:rPr>
-        <w:t xml:space="preserve"> Production Readiness (0%)</w:t>
-      </w:r>
-    </w:p>
-    <w:p>
-      <w:pPr>
-        <w:numPr>
-          <w:ilvl w:val="0"/>
-          <w:numId w:val="11"/>
-        </w:numPr>
-        <w:rPr>
-          <w:b/>
-          <w:bCs/>
-        </w:rPr>
-      </w:pPr>
-      <w:r>
-        <w:rPr>
-          <w:b/>
-          <w:bCs/>
-        </w:rPr>
-        <w:t>Authentication/Authorization: No security implementation</w:t>
-      </w:r>
-    </w:p>
-    <w:p>
-      <w:pPr>
-        <w:numPr>
-          <w:ilvl w:val="0"/>
-          <w:numId w:val="11"/>
-        </w:numPr>
-        <w:rPr>
-          <w:b/>
-          <w:bCs/>
-        </w:rPr>
-      </w:pPr>
-      <w:r>
-        <w:rPr>
-          <w:b/>
-          <w:bCs/>
-        </w:rPr>
-        <w:t>Rate Limiting: No API throttling or usage controls</w:t>
-      </w:r>
-    </w:p>
-    <w:p>
-      <w:pPr>
-        <w:numPr>
-          <w:ilvl w:val="0"/>
-          <w:numId w:val="11"/>
-        </w:numPr>
-        <w:rPr>
-          <w:b/>
-          <w:bCs/>
-        </w:rPr>
-      </w:pPr>
-      <w:r>
-        <w:rPr>
-          <w:b/>
-          <w:bCs/>
-        </w:rPr>
-        <w:t>Logging: Basic console logging only, no structured logging</w:t>
-      </w:r>
-    </w:p>
-    <w:p>
-      <w:pPr>
-        <w:numPr>
-          <w:ilvl w:val="0"/>
-          <w:numId w:val="11"/>
-        </w:numPr>
-        <w:rPr>
-          <w:b/>
-          <w:bCs/>
-        </w:rPr>
-      </w:pPr>
-      <w:r>
-        <w:rPr>
-          <w:b/>
-          <w:bCs/>
-        </w:rPr>
-        <w:t>Monitoring: No health metrics, performance monitoring, or alerting</w:t>
-      </w:r>
-    </w:p>
-    <w:p>
-      <w:pPr>
-        <w:numPr>
-          <w:ilvl w:val="0"/>
-          <w:numId w:val="11"/>
-        </w:numPr>
-        <w:rPr>
-          <w:b/>
-          <w:bCs/>
-        </w:rPr>
-      </w:pPr>
-      <w:r>
-        <w:rPr>
-          <w:b/>
-          <w:bCs/>
-        </w:rPr>
-        <w:t>Caching: No response or query caching mechanisms</w:t>
-      </w:r>
-    </w:p>
-    <w:p>
-      <w:pPr>
-        <w:rPr>
-          <w:b/>
-          <w:bCs/>
-        </w:rPr>
-      </w:pPr>
-      <w:r>
-        <w:rPr>
-          <w:rFonts w:ascii="Segoe UI Emoji" w:hAnsi="Segoe UI Emoji" w:cs="Segoe UI Emoji"/>
-          <w:b/>
-          <w:bCs/>
-        </w:rPr>
-        <w:t>📊</w:t>
-      </w:r>
-      <w:r>
-        <w:rPr>
-          <w:b/>
-          <w:bCs/>
-        </w:rPr>
-        <w:t xml:space="preserve"> Advanced Features (0%)</w:t>
-      </w:r>
-    </w:p>
-    <w:p>
-      <w:pPr>
-        <w:numPr>
-          <w:ilvl w:val="0"/>
-          <w:numId w:val="12"/>
-        </w:numPr>
-        <w:rPr>
-          <w:b/>
-          <w:bCs/>
-        </w:rPr>
-      </w:pPr>
-      <w:r>
-        <w:rPr>
-          <w:b/>
-          <w:bCs/>
-        </w:rPr>
-        <w:t>Advanced Analytics: No trend analysis, predictive insights, or dashboards</w:t>
-      </w:r>
-    </w:p>
-    <w:p>
-      <w:pPr>
-        <w:numPr>
-          <w:ilvl w:val="0"/>
-          <w:numId w:val="12"/>
-        </w:numPr>
-        <w:rPr>
-          <w:b/>
-          <w:bCs/>
-        </w:rPr>
-      </w:pPr>
-      <w:r>
-        <w:rPr>
-          <w:b/>
-          <w:bCs/>
-        </w:rPr>
-        <w:t>Batch Operations: No bulk employee updates or operations</w:t>
-      </w:r>
-    </w:p>
-    <w:p>
-      <w:pPr>
-        <w:numPr>
-          <w:ilvl w:val="0"/>
-          <w:numId w:val="12"/>
-        </w:numPr>
-        <w:rPr>
-          <w:b/>
-          <w:bCs/>
-        </w:rPr>
-      </w:pPr>
-      <w:r>
-        <w:rPr>
-          <w:b/>
-          <w:bCs/>
-        </w:rPr>
-        <w:t>Data Export: No CSV/Excel export capabilities</w:t>
-      </w:r>
-    </w:p>
-    <w:p>
-      <w:pPr>
-        <w:numPr>
-          <w:ilvl w:val="0"/>
-          <w:numId w:val="12"/>
-        </w:numPr>
-        <w:rPr>
-          <w:b/>
-          <w:bCs/>
-        </w:rPr>
-      </w:pPr>
-      <w:r>
-        <w:rPr>
-          <w:b/>
-          <w:bCs/>
-        </w:rPr>
-        <w:t>Audit Trail: No change tracking or activity logging</w:t>
-      </w:r>
-    </w:p>
-    <w:p>
-      <w:pPr>
-        <w:numPr>
-          <w:ilvl w:val="0"/>
-          <w:numId w:val="12"/>
-        </w:numPr>
-        <w:rPr>
-          <w:b/>
-          <w:bCs/>
-        </w:rPr>
-      </w:pPr>
-      <w:r>
-        <w:rPr>
-          <w:b/>
-          <w:bCs/>
-        </w:rPr>
-        <w:t>Notifications: No email/Slack integration for alerts</w:t>
-      </w:r>
-    </w:p>
-    <w:p>
-      <w:pPr>
-        <w:rPr>
-          <w:b/>
-          <w:bCs/>
-        </w:rPr>
-      </w:pPr>
-      <w:r>
-        <w:rPr>
-          <w:rFonts w:ascii="Segoe UI Emoji" w:hAnsi="Segoe UI Emoji" w:cs="Segoe UI Emoji"/>
-          <w:b/>
-          <w:bCs/>
-        </w:rPr>
-        <w:t>🧪</w:t>
-      </w:r>
-      <w:r>
-        <w:rPr>
-          <w:b/>
-          <w:bCs/>
-        </w:rPr>
-        <w:t xml:space="preserve"> Testing &amp; Quality (0%)</w:t>
-      </w:r>
-    </w:p>
-    <w:p>
-      <w:pPr>
-        <w:numPr>
-          <w:ilvl w:val="0"/>
-          <w:numId w:val="13"/>
-        </w:numPr>
-        <w:rPr>
-          <w:b/>
-          <w:bCs/>
-        </w:rPr>
-      </w:pPr>
-      <w:r>
-        <w:rPr>
-          <w:b/>
-          <w:bCs/>
-        </w:rPr>
-        <w:t>Unit Tests: No test coverage for any components</w:t>
-      </w:r>
-    </w:p>
-    <w:p>
-      <w:pPr>
-        <w:numPr>
-          <w:ilvl w:val="0"/>
-          <w:numId w:val="13"/>
-        </w:numPr>
-        <w:rPr>
-          <w:b/>
-          <w:bCs/>
-        </w:rPr>
-      </w:pPr>
-      <w:r>
-        <w:rPr>
-          <w:b/>
-          <w:bCs/>
-        </w:rPr>
-        <w:t>Integration Tests: No end-to-end testing</w:t>
-      </w:r>
-    </w:p>
-    <w:p>
-      <w:pPr>
-        <w:numPr>
-          <w:ilvl w:val="0"/>
-          <w:numId w:val="13"/>
-        </w:numPr>
-        <w:rPr>
-          <w:b/>
-          <w:bCs/>
-        </w:rPr>
-      </w:pPr>
-      <w:r>
-        <w:rPr>
-          <w:b/>
-          <w:bCs/>
-        </w:rPr>
-        <w:t>Performance Tests: No load testing or benchmarking</w:t>
-      </w:r>
-    </w:p>
-    <w:p>
-      <w:pPr>
-        <w:numPr>
-          <w:ilvl w:val="0"/>
-          <w:numId w:val="13"/>
-        </w:numPr>
-        <w:rPr>
-          <w:b/>
-          <w:bCs/>
-        </w:rPr>
-      </w:pPr>
-      <w:r>
-        <w:rPr>
-          <w:b/>
-          <w:bCs/>
-        </w:rPr>
-        <w:t>Data Quality Tests: No automated data validation tests</w:t>
-      </w:r>
-    </w:p>
-    <w:p>
-      <w:pPr>
-        <w:rPr>
-          <w:b/>
-          <w:bCs/>
-        </w:rPr>
-      </w:pPr>
-      <w:r>
-        <w:rPr>
-          <w:rFonts w:ascii="Segoe UI Emoji" w:hAnsi="Segoe UI Emoji" w:cs="Segoe UI Emoji"/>
-          <w:b/>
-          <w:bCs/>
-        </w:rPr>
-        <w:t>🚀</w:t>
-      </w:r>
-      <w:r>
-        <w:rPr>
-          <w:b/>
-          <w:bCs/>
-        </w:rPr>
-        <w:t xml:space="preserve"> Deployment &amp; DevOps (0%)</w:t>
-      </w:r>
-    </w:p>
-    <w:p>
-      <w:pPr>
-        <w:numPr>
-          <w:ilvl w:val="0"/>
-          <w:numId w:val="14"/>
-        </w:numPr>
-        <w:rPr>
-          <w:b/>
-          <w:bCs/>
-        </w:rPr>
-      </w:pPr>
-      <w:r>
-        <w:rPr>
-          <w:b/>
-          <w:bCs/>
-        </w:rPr>
-        <w:t>Containerization: No Docker setup</w:t>
-      </w:r>
-    </w:p>
-    <w:p>
-      <w:pPr>
-        <w:numPr>
-          <w:ilvl w:val="0"/>
-          <w:numId w:val="14"/>
-        </w:numPr>
-        <w:rPr>
-          <w:b/>
-          <w:bCs/>
-        </w:rPr>
-      </w:pPr>
-      <w:r>
-        <w:rPr>
-          <w:b/>
-          <w:bCs/>
-        </w:rPr>
-        <w:t>CI/CD Pipeline: No automated deployment</w:t>
-      </w:r>
-    </w:p>
-    <w:p>
-      <w:pPr>
-        <w:numPr>
-          <w:ilvl w:val="0"/>
-          <w:numId w:val="14"/>
-        </w:numPr>
-        <w:rPr>
-          <w:b/>
-          <w:bCs/>
-        </w:rPr>
-      </w:pPr>
-      <w:r>
-        <w:rPr>
-          <w:b/>
-          <w:bCs/>
-        </w:rPr>
-        <w:t>Environment Management: No staging/production configurations</w:t>
-      </w:r>
-    </w:p>
-    <w:p>
-      <w:pPr>
-        <w:numPr>
-          <w:ilvl w:val="0"/>
-          <w:numId w:val="14"/>
-        </w:numPr>
-        <w:rPr>
-          <w:b/>
-          <w:bCs/>
-        </w:rPr>
-      </w:pPr>
-      <w:r>
-        <w:rPr>
-          <w:b/>
-          <w:bCs/>
-        </w:rPr>
-        <w:t>Backup Strategy: No data backup or disaster recovery</w:t>
-      </w:r>
-    </w:p>
-    <w:p>
-      <w:pPr>
-        <w:numPr>
-          <w:ilvl w:val="0"/>
-          <w:numId w:val="14"/>
-        </w:numPr>
-        <w:rPr>
-          <w:b/>
-          <w:bCs/>
-        </w:rPr>
-      </w:pPr>
-      <w:r>
-        <w:rPr>
-          <w:b/>
-          <w:bCs/>
-        </w:rPr>
-        <w:t>Documentation: No API docs, deployment guides, or user manuals</w:t>
-      </w:r>
-    </w:p>
-    <w:p>
-      <w:pPr>
-        <w:rPr>
-          <w:b/>
-          <w:bCs/>
-        </w:rPr>
-      </w:pPr>
-      <w:r>
-        <w:rPr>
-          <w:rFonts w:ascii="Segoe UI Emoji" w:hAnsi="Segoe UI Emoji" w:cs="Segoe UI Emoji"/>
-          <w:b/>
-          <w:bCs/>
-        </w:rPr>
-        <w:t>🔍</w:t>
-      </w:r>
-      <w:r>
-        <w:rPr>
-          <w:b/>
-          <w:bCs/>
-        </w:rPr>
-        <w:t xml:space="preserve"> Search Enhancements (20%)</w:t>
-      </w:r>
-    </w:p>
-    <w:p>
-      <w:pPr>
-        <w:numPr>
-          <w:ilvl w:val="0"/>
-          <w:numId w:val="15"/>
-        </w:numPr>
-        <w:rPr>
-          <w:b/>
-          <w:bCs/>
-        </w:rPr>
-      </w:pPr>
-      <w:r>
-        <w:rPr>
-          <w:b/>
-          <w:bCs/>
-        </w:rPr>
-        <w:t>Auto-complete: Basic suggestions only, no advanced autocomplete</w:t>
-      </w:r>
-    </w:p>
-    <w:p>
-      <w:pPr>
-        <w:numPr>
-          <w:ilvl w:val="0"/>
-          <w:numId w:val="15"/>
-        </w:numPr>
-        <w:rPr>
-          <w:b/>
-          <w:bCs/>
-        </w:rPr>
-      </w:pPr>
-      <w:r>
-        <w:rPr>
-          <w:b/>
-          <w:bCs/>
-        </w:rPr>
-        <w:lastRenderedPageBreak/>
-        <w:t>Search Filters: Limited filtering options</w:t>
-      </w:r>
-    </w:p>
-    <w:p>
-      <w:pPr>
-        <w:numPr>
-          <w:ilvl w:val="0"/>
-          <w:numId w:val="15"/>
-        </w:numPr>
-        <w:rPr>
-          <w:b/>
-          <w:bCs/>
-        </w:rPr>
-      </w:pPr>
-      <w:r>
-        <w:rPr>
-          <w:b/>
-          <w:bCs/>
-        </w:rPr>
-        <w:t>Saved Queries: No query history or bookmarking</w:t>
-      </w:r>
-    </w:p>
-    <w:p>
-      <w:pPr>
-        <w:numPr>
-          <w:ilvl w:val="0"/>
-          <w:numId w:val="15"/>
-        </w:numPr>
-        <w:rPr>
-          <w:b/>
-          <w:bCs/>
-        </w:rPr>
-      </w:pPr>
-      <w:r>
-        <w:rPr>
-          <w:b/>
-          <w:bCs/>
-        </w:rPr>
-        <w:t>Search Analytics: No search performance metrics</w:t>
-      </w:r>
-    </w:p>
-    <w:p>
-      <w:pPr>
-        <w:rPr>
-          <w:b/>
-          <w:bCs/>
-        </w:rPr>
-      </w:pPr>
-      <w:r>
-        <w:rPr>
-          <w:b/>
-          <w:bCs/>
-        </w:rPr>
-        <w:pict w14:anchorId="0939B0CC">
-          <v:rect id="_x0000_i1044" style="width:0;height:1.5pt" o:hralign="center" o:hrstd="t" o:hr="t" fillcolor="#a0a0a0" stroked="f"/>
-        </w:pict>
-      </w:r>
-    </w:p>
-    <w:p>
-      <w:pPr>
-        <w:rPr>
-          <w:b/>
-          <w:bCs/>
-        </w:rPr>
-      </w:pPr>
-      <w:r>
-        <w:rPr>
-          <w:rFonts w:ascii="Segoe UI Emoji" w:hAnsi="Segoe UI Emoji" w:cs="Segoe UI Emoji"/>
-          <w:b/>
-          <w:bCs/>
-        </w:rPr>
-        <w:t>📈</w:t>
-      </w:r>
-      <w:r>
-        <w:rPr>
-          <w:b/>
-          <w:bCs/>
-        </w:rPr>
-        <w:t xml:space="preserve"> OVERALL COMPLETION STATUS</w:t>
-      </w:r>
-    </w:p>
-    <w:tbl>
-      <w:tblPr>
-        <w:tblW w:w="0" w:type="auto"/>
-        <w:tblCellSpacing w:w="15" w:type="dxa"/>
-        <w:tblCellMar>
-          <w:top w:w="15" w:type="dxa"/>
-          <w:left w:w="15" w:type="dxa"/>
-          <w:bottom w:w="15" w:type="dxa"/>
-          <w:right w:w="15" w:type="dxa"/>
-        </w:tblCellMar>
-        <w:tblLook w:val="04A0" w:firstRow="1" w:lastRow="0" w:firstColumn="1" w:lastColumn="0" w:noHBand="0" w:noVBand="1"/>
-      </w:tblPr>
-      <w:tblGrid>
-        <w:gridCol w:w="2287"/>
-        <w:gridCol w:w="1522"/>
-        <w:gridCol w:w="1367"/>
-      </w:tblGrid>
-      <w:tr>
-        <w:trPr>
-          <w:tblHeader/>
-          <w:tblCellSpacing w:w="15" w:type="dxa"/>
-        </w:trPr>
-        <w:tc>
-          <w:tcPr>
-            <w:tcW w:w="0" w:type="auto"/>
-            <w:vAlign w:val="center"/>
-            <w:hideMark/>
-          </w:tcPr>
-          <w:p>
-            <w:pPr>
-              <w:rPr>
-                <w:b/>
-                <w:bCs/>
-              </w:rPr>
-            </w:pPr>
-            <w:r>
-              <w:rPr>
-                <w:b/>
-                <w:bCs/>
-              </w:rPr>
-              <w:t>Component</w:t>
-            </w:r>
-          </w:p>
-        </w:tc>
-        <w:tc>
-          <w:tcPr>
-            <w:tcW w:w="0" w:type="auto"/>
-            <w:vAlign w:val="center"/>
-            <w:hideMark/>
-          </w:tcPr>
-          <w:p>
-            <w:pPr>
-              <w:rPr>
-                <w:b/>
-                <w:bCs/>
-              </w:rPr>
-            </w:pPr>
-            <w:r>
-              <w:rPr>
-                <w:b/>
-                <w:bCs/>
-              </w:rPr>
-              <w:t>Status</w:t>
-            </w:r>
-          </w:p>
-        </w:tc>
-        <w:tc>
-          <w:tcPr>
-            <w:tcW w:w="0" w:type="auto"/>
-            <w:vAlign w:val="center"/>
-            <w:hideMark/>
-          </w:tcPr>
-          <w:p>
-            <w:pPr>
-              <w:rPr>
-                <w:b/>
-                <w:bCs/>
-              </w:rPr>
-            </w:pPr>
-            <w:r>
-              <w:rPr>
-                <w:b/>
-                <w:bCs/>
-              </w:rPr>
-              <w:t>Completion</w:t>
-            </w:r>
-          </w:p>
-        </w:tc>
-      </w:tr>
-      <w:tr>
-        <w:trPr>
-          <w:tblCellSpacing w:w="15" w:type="dxa"/>
-        </w:trPr>
-        <w:tc>
-          <w:tcPr>
-            <w:tcW w:w="0" w:type="auto"/>
-            <w:vAlign w:val="center"/>
-            <w:hideMark/>
-          </w:tcPr>
-          <w:p>
-            <w:pPr>
-              <w:rPr>
-                <w:b/>
-                <w:bCs/>
-              </w:rPr>
-            </w:pPr>
-            <w:r>
-              <w:rPr>
-                <w:b/>
-                <w:bCs/>
-              </w:rPr>
-              <w:t>Core System</w:t>
-            </w:r>
-          </w:p>
-        </w:tc>
-        <w:tc>
-          <w:tcPr>
-            <w:tcW w:w="0" w:type="auto"/>
-            <w:vAlign w:val="center"/>
-            <w:hideMark/>
-          </w:tcPr>
-          <w:p>
-            <w:pPr>
-              <w:rPr>
-                <w:b/>
-                <w:bCs/>
-              </w:rPr>
-            </w:pPr>
-            <w:r>
-              <w:rPr>
-                <w:rFonts w:ascii="Segoe UI Emoji" w:hAnsi="Segoe UI Emoji" w:cs="Segoe UI Emoji"/>
-                <w:b/>
-                <w:bCs/>
-              </w:rPr>
-              <w:t>✅</w:t>
-            </w:r>
-            <w:r>
-              <w:rPr>
-                <w:b/>
-                <w:bCs/>
-              </w:rPr>
-              <w:t xml:space="preserve"> Complete</w:t>
-            </w:r>
-          </w:p>
-        </w:tc>
-        <w:tc>
-          <w:tcPr>
-            <w:tcW w:w="0" w:type="auto"/>
-            <w:vAlign w:val="center"/>
-            <w:hideMark/>
-          </w:tcPr>
-          <w:p>
-            <w:pPr>
-              <w:rPr>
-                <w:b/>
-                <w:bCs/>
-              </w:rPr>
-            </w:pPr>
-            <w:r>
-              <w:rPr>
-                <w:b/>
-                <w:bCs/>
-              </w:rPr>
-              <w:t>100%</w:t>
-            </w:r>
-          </w:p>
-        </w:tc>
-      </w:tr>
-      <w:tr>
-        <w:trPr>
-          <w:tblCellSpacing w:w="15" w:type="dxa"/>
-        </w:trPr>
-        <w:tc>
-          <w:tcPr>
-            <w:tcW w:w="0" w:type="auto"/>
-            <w:vAlign w:val="center"/>
-            <w:hideMark/>
-          </w:tcPr>
-          <w:p>
-            <w:pPr>
-              <w:rPr>
-                <w:b/>
-                <w:bCs/>
-              </w:rPr>
-            </w:pPr>
-            <w:r>
-              <w:rPr>
-                <w:b/>
-                <w:bCs/>
-              </w:rPr>
-              <w:t>Data Pipeline</w:t>
-            </w:r>
-          </w:p>
-        </w:tc>
-        <w:tc>
-          <w:tcPr>
-            <w:tcW w:w="0" w:type="auto"/>
-            <w:vAlign w:val="center"/>
-            <w:hideMark/>
-          </w:tcPr>
-          <w:p>
-            <w:pPr>
-              <w:rPr>
-                <w:b/>
-                <w:bCs/>
-              </w:rPr>
-            </w:pPr>
-            <w:r>
-              <w:rPr>
-                <w:rFonts w:ascii="Segoe UI Emoji" w:hAnsi="Segoe UI Emoji" w:cs="Segoe UI Emoji"/>
-                <w:b/>
-                <w:bCs/>
-              </w:rPr>
-              <w:t>✅</w:t>
-            </w:r>
-            <w:r>
-              <w:rPr>
-                <w:b/>
-                <w:bCs/>
-              </w:rPr>
-              <w:t xml:space="preserve"> Complete</w:t>
-            </w:r>
-          </w:p>
-        </w:tc>
-        <w:tc>
-          <w:tcPr>
-            <w:tcW w:w="0" w:type="auto"/>
-            <w:vAlign w:val="center"/>
-            <w:hideMark/>
-          </w:tcPr>
-          <w:p>
-            <w:pPr>
-              <w:rPr>
-                <w:b/>
-                <w:bCs/>
-              </w:rPr>
-            </w:pPr>
-            <w:r>
-              <w:rPr>
-                <w:b/>
-                <w:bCs/>
-              </w:rPr>
-              <w:t>100%</w:t>
-            </w:r>
-          </w:p>
-        </w:tc>
-      </w:tr>
-      <w:tr>
-        <w:trPr>
-          <w:tblCellSpacing w:w="15" w:type="dxa"/>
-        </w:trPr>
-        <w:tc>
-          <w:tcPr>
-            <w:tcW w:w="0" w:type="auto"/>
-            <w:vAlign w:val="center"/>
-            <w:hideMark/>
-          </w:tcPr>
-          <w:p>
-            <w:pPr>
-              <w:rPr>
-                <w:b/>
-                <w:bCs/>
-              </w:rPr>
-            </w:pPr>
-            <w:r>
-              <w:rPr>
-                <w:b/>
-                <w:bCs/>
-              </w:rPr>
-              <w:t>Query Engine</w:t>
-            </w:r>
-          </w:p>
-        </w:tc>
-        <w:tc>
-          <w:tcPr>
-            <w:tcW w:w="0" w:type="auto"/>
-            <w:vAlign w:val="center"/>
-            <w:hideMark/>
-          </w:tcPr>
-          <w:p>
-            <w:pPr>
-              <w:rPr>
-                <w:b/>
-                <w:bCs/>
-              </w:rPr>
-            </w:pPr>
-            <w:r>
-              <w:rPr>
-                <w:rFonts w:ascii="Segoe UI Emoji" w:hAnsi="Segoe UI Emoji" w:cs="Segoe UI Emoji"/>
-                <w:b/>
-                <w:bCs/>
-              </w:rPr>
-              <w:t>✅</w:t>
-            </w:r>
-            <w:r>
-              <w:rPr>
-                <w:b/>
-                <w:bCs/>
-              </w:rPr>
-              <w:t xml:space="preserve"> Complete</w:t>
-            </w:r>
-          </w:p>
-        </w:tc>
-        <w:tc>
-          <w:tcPr>
-            <w:tcW w:w="0" w:type="auto"/>
-            <w:vAlign w:val="center"/>
-            <w:hideMark/>
-          </w:tcPr>
-          <w:p>
-            <w:pPr>
-              <w:rPr>
-                <w:b/>
-                <w:bCs/>
-              </w:rPr>
-            </w:pPr>
-            <w:r>
-              <w:rPr>
-                <w:b/>
-                <w:bCs/>
-              </w:rPr>
-              <w:t>100%</w:t>
-            </w:r>
-          </w:p>
-        </w:tc>
-      </w:tr>
-      <w:tr>
-        <w:trPr>
-          <w:tblCellSpacing w:w="15" w:type="dxa"/>
-        </w:trPr>
-        <w:tc>
-          <w:tcPr>
-            <w:tcW w:w="0" w:type="auto"/>
-            <w:vAlign w:val="center"/>
-            <w:hideMark/>
-          </w:tcPr>
-          <w:p>
-            <w:pPr>
-              <w:rPr>
-                <w:b/>
-                <w:bCs/>
-              </w:rPr>
-            </w:pPr>
-            <w:r>
-              <w:rPr>
-                <w:b/>
-                <w:bCs/>
-              </w:rPr>
-              <w:t>API &amp; CLI</w:t>
-            </w:r>
-          </w:p>
-        </w:tc>
-        <w:tc>
-          <w:tcPr>
-            <w:tcW w:w="0" w:type="auto"/>
-            <w:vAlign w:val="center"/>
-            <w:hideMark/>
-          </w:tcPr>
-          <w:p>
-            <w:pPr>
-              <w:rPr>
-                <w:b/>
-                <w:bCs/>
-              </w:rPr>
-            </w:pPr>
-            <w:r>
-              <w:rPr>
-                <w:rFonts w:ascii="Segoe UI Emoji" w:hAnsi="Segoe UI Emoji" w:cs="Segoe UI Emoji"/>
-                <w:b/>
-                <w:bCs/>
-              </w:rPr>
-              <w:t>✅</w:t>
-            </w:r>
-            <w:r>
-              <w:rPr>
-                <w:b/>
-                <w:bCs/>
-              </w:rPr>
-              <w:t xml:space="preserve"> Complete</w:t>
-            </w:r>
-          </w:p>
-        </w:tc>
-        <w:tc>
-          <w:tcPr>
-            <w:tcW w:w="0" w:type="auto"/>
-            <w:vAlign w:val="center"/>
-            <w:hideMark/>
-          </w:tcPr>
-          <w:p>
-            <w:pPr>
-              <w:rPr>
-                <w:b/>
-                <w:bCs/>
-              </w:rPr>
-            </w:pPr>
-            <w:r>
-              <w:rPr>
-                <w:b/>
-                <w:bCs/>
-              </w:rPr>
-              <w:t>100%</w:t>
-            </w:r>
-          </w:p>
-        </w:tc>
-      </w:tr>
-      <w:tr>
-        <w:trPr>
-          <w:tblCellSpacing w:w="15" w:type="dxa"/>
-        </w:trPr>
-        <w:tc>
-          <w:tcPr>
-            <w:tcW w:w="0" w:type="auto"/>
-            <w:vAlign w:val="center"/>
-            <w:hideMark/>
-          </w:tcPr>
-          <w:p>
-            <w:pPr>
-              <w:rPr>
-                <w:b/>
-                <w:bCs/>
-              </w:rPr>
-            </w:pPr>
-            <w:r>
-              <w:rPr>
-                <w:b/>
-                <w:bCs/>
-              </w:rPr>
-              <w:t>Production Features</w:t>
-            </w:r>
-          </w:p>
-        </w:tc>
-        <w:tc>
-          <w:tcPr>
-            <w:tcW w:w="0" w:type="auto"/>
-            <w:vAlign w:val="center"/>
-            <w:hideMark/>
-          </w:tcPr>
-          <w:p>
-            <w:pPr>
-              <w:rPr>
-                <w:b/>
-                <w:bCs/>
-              </w:rPr>
-            </w:pPr>
-            <w:r>
-              <w:rPr>
-                <w:rFonts w:ascii="Segoe UI Emoji" w:hAnsi="Segoe UI Emoji" w:cs="Segoe UI Emoji"/>
-                <w:b/>
-                <w:bCs/>
-              </w:rPr>
-              <w:t>❌</w:t>
-            </w:r>
-            <w:r>
-              <w:rPr>
-                <w:b/>
-                <w:bCs/>
-              </w:rPr>
-              <w:t xml:space="preserve"> Missing</w:t>
-            </w:r>
-          </w:p>
-        </w:tc>
-        <w:tc>
-          <w:tcPr>
-            <w:tcW w:w="0" w:type="auto"/>
-            <w:vAlign w:val="center"/>
-            <w:hideMark/>
-          </w:tcPr>
-          <w:p>
-            <w:pPr>
-              <w:rPr>
-                <w:b/>
-                <w:bCs/>
-              </w:rPr>
-            </w:pPr>
-            <w:r>
-              <w:rPr>
-                <w:b/>
-                <w:bCs/>
-              </w:rPr>
-              <w:t>0%</w:t>
-            </w:r>
-          </w:p>
-        </w:tc>
-      </w:tr>
-      <w:tr>
-        <w:trPr>
-          <w:tblCellSpacing w:w="15" w:type="dxa"/>
-        </w:trPr>
-        <w:tc>
-          <w:tcPr>
-            <w:tcW w:w="0" w:type="auto"/>
-            <w:vAlign w:val="center"/>
-            <w:hideMark/>
-          </w:tcPr>
-          <w:p>
-            <w:pPr>
-              <w:rPr>
-                <w:b/>
-                <w:bCs/>
-              </w:rPr>
-            </w:pPr>
-            <w:r>
-              <w:rPr>
-                <w:b/>
-                <w:bCs/>
-              </w:rPr>
-              <w:t>Testing</w:t>
-            </w:r>
-          </w:p>
-        </w:tc>
-        <w:tc>
-          <w:tcPr>
-            <w:tcW w:w="0" w:type="auto"/>
-            <w:vAlign w:val="center"/>
-            <w:hideMark/>
-          </w:tcPr>
-          <w:p>
-            <w:pPr>
-              <w:rPr>
-                <w:b/>
-                <w:bCs/>
-              </w:rPr>
-            </w:pPr>
-            <w:r>
-              <w:rPr>
-                <w:rFonts w:ascii="Segoe UI Emoji" w:hAnsi="Segoe UI Emoji" w:cs="Segoe UI Emoji"/>
-                <w:b/>
-                <w:bCs/>
-              </w:rPr>
-              <w:t>❌</w:t>
-            </w:r>
-            <w:r>
-              <w:rPr>
-                <w:b/>
-                <w:bCs/>
-              </w:rPr>
-              <w:t xml:space="preserve"> Missing</w:t>
-            </w:r>
-          </w:p>
-        </w:tc>
-        <w:tc>
-          <w:tcPr>
-            <w:tcW w:w="0" w:type="auto"/>
-            <w:vAlign w:val="center"/>
-            <w:hideMark/>
-          </w:tcPr>
-          <w:p>
-            <w:pPr>
-              <w:rPr>
-                <w:b/>
-                <w:bCs/>
-              </w:rPr>
-            </w:pPr>
-            <w:r>
-              <w:rPr>
-                <w:b/>
-                <w:bCs/>
-              </w:rPr>
-              <w:t>0%</w:t>
-            </w:r>
-          </w:p>
-        </w:tc>
-      </w:tr>
-      <w:tr>
-        <w:trPr>
-          <w:tblCellSpacing w:w="15" w:type="dxa"/>
-        </w:trPr>
-        <w:tc>
-          <w:tcPr>
-            <w:tcW w:w="0" w:type="auto"/>
-            <w:vAlign w:val="center"/>
-            <w:hideMark/>
-          </w:tcPr>
-          <w:p>
-            <w:pPr>
-              <w:rPr>
-                <w:b/>
-                <w:bCs/>
-              </w:rPr>
-            </w:pPr>
-            <w:r>
-              <w:rPr>
-                <w:b/>
-                <w:bCs/>
-              </w:rPr>
-              <w:t>Deployment</w:t>
-            </w:r>
-          </w:p>
-        </w:tc>
-        <w:tc>
-          <w:tcPr>
-            <w:tcW w:w="0" w:type="auto"/>
-            <w:vAlign w:val="center"/>
-            <w:hideMark/>
-          </w:tcPr>
-          <w:p>
-            <w:pPr>
-              <w:rPr>
-                <w:b/>
-                <w:bCs/>
-              </w:rPr>
-            </w:pPr>
-            <w:r>
-              <w:rPr>
-                <w:rFonts w:ascii="Segoe UI Emoji" w:hAnsi="Segoe UI Emoji" w:cs="Segoe UI Emoji"/>
-                <w:b/>
-                <w:bCs/>
-              </w:rPr>
-              <w:t>❌</w:t>
-            </w:r>
-            <w:r>
-              <w:rPr>
-                <w:b/>
-                <w:bCs/>
-              </w:rPr>
-              <w:t xml:space="preserve"> Missing</w:t>
-            </w:r>
-          </w:p>
-        </w:tc>
-        <w:tc>
-          <w:tcPr>
-            <w:tcW w:w="0" w:type="auto"/>
-            <w:vAlign w:val="center"/>
-            <w:hideMark/>
-          </w:tcPr>
-          <w:p>
-            <w:pPr>
-              <w:rPr>
-                <w:b/>
-                <w:bCs/>
-              </w:rPr>
-            </w:pPr>
-            <w:r>
-              <w:rPr>
-                <w:b/>
-                <w:bCs/>
-              </w:rPr>
-              <w:t>0%</w:t>
-            </w:r>
-          </w:p>
-        </w:tc>
-      </w:tr>
-    </w:tbl>
-    <w:p>
-      <w:pPr>
-        <w:rPr>
-          <w:b/>
-          <w:bCs/>
-        </w:rPr>
-      </w:pPr>
-      <w:r>
-        <w:rPr>
-          <w:rFonts w:ascii="Segoe UI Emoji" w:hAnsi="Segoe UI Emoji" w:cs="Segoe UI Emoji"/>
-          <w:b/>
-          <w:bCs/>
-        </w:rPr>
-        <w:t>🎯</w:t>
-      </w:r>
-      <w:r>
-        <w:rPr>
-          <w:b/>
-          <w:bCs/>
-        </w:rPr>
-        <w:t xml:space="preserve"> OVERALL: ~70% Complete</w:t>
-      </w:r>
-    </w:p>
-    <w:p>
-      <w:pPr>
-        <w:numPr>
-          <w:ilvl w:val="0"/>
-          <w:numId w:val="16"/>
-        </w:numPr>
-        <w:rPr>
-          <w:b/>
-          <w:bCs/>
-        </w:rPr>
-      </w:pPr>
-      <w:r>
-        <w:rPr>
-          <w:rFonts w:ascii="Segoe UI Emoji" w:hAnsi="Segoe UI Emoji" w:cs="Segoe UI Emoji"/>
-          <w:b/>
-          <w:bCs/>
-        </w:rPr>
-        <w:t>✅</w:t>
-      </w:r>
-      <w:r>
-        <w:rPr>
-          <w:b/>
-          <w:bCs/>
-        </w:rPr>
-        <w:t xml:space="preserve"> Functional MVP: Fully working HR Q&amp;A system</w:t>
-      </w:r>
-    </w:p>
-    <w:p>
-      <w:pPr>
-        <w:numPr>
-          <w:ilvl w:val="0"/>
-          <w:numId w:val="16"/>
-        </w:numPr>
-        <w:rPr>
-          <w:b/>
-          <w:bCs/>
-        </w:rPr>
-      </w:pPr>
-      <w:r>
-        <w:rPr>
-          <w:rFonts w:ascii="Segoe UI Emoji" w:hAnsi="Segoe UI Emoji" w:cs="Segoe UI Emoji"/>
-          <w:b/>
-          <w:bCs/>
-        </w:rPr>
-        <w:t>✅</w:t>
-      </w:r>
-      <w:r>
-        <w:rPr>
-          <w:b/>
-          <w:bCs/>
-        </w:rPr>
-        <w:t xml:space="preserve"> Core Features: All primary use cases implemented</w:t>
-      </w:r>
-    </w:p>
-    <w:p>
-      <w:pPr>
-        <w:numPr>
-          <w:ilvl w:val="0"/>
-          <w:numId w:val="16"/>
-        </w:numPr>
-        <w:rPr>
-          <w:b/>
-          <w:bCs/>
-        </w:rPr>
-      </w:pPr>
-      <w:r>
-        <w:rPr>
-          <w:rFonts w:ascii="Segoe UI Emoji" w:hAnsi="Segoe UI Emoji" w:cs="Segoe UI Emoji"/>
-          <w:b/>
-          <w:bCs/>
-        </w:rPr>
-        <w:t>❌</w:t>
-      </w:r>
-      <w:r>
-        <w:rPr>
-          <w:b/>
-          <w:bCs/>
-        </w:rPr>
-        <w:t xml:space="preserve"> Production Ready: Missing security, monitoring, testing</w:t>
-      </w:r>
-    </w:p>
-    <w:p>
-      <w:pPr>
-        <w:numPr>
-          <w:ilvl w:val="0"/>
-          <w:numId w:val="16"/>
-        </w:numPr>
-        <w:rPr>
-          <w:b/>
-          <w:bCs/>
-        </w:rPr>
-      </w:pPr>
-      <w:r>
-        <w:rPr>
-          <w:rFonts w:ascii="Segoe UI Emoji" w:hAnsi="Segoe UI Emoji" w:cs="Segoe UI Emoji"/>
-          <w:b/>
-          <w:bCs/>
-        </w:rPr>
-        <w:t>❌</w:t>
-      </w:r>
-      <w:r>
-        <w:rPr>
-          <w:b/>
-          <w:bCs/>
-        </w:rPr>
-        <w:t xml:space="preserve"> Enterprise Ready: Missing advanced features and DevOps</w:t>
-      </w:r>
-    </w:p>
-    <w:p>
-      <w:pPr>
-        <w:rPr>
-          <w:b/>
-          <w:bCs/>
-        </w:rPr>
-      </w:pPr>
-      <w:r>
-        <w:rPr>
-          <w:b/>
-          <w:bCs/>
-        </w:rPr>
-        <w:pict w14:anchorId="0540276D">
-          <v:rect id="_x0000_i1045" style="width:0;height:1.5pt" o:hralign="center" o:hrstd="t" o:hr="t" fillcolor="#a0a0a0" stroked="f"/>
-        </w:pict>
-      </w:r>
-    </w:p>
-    <w:p>
-      <w:pPr>
-        <w:rPr>
-          <w:b/>
-          <w:bCs/>
-        </w:rPr>
-      </w:pPr>
-      <w:r>
-        <w:rPr>
-          <w:rFonts w:ascii="Segoe UI Emoji" w:hAnsi="Segoe UI Emoji" w:cs="Segoe UI Emoji"/>
-          <w:b/>
-          <w:bCs/>
-        </w:rPr>
-        <w:t>🚀</w:t>
-      </w:r>
-      <w:r>
-        <w:rPr>
-          <w:b/>
-          <w:bCs/>
-        </w:rPr>
-        <w:t xml:space="preserve"> NEXT PRIORITIES (for production deployment)</w:t>
-      </w:r>
-    </w:p>
-    <w:p>
-      <w:pPr>
-        <w:numPr>
-          <w:ilvl w:val="0"/>
-          <w:numId w:val="17"/>
-        </w:numPr>
-        <w:rPr>
-          <w:b/>
-          <w:bCs/>
-        </w:rPr>
-      </w:pPr>
-      <w:r>
-        <w:rPr>
-          <w:b/>
-          <w:bCs/>
-        </w:rPr>
-        <w:t>Security Implementation (Authentication, Authorization, Input validation)</w:t>
-      </w:r>
-    </w:p>
-    <w:p>
-      <w:pPr>
-        <w:numPr>
-          <w:ilvl w:val="0"/>
-          <w:numId w:val="17"/>
-        </w:numPr>
-        <w:rPr>
-          <w:b/>
-          <w:bCs/>
-        </w:rPr>
-      </w:pPr>
-      <w:r>
-        <w:rPr>
-          <w:b/>
-          <w:bCs/>
-        </w:rPr>
-        <w:t>Testing Suite (Unit tests, Integration tests, Performance tests)</w:t>
-      </w:r>
-    </w:p>
-    <w:p>
-      <w:pPr>
-        <w:numPr>
-          <w:ilvl w:val="0"/>
-          <w:numId w:val="17"/>
-        </w:numPr>
-        <w:rPr>
-          <w:b/>
-          <w:bCs/>
-        </w:rPr>
-      </w:pPr>
-      <w:r>
-        <w:rPr>
-          <w:b/>
-          <w:bCs/>
-        </w:rPr>
-        <w:t>Production Configuration (Logging, Monitoring, Error tracking)</w:t>
-      </w:r>
-    </w:p>
-    <w:p>
-      <w:pPr>
-        <w:numPr>
-          <w:ilvl w:val="0"/>
-          <w:numId w:val="17"/>
-        </w:numPr>
-        <w:rPr>
-          <w:b/>
-          <w:bCs/>
-        </w:rPr>
-      </w:pPr>
-      <w:r>
-        <w:rPr>
-          <w:b/>
-          <w:bCs/>
-        </w:rPr>
-        <w:t>Deployment Setup (Docker, CI/CD, Environment management)</w:t>
-      </w:r>
-    </w:p>
-    <w:p>
-      <w:pPr>
-        <w:numPr>
-          <w:ilvl w:val="0"/>
-          <w:numId w:val="17"/>
-        </w:numPr>
-        <w:rPr>
-          <w:b/>
-          <w:bCs/>
-        </w:rPr>
-      </w:pPr>
-      <w:r>
-        <w:rPr>
-          <w:b/>
-          <w:bCs/>
-        </w:rPr>
-        <w:t>Documentation (API docs, User guides, Admin manuals)</w:t>
-      </w:r>
-    </w:p>
-    <w:p>
-      <w:pPr>
-        <w:rPr>
-          <w:b/>
-          <w:bCs/>
-        </w:rPr>
-      </w:pPr>
-      <w:r>
-        <w:rPr>
-          <w:rFonts w:ascii="Segoe UI Emoji" w:hAnsi="Segoe UI Emoji" w:cs="Segoe UI Emoji"/>
-          <w:b/>
-          <w:bCs/>
-        </w:rPr>
-        <w:t>🎉</w:t>
+          <w:rFonts w:ascii="Segoe UI Emoji" w:hAnsi="Segoe UI Emoji" w:cs="Segoe UI Emoji"/>
+          <w:b/>
+          <w:bCs/>
+        </w:rPr>
+        <w:t>Status: Ready for query engine enhancement to achieve full functionality.</w:t>
       </w:r>
     </w:p>
     <w:p/>
@@ -2108,6 +658,453 @@
 <file path=word/numbering.xml><?xml version="1.0" encoding="utf-8"?>
 <w:numbering xmlns:wpc="http://schemas.microsoft.com/office/word/2010/wordprocessingCanvas" xmlns:cx="http://schemas.microsoft.com/office/drawing/2014/chartex" xmlns:cx1="http://schemas.microsoft.com/office/drawing/2015/9/8/chartex" xmlns:cx2="http://schemas.microsoft.com/office/drawing/2015/10/21/chartex" xmlns:cx3="http://schemas.microsoft.com/office/drawing/2016/5/9/chartex" xmlns:cx4="http://schemas.microsoft.com/office/drawing/2016/5/10/chartex" xmlns:cx5="http://schemas.microsoft.com/office/drawing/2016/5/11/chartex" xmlns:cx6="http://schemas.microsoft.com/office/drawing/2016/5/12/chartex" xmlns:cx7="http://schemas.microsoft.com/office/drawing/2016/5/13/chartex" xmlns:cx8="http://schemas.microsoft.com/office/drawing/2016/5/14/chartex" xmlns:mc="http://schemas.openxmlformats.org/markup-compatibility/2006" xmlns:aink="http://schemas.microsoft.com/office/drawing/2016/ink" xmlns:am3d="http://schemas.microsoft.com/office/drawing/2017/model3d" xmlns:o="urn:schemas-microsoft-com:office:office" xmlns:oel="http://schemas.microsoft.com/office/2019/extlst" xmlns:r="http://schemas.openxmlformats.org/officeDocument/2006/relationships" xmlns:m="http://schemas.openxmlformats.org/officeDocument/2006/math" xmlns:v="urn:schemas-microsoft-com:vml" xmlns:wp14="http://schemas.microsoft.com/office/word/2010/wordprocessingDrawing" xmlns:wp="http://schemas.openxmlformats.org/drawingml/2006/wordprocessingDrawing" xmlns:w10="urn:schemas-microsoft-com:office:word" xmlns:w="http://schemas.openxmlformats.org/wordprocessingml/2006/main" xmlns:w14="http://schemas.microsoft.com/office/word/2010/wordml" xmlns:w15="http://schemas.microsoft.com/office/word/2012/wordml" xmlns:w16cex="http://schemas.microsoft.com/office/word/2018/wordml/cex" xmlns:w16cid="http://schemas.microsoft.com/office/word/2016/wordml/cid" xmlns:w16="http://schemas.microsoft.com/office/word/2018/wordml" xmlns:w16du="http://schemas.microsoft.com/office/word/2023/wordml/word16du" xmlns:w16sdtdh="http://schemas.microsoft.com/office/word/2020/wordml/sdtdatahash" xmlns:w16sdtfl="http://schemas.microsoft.com/office/word/2024/wordml/sdtformatlock" xmlns:w16se="http://schemas.microsoft.com/office/word/2015/wordml/symex" xmlns:wpg="http://schemas.microsoft.com/office/word/2010/wordprocessingGroup" xmlns:wpi="http://schemas.microsoft.com/office/word/2010/wordprocessingInk" xmlns:wne="http://schemas.microsoft.com/office/word/2006/wordml" xmlns:wps="http://schemas.microsoft.com/office/word/2010/wordprocessingShape" mc:Ignorable="w14 w15 w16se w16cid w16 w16cex w16sdtdh w16sdtfl w16du wp14">
   <w:abstractNum w:abstractNumId="0" w15:restartNumberingAfterBreak="0">
+    <w:nsid w:val="09677851"/>
+    <w:multiLevelType w:val="multilevel"/>
+    <w:tmpl w:val="12FEE06E"/>
+    <w:lvl w:ilvl="0">
+      <w:start w:val="1"/>
+      <w:numFmt w:val="bullet"/>
+      <w:lvlText w:val=""/>
+      <w:lvlJc w:val="left"/>
+      <w:pPr>
+        <w:tabs>
+          <w:tab w:val="num" w:pos="720"/>
+        </w:tabs>
+        <w:ind w:left="720" w:hanging="360"/>
+      </w:pPr>
+      <w:rPr>
+        <w:rFonts w:ascii="Symbol" w:hAnsi="Symbol" w:hint="default"/>
+        <w:sz w:val="20"/>
+      </w:rPr>
+    </w:lvl>
+    <w:lvl w:ilvl="1" w:tentative="1">
+      <w:start w:val="1"/>
+      <w:numFmt w:val="bullet"/>
+      <w:lvlText w:val="o"/>
+      <w:lvlJc w:val="left"/>
+      <w:pPr>
+        <w:tabs>
+          <w:tab w:val="num" w:pos="1440"/>
+        </w:tabs>
+        <w:ind w:left="1440" w:hanging="360"/>
+      </w:pPr>
+      <w:rPr>
+        <w:rFonts w:ascii="Courier New" w:hAnsi="Courier New" w:hint="default"/>
+        <w:sz w:val="20"/>
+      </w:rPr>
+    </w:lvl>
+    <w:lvl w:ilvl="2" w:tentative="1">
+      <w:start w:val="1"/>
+      <w:numFmt w:val="bullet"/>
+      <w:lvlText w:val=""/>
+      <w:lvlJc w:val="left"/>
+      <w:pPr>
+        <w:tabs>
+          <w:tab w:val="num" w:pos="2160"/>
+        </w:tabs>
+        <w:ind w:left="2160" w:hanging="360"/>
+      </w:pPr>
+      <w:rPr>
+        <w:rFonts w:ascii="Wingdings" w:hAnsi="Wingdings" w:hint="default"/>
+        <w:sz w:val="20"/>
+      </w:rPr>
+    </w:lvl>
+    <w:lvl w:ilvl="3" w:tentative="1">
+      <w:start w:val="1"/>
+      <w:numFmt w:val="bullet"/>
+      <w:lvlText w:val=""/>
+      <w:lvlJc w:val="left"/>
+      <w:pPr>
+        <w:tabs>
+          <w:tab w:val="num" w:pos="2880"/>
+        </w:tabs>
+        <w:ind w:left="2880" w:hanging="360"/>
+      </w:pPr>
+      <w:rPr>
+        <w:rFonts w:ascii="Wingdings" w:hAnsi="Wingdings" w:hint="default"/>
+        <w:sz w:val="20"/>
+      </w:rPr>
+    </w:lvl>
+    <w:lvl w:ilvl="4" w:tentative="1">
+      <w:start w:val="1"/>
+      <w:numFmt w:val="bullet"/>
+      <w:lvlText w:val=""/>
+      <w:lvlJc w:val="left"/>
+      <w:pPr>
+        <w:tabs>
+          <w:tab w:val="num" w:pos="3600"/>
+        </w:tabs>
+        <w:ind w:left="3600" w:hanging="360"/>
+      </w:pPr>
+      <w:rPr>
+        <w:rFonts w:ascii="Wingdings" w:hAnsi="Wingdings" w:hint="default"/>
+        <w:sz w:val="20"/>
+      </w:rPr>
+    </w:lvl>
+    <w:lvl w:ilvl="5" w:tentative="1">
+      <w:start w:val="1"/>
+      <w:numFmt w:val="bullet"/>
+      <w:lvlText w:val=""/>
+      <w:lvlJc w:val="left"/>
+      <w:pPr>
+        <w:tabs>
+          <w:tab w:val="num" w:pos="4320"/>
+        </w:tabs>
+        <w:ind w:left="4320" w:hanging="360"/>
+      </w:pPr>
+      <w:rPr>
+        <w:rFonts w:ascii="Wingdings" w:hAnsi="Wingdings" w:hint="default"/>
+        <w:sz w:val="20"/>
+      </w:rPr>
+    </w:lvl>
+    <w:lvl w:ilvl="6" w:tentative="1">
+      <w:start w:val="1"/>
+      <w:numFmt w:val="bullet"/>
+      <w:lvlText w:val=""/>
+      <w:lvlJc w:val="left"/>
+      <w:pPr>
+        <w:tabs>
+          <w:tab w:val="num" w:pos="5040"/>
+        </w:tabs>
+        <w:ind w:left="5040" w:hanging="360"/>
+      </w:pPr>
+      <w:rPr>
+        <w:rFonts w:ascii="Wingdings" w:hAnsi="Wingdings" w:hint="default"/>
+        <w:sz w:val="20"/>
+      </w:rPr>
+    </w:lvl>
+    <w:lvl w:ilvl="7" w:tentative="1">
+      <w:start w:val="1"/>
+      <w:numFmt w:val="bullet"/>
+      <w:lvlText w:val=""/>
+      <w:lvlJc w:val="left"/>
+      <w:pPr>
+        <w:tabs>
+          <w:tab w:val="num" w:pos="5760"/>
+        </w:tabs>
+        <w:ind w:left="5760" w:hanging="360"/>
+      </w:pPr>
+      <w:rPr>
+        <w:rFonts w:ascii="Wingdings" w:hAnsi="Wingdings" w:hint="default"/>
+        <w:sz w:val="20"/>
+      </w:rPr>
+    </w:lvl>
+    <w:lvl w:ilvl="8" w:tentative="1">
+      <w:start w:val="1"/>
+      <w:numFmt w:val="bullet"/>
+      <w:lvlText w:val=""/>
+      <w:lvlJc w:val="left"/>
+      <w:pPr>
+        <w:tabs>
+          <w:tab w:val="num" w:pos="6480"/>
+        </w:tabs>
+        <w:ind w:left="6480" w:hanging="360"/>
+      </w:pPr>
+      <w:rPr>
+        <w:rFonts w:ascii="Wingdings" w:hAnsi="Wingdings" w:hint="default"/>
+        <w:sz w:val="20"/>
+      </w:rPr>
+    </w:lvl>
+  </w:abstractNum>
+  <w:abstractNum w:abstractNumId="1" w15:restartNumberingAfterBreak="0">
+    <w:nsid w:val="0EA27E10"/>
+    <w:multiLevelType w:val="multilevel"/>
+    <w:tmpl w:val="E87C8096"/>
+    <w:lvl w:ilvl="0">
+      <w:start w:val="1"/>
+      <w:numFmt w:val="bullet"/>
+      <w:lvlText w:val=""/>
+      <w:lvlJc w:val="left"/>
+      <w:pPr>
+        <w:tabs>
+          <w:tab w:val="num" w:pos="720"/>
+        </w:tabs>
+        <w:ind w:left="720" w:hanging="360"/>
+      </w:pPr>
+      <w:rPr>
+        <w:rFonts w:ascii="Symbol" w:hAnsi="Symbol" w:hint="default"/>
+        <w:sz w:val="20"/>
+      </w:rPr>
+    </w:lvl>
+    <w:lvl w:ilvl="1" w:tentative="1">
+      <w:start w:val="1"/>
+      <w:numFmt w:val="bullet"/>
+      <w:lvlText w:val="o"/>
+      <w:lvlJc w:val="left"/>
+      <w:pPr>
+        <w:tabs>
+          <w:tab w:val="num" w:pos="1440"/>
+        </w:tabs>
+        <w:ind w:left="1440" w:hanging="360"/>
+      </w:pPr>
+      <w:rPr>
+        <w:rFonts w:ascii="Courier New" w:hAnsi="Courier New" w:hint="default"/>
+        <w:sz w:val="20"/>
+      </w:rPr>
+    </w:lvl>
+    <w:lvl w:ilvl="2" w:tentative="1">
+      <w:start w:val="1"/>
+      <w:numFmt w:val="bullet"/>
+      <w:lvlText w:val=""/>
+      <w:lvlJc w:val="left"/>
+      <w:pPr>
+        <w:tabs>
+          <w:tab w:val="num" w:pos="2160"/>
+        </w:tabs>
+        <w:ind w:left="2160" w:hanging="360"/>
+      </w:pPr>
+      <w:rPr>
+        <w:rFonts w:ascii="Wingdings" w:hAnsi="Wingdings" w:hint="default"/>
+        <w:sz w:val="20"/>
+      </w:rPr>
+    </w:lvl>
+    <w:lvl w:ilvl="3" w:tentative="1">
+      <w:start w:val="1"/>
+      <w:numFmt w:val="bullet"/>
+      <w:lvlText w:val=""/>
+      <w:lvlJc w:val="left"/>
+      <w:pPr>
+        <w:tabs>
+          <w:tab w:val="num" w:pos="2880"/>
+        </w:tabs>
+        <w:ind w:left="2880" w:hanging="360"/>
+      </w:pPr>
+      <w:rPr>
+        <w:rFonts w:ascii="Wingdings" w:hAnsi="Wingdings" w:hint="default"/>
+        <w:sz w:val="20"/>
+      </w:rPr>
+    </w:lvl>
+    <w:lvl w:ilvl="4" w:tentative="1">
+      <w:start w:val="1"/>
+      <w:numFmt w:val="bullet"/>
+      <w:lvlText w:val=""/>
+      <w:lvlJc w:val="left"/>
+      <w:pPr>
+        <w:tabs>
+          <w:tab w:val="num" w:pos="3600"/>
+        </w:tabs>
+        <w:ind w:left="3600" w:hanging="360"/>
+      </w:pPr>
+      <w:rPr>
+        <w:rFonts w:ascii="Wingdings" w:hAnsi="Wingdings" w:hint="default"/>
+        <w:sz w:val="20"/>
+      </w:rPr>
+    </w:lvl>
+    <w:lvl w:ilvl="5" w:tentative="1">
+      <w:start w:val="1"/>
+      <w:numFmt w:val="bullet"/>
+      <w:lvlText w:val=""/>
+      <w:lvlJc w:val="left"/>
+      <w:pPr>
+        <w:tabs>
+          <w:tab w:val="num" w:pos="4320"/>
+        </w:tabs>
+        <w:ind w:left="4320" w:hanging="360"/>
+      </w:pPr>
+      <w:rPr>
+        <w:rFonts w:ascii="Wingdings" w:hAnsi="Wingdings" w:hint="default"/>
+        <w:sz w:val="20"/>
+      </w:rPr>
+    </w:lvl>
+    <w:lvl w:ilvl="6" w:tentative="1">
+      <w:start w:val="1"/>
+      <w:numFmt w:val="bullet"/>
+      <w:lvlText w:val=""/>
+      <w:lvlJc w:val="left"/>
+      <w:pPr>
+        <w:tabs>
+          <w:tab w:val="num" w:pos="5040"/>
+        </w:tabs>
+        <w:ind w:left="5040" w:hanging="360"/>
+      </w:pPr>
+      <w:rPr>
+        <w:rFonts w:ascii="Wingdings" w:hAnsi="Wingdings" w:hint="default"/>
+        <w:sz w:val="20"/>
+      </w:rPr>
+    </w:lvl>
+    <w:lvl w:ilvl="7" w:tentative="1">
+      <w:start w:val="1"/>
+      <w:numFmt w:val="bullet"/>
+      <w:lvlText w:val=""/>
+      <w:lvlJc w:val="left"/>
+      <w:pPr>
+        <w:tabs>
+          <w:tab w:val="num" w:pos="5760"/>
+        </w:tabs>
+        <w:ind w:left="5760" w:hanging="360"/>
+      </w:pPr>
+      <w:rPr>
+        <w:rFonts w:ascii="Wingdings" w:hAnsi="Wingdings" w:hint="default"/>
+        <w:sz w:val="20"/>
+      </w:rPr>
+    </w:lvl>
+    <w:lvl w:ilvl="8" w:tentative="1">
+      <w:start w:val="1"/>
+      <w:numFmt w:val="bullet"/>
+      <w:lvlText w:val=""/>
+      <w:lvlJc w:val="left"/>
+      <w:pPr>
+        <w:tabs>
+          <w:tab w:val="num" w:pos="6480"/>
+        </w:tabs>
+        <w:ind w:left="6480" w:hanging="360"/>
+      </w:pPr>
+      <w:rPr>
+        <w:rFonts w:ascii="Wingdings" w:hAnsi="Wingdings" w:hint="default"/>
+        <w:sz w:val="20"/>
+      </w:rPr>
+    </w:lvl>
+  </w:abstractNum>
+  <w:abstractNum w:abstractNumId="2" w15:restartNumberingAfterBreak="0">
+    <w:nsid w:val="15807F71"/>
+    <w:multiLevelType w:val="multilevel"/>
+    <w:tmpl w:val="A83C7DD6"/>
+    <w:lvl w:ilvl="0">
+      <w:start w:val="1"/>
+      <w:numFmt w:val="bullet"/>
+      <w:lvlText w:val=""/>
+      <w:lvlJc w:val="left"/>
+      <w:pPr>
+        <w:tabs>
+          <w:tab w:val="num" w:pos="720"/>
+        </w:tabs>
+        <w:ind w:left="720" w:hanging="360"/>
+      </w:pPr>
+      <w:rPr>
+        <w:rFonts w:ascii="Symbol" w:hAnsi="Symbol" w:hint="default"/>
+        <w:sz w:val="20"/>
+      </w:rPr>
+    </w:lvl>
+    <w:lvl w:ilvl="1" w:tentative="1">
+      <w:start w:val="1"/>
+      <w:numFmt w:val="bullet"/>
+      <w:lvlText w:val="o"/>
+      <w:lvlJc w:val="left"/>
+      <w:pPr>
+        <w:tabs>
+          <w:tab w:val="num" w:pos="1440"/>
+        </w:tabs>
+        <w:ind w:left="1440" w:hanging="360"/>
+      </w:pPr>
+      <w:rPr>
+        <w:rFonts w:ascii="Courier New" w:hAnsi="Courier New" w:hint="default"/>
+        <w:sz w:val="20"/>
+      </w:rPr>
+    </w:lvl>
+    <w:lvl w:ilvl="2" w:tentative="1">
+      <w:start w:val="1"/>
+      <w:numFmt w:val="bullet"/>
+      <w:lvlText w:val=""/>
+      <w:lvlJc w:val="left"/>
+      <w:pPr>
+        <w:tabs>
+          <w:tab w:val="num" w:pos="2160"/>
+        </w:tabs>
+        <w:ind w:left="2160" w:hanging="360"/>
+      </w:pPr>
+      <w:rPr>
+        <w:rFonts w:ascii="Wingdings" w:hAnsi="Wingdings" w:hint="default"/>
+        <w:sz w:val="20"/>
+      </w:rPr>
+    </w:lvl>
+    <w:lvl w:ilvl="3" w:tentative="1">
+      <w:start w:val="1"/>
+      <w:numFmt w:val="bullet"/>
+      <w:lvlText w:val=""/>
+      <w:lvlJc w:val="left"/>
+      <w:pPr>
+        <w:tabs>
+          <w:tab w:val="num" w:pos="2880"/>
+        </w:tabs>
+        <w:ind w:left="2880" w:hanging="360"/>
+      </w:pPr>
+      <w:rPr>
+        <w:rFonts w:ascii="Wingdings" w:hAnsi="Wingdings" w:hint="default"/>
+        <w:sz w:val="20"/>
+      </w:rPr>
+    </w:lvl>
+    <w:lvl w:ilvl="4" w:tentative="1">
+      <w:start w:val="1"/>
+      <w:numFmt w:val="bullet"/>
+      <w:lvlText w:val=""/>
+      <w:lvlJc w:val="left"/>
+      <w:pPr>
+        <w:tabs>
+          <w:tab w:val="num" w:pos="3600"/>
+        </w:tabs>
+        <w:ind w:left="3600" w:hanging="360"/>
+      </w:pPr>
+      <w:rPr>
+        <w:rFonts w:ascii="Wingdings" w:hAnsi="Wingdings" w:hint="default"/>
+        <w:sz w:val="20"/>
+      </w:rPr>
+    </w:lvl>
+    <w:lvl w:ilvl="5" w:tentative="1">
+      <w:start w:val="1"/>
+      <w:numFmt w:val="bullet"/>
+      <w:lvlText w:val=""/>
+      <w:lvlJc w:val="left"/>
+      <w:pPr>
+        <w:tabs>
+          <w:tab w:val="num" w:pos="4320"/>
+        </w:tabs>
+        <w:ind w:left="4320" w:hanging="360"/>
+      </w:pPr>
+      <w:rPr>
+        <w:rFonts w:ascii="Wingdings" w:hAnsi="Wingdings" w:hint="default"/>
+        <w:sz w:val="20"/>
+      </w:rPr>
+    </w:lvl>
+    <w:lvl w:ilvl="6" w:tentative="1">
+      <w:start w:val="1"/>
+      <w:numFmt w:val="bullet"/>
+      <w:lvlText w:val=""/>
+      <w:lvlJc w:val="left"/>
+      <w:pPr>
+        <w:tabs>
+          <w:tab w:val="num" w:pos="5040"/>
+        </w:tabs>
+        <w:ind w:left="5040" w:hanging="360"/>
+      </w:pPr>
+      <w:rPr>
+        <w:rFonts w:ascii="Wingdings" w:hAnsi="Wingdings" w:hint="default"/>
+        <w:sz w:val="20"/>
+      </w:rPr>
+    </w:lvl>
+    <w:lvl w:ilvl="7" w:tentative="1">
+      <w:start w:val="1"/>
+      <w:numFmt w:val="bullet"/>
+      <w:lvlText w:val=""/>
+      <w:lvlJc w:val="left"/>
+      <w:pPr>
+        <w:tabs>
+          <w:tab w:val="num" w:pos="5760"/>
+        </w:tabs>
+        <w:ind w:left="5760" w:hanging="360"/>
+      </w:pPr>
+      <w:rPr>
+        <w:rFonts w:ascii="Wingdings" w:hAnsi="Wingdings" w:hint="default"/>
+        <w:sz w:val="20"/>
+      </w:rPr>
+    </w:lvl>
+    <w:lvl w:ilvl="8" w:tentative="1">
+      <w:start w:val="1"/>
+      <w:numFmt w:val="bullet"/>
+      <w:lvlText w:val=""/>
+      <w:lvlJc w:val="left"/>
+      <w:pPr>
+        <w:tabs>
+          <w:tab w:val="num" w:pos="6480"/>
+        </w:tabs>
+        <w:ind w:left="6480" w:hanging="360"/>
+      </w:pPr>
+      <w:rPr>
+        <w:rFonts w:ascii="Wingdings" w:hAnsi="Wingdings" w:hint="default"/>
+        <w:sz w:val="20"/>
+      </w:rPr>
+    </w:lvl>
+  </w:abstractNum>
+  <w:abstractNum w:abstractNumId="3" w15:restartNumberingAfterBreak="0">
     <w:nsid w:val="1B900BE1"/>
     <w:multiLevelType w:val="multilevel"/>
     <w:tmpl w:val="AE125308"/>
@@ -2256,7 +1253,7 @@
       </w:rPr>
     </w:lvl>
   </w:abstractNum>
-  <w:abstractNum w:abstractNumId="1" w15:restartNumberingAfterBreak="0">
+  <w:abstractNum w:abstractNumId="4" w15:restartNumberingAfterBreak="0">
     <w:nsid w:val="20D24065"/>
     <w:multiLevelType w:val="multilevel"/>
     <w:tmpl w:val="2D6E41C0"/>
@@ -2405,7 +1402,7 @@
       </w:rPr>
     </w:lvl>
   </w:abstractNum>
-  <w:abstractNum w:abstractNumId="2" w15:restartNumberingAfterBreak="0">
+  <w:abstractNum w:abstractNumId="5" w15:restartNumberingAfterBreak="0">
     <w:nsid w:val="23234087"/>
     <w:multiLevelType w:val="multilevel"/>
     <w:tmpl w:val="976A59B6"/>
@@ -2554,7 +1551,7 @@
       </w:rPr>
     </w:lvl>
   </w:abstractNum>
-  <w:abstractNum w:abstractNumId="3" w15:restartNumberingAfterBreak="0">
+  <w:abstractNum w:abstractNumId="6" w15:restartNumberingAfterBreak="0">
     <w:nsid w:val="25D648E6"/>
     <w:multiLevelType w:val="multilevel"/>
     <w:tmpl w:val="B51C8E4E"/>
@@ -2703,7 +1700,7 @@
       </w:rPr>
     </w:lvl>
   </w:abstractNum>
-  <w:abstractNum w:abstractNumId="4" w15:restartNumberingAfterBreak="0">
+  <w:abstractNum w:abstractNumId="7" w15:restartNumberingAfterBreak="0">
     <w:nsid w:val="29D33401"/>
     <w:multiLevelType w:val="multilevel"/>
     <w:tmpl w:val="B3C89784"/>
@@ -2852,7 +1849,7 @@
       </w:rPr>
     </w:lvl>
   </w:abstractNum>
-  <w:abstractNum w:abstractNumId="5" w15:restartNumberingAfterBreak="0">
+  <w:abstractNum w:abstractNumId="8" w15:restartNumberingAfterBreak="0">
     <w:nsid w:val="2E7E54C0"/>
     <w:multiLevelType w:val="multilevel"/>
     <w:tmpl w:val="31247C74"/>
@@ -3001,7 +1998,120 @@
       </w:rPr>
     </w:lvl>
   </w:abstractNum>
-  <w:abstractNum w:abstractNumId="6" w15:restartNumberingAfterBreak="0">
+  <w:abstractNum w:abstractNumId="9" w15:restartNumberingAfterBreak="0">
+    <w:nsid w:val="3B4E5874"/>
+    <w:multiLevelType w:val="multilevel"/>
+    <w:tmpl w:val="2200B682"/>
+    <w:lvl w:ilvl="0">
+      <w:start w:val="1"/>
+      <w:numFmt w:val="decimal"/>
+      <w:lvlText w:val="%1."/>
+      <w:lvlJc w:val="left"/>
+      <w:pPr>
+        <w:tabs>
+          <w:tab w:val="num" w:pos="720"/>
+        </w:tabs>
+        <w:ind w:left="720" w:hanging="360"/>
+      </w:pPr>
+    </w:lvl>
+    <w:lvl w:ilvl="1" w:tentative="1">
+      <w:start w:val="1"/>
+      <w:numFmt w:val="decimal"/>
+      <w:lvlText w:val="%2."/>
+      <w:lvlJc w:val="left"/>
+      <w:pPr>
+        <w:tabs>
+          <w:tab w:val="num" w:pos="1440"/>
+        </w:tabs>
+        <w:ind w:left="1440" w:hanging="360"/>
+      </w:pPr>
+    </w:lvl>
+    <w:lvl w:ilvl="2" w:tentative="1">
+      <w:start w:val="1"/>
+      <w:numFmt w:val="decimal"/>
+      <w:lvlText w:val="%3."/>
+      <w:lvlJc w:val="left"/>
+      <w:pPr>
+        <w:tabs>
+          <w:tab w:val="num" w:pos="2160"/>
+        </w:tabs>
+        <w:ind w:left="2160" w:hanging="360"/>
+      </w:pPr>
+    </w:lvl>
+    <w:lvl w:ilvl="3" w:tentative="1">
+      <w:start w:val="1"/>
+      <w:numFmt w:val="decimal"/>
+      <w:lvlText w:val="%4."/>
+      <w:lvlJc w:val="left"/>
+      <w:pPr>
+        <w:tabs>
+          <w:tab w:val="num" w:pos="2880"/>
+        </w:tabs>
+        <w:ind w:left="2880" w:hanging="360"/>
+      </w:pPr>
+    </w:lvl>
+    <w:lvl w:ilvl="4" w:tentative="1">
+      <w:start w:val="1"/>
+      <w:numFmt w:val="decimal"/>
+      <w:lvlText w:val="%5."/>
+      <w:lvlJc w:val="left"/>
+      <w:pPr>
+        <w:tabs>
+          <w:tab w:val="num" w:pos="3600"/>
+        </w:tabs>
+        <w:ind w:left="3600" w:hanging="360"/>
+      </w:pPr>
+    </w:lvl>
+    <w:lvl w:ilvl="5" w:tentative="1">
+      <w:start w:val="1"/>
+      <w:numFmt w:val="decimal"/>
+      <w:lvlText w:val="%6."/>
+      <w:lvlJc w:val="left"/>
+      <w:pPr>
+        <w:tabs>
+          <w:tab w:val="num" w:pos="4320"/>
+        </w:tabs>
+        <w:ind w:left="4320" w:hanging="360"/>
+      </w:pPr>
+    </w:lvl>
+    <w:lvl w:ilvl="6" w:tentative="1">
+      <w:start w:val="1"/>
+      <w:numFmt w:val="decimal"/>
+      <w:lvlText w:val="%7."/>
+      <w:lvlJc w:val="left"/>
+      <w:pPr>
+        <w:tabs>
+          <w:tab w:val="num" w:pos="5040"/>
+        </w:tabs>
+        <w:ind w:left="5040" w:hanging="360"/>
+      </w:pPr>
+    </w:lvl>
+    <w:lvl w:ilvl="7" w:tentative="1">
+      <w:start w:val="1"/>
+      <w:numFmt w:val="decimal"/>
+      <w:lvlText w:val="%8."/>
+      <w:lvlJc w:val="left"/>
+      <w:pPr>
+        <w:tabs>
+          <w:tab w:val="num" w:pos="5760"/>
+        </w:tabs>
+        <w:ind w:left="5760" w:hanging="360"/>
+      </w:pPr>
+    </w:lvl>
+    <w:lvl w:ilvl="8" w:tentative="1">
+      <w:start w:val="1"/>
+      <w:numFmt w:val="decimal"/>
+      <w:lvlText w:val="%9."/>
+      <w:lvlJc w:val="left"/>
+      <w:pPr>
+        <w:tabs>
+          <w:tab w:val="num" w:pos="6480"/>
+        </w:tabs>
+        <w:ind w:left="6480" w:hanging="360"/>
+      </w:pPr>
+    </w:lvl>
+  </w:abstractNum>
+  <w:abstractNum w:abstractNumId="10" w15:restartNumberingAfterBreak="0">
     <w:nsid w:val="415220AB"/>
     <w:multiLevelType w:val="multilevel"/>
     <w:tmpl w:val="0B10CCEE"/>
@@ -3150,7 +2260,7 @@
       </w:rPr>
     </w:lvl>
   </w:abstractNum>
-  <w:abstractNum w:abstractNumId="7" w15:restartNumberingAfterBreak="0">
+  <w:abstractNum w:abstractNumId="11" w15:restartNumberingAfterBreak="0">
     <w:nsid w:val="426A2ACD"/>
     <w:multiLevelType w:val="multilevel"/>
     <w:tmpl w:val="5E1E0002"/>
@@ -3299,7 +2409,156 @@
       </w:rPr>
     </w:lvl>
   </w:abstractNum>
-  <w:abstractNum w:abstractNumId="8" w15:restartNumberingAfterBreak="0">
+  <w:abstractNum w:abstractNumId="12" w15:restartNumberingAfterBreak="0">
+    <w:nsid w:val="4FC634B0"/>
+    <w:multiLevelType w:val="multilevel"/>
+    <w:tmpl w:val="01427FF4"/>
+    <w:lvl w:ilvl="0">
+      <w:start w:val="1"/>
+      <w:numFmt w:val="bullet"/>
+      <w:lvlText w:val=""/>
+      <w:lvlJc w:val="left"/>
+      <w:pPr>
+        <w:tabs>
+          <w:tab w:val="num" w:pos="720"/>
+        </w:tabs>
+        <w:ind w:left="720" w:hanging="360"/>
+      </w:pPr>
+      <w:rPr>
+        <w:rFonts w:ascii="Symbol" w:hAnsi="Symbol" w:hint="default"/>
+        <w:sz w:val="20"/>
+      </w:rPr>
+    </w:lvl>
+    <w:lvl w:ilvl="1" w:tentative="1">
+      <w:start w:val="1"/>
+      <w:numFmt w:val="bullet"/>
+      <w:lvlText w:val="o"/>
+      <w:lvlJc w:val="left"/>
+      <w:pPr>
+        <w:tabs>
+          <w:tab w:val="num" w:pos="1440"/>
+        </w:tabs>
+        <w:ind w:left="1440" w:hanging="360"/>
+      </w:pPr>
+      <w:rPr>
+        <w:rFonts w:ascii="Courier New" w:hAnsi="Courier New" w:hint="default"/>
+        <w:sz w:val="20"/>
+      </w:rPr>
+    </w:lvl>
+    <w:lvl w:ilvl="2" w:tentative="1">
+      <w:start w:val="1"/>
+      <w:numFmt w:val="bullet"/>
+      <w:lvlText w:val=""/>
+      <w:lvlJc w:val="left"/>
+      <w:pPr>
+        <w:tabs>
+          <w:tab w:val="num" w:pos="2160"/>
+        </w:tabs>
+        <w:ind w:left="2160" w:hanging="360"/>
+      </w:pPr>
+      <w:rPr>
+        <w:rFonts w:ascii="Wingdings" w:hAnsi="Wingdings" w:hint="default"/>
+        <w:sz w:val="20"/>
+      </w:rPr>
+    </w:lvl>
+    <w:lvl w:ilvl="3" w:tentative="1">
+      <w:start w:val="1"/>
+      <w:numFmt w:val="bullet"/>
+      <w:lvlText w:val=""/>
+      <w:lvlJc w:val="left"/>
+      <w:pPr>
+        <w:tabs>
+          <w:tab w:val="num" w:pos="2880"/>
+        </w:tabs>
+        <w:ind w:left="2880" w:hanging="360"/>
+      </w:pPr>
+      <w:rPr>
+        <w:rFonts w:ascii="Wingdings" w:hAnsi="Wingdings" w:hint="default"/>
+        <w:sz w:val="20"/>
+      </w:rPr>
+    </w:lvl>
+    <w:lvl w:ilvl="4" w:tentative="1">
+      <w:start w:val="1"/>
+      <w:numFmt w:val="bullet"/>
+      <w:lvlText w:val=""/>
+      <w:lvlJc w:val="left"/>
+      <w:pPr>
+        <w:tabs>
+          <w:tab w:val="num" w:pos="3600"/>
+        </w:tabs>
+        <w:ind w:left="3600" w:hanging="360"/>
+      </w:pPr>
+      <w:rPr>
+        <w:rFonts w:ascii="Wingdings" w:hAnsi="Wingdings" w:hint="default"/>
+        <w:sz w:val="20"/>
+      </w:rPr>
+    </w:lvl>
+    <w:lvl w:ilvl="5" w:tentative="1">
+      <w:start w:val="1"/>
+      <w:numFmt w:val="bullet"/>
+      <w:lvlText w:val=""/>
+      <w:lvlJc w:val="left"/>
+      <w:pPr>
+        <w:tabs>
+          <w:tab w:val="num" w:pos="4320"/>
+        </w:tabs>
+        <w:ind w:left="4320" w:hanging="360"/>
+      </w:pPr>
+      <w:rPr>
+        <w:rFonts w:ascii="Wingdings" w:hAnsi="Wingdings" w:hint="default"/>
+        <w:sz w:val="20"/>
+      </w:rPr>
+    </w:lvl>
+    <w:lvl w:ilvl="6" w:tentative="1">
+      <w:start w:val="1"/>
+      <w:numFmt w:val="bullet"/>
+      <w:lvlText w:val=""/>
+      <w:lvlJc w:val="left"/>
+      <w:pPr>
+        <w:tabs>
+          <w:tab w:val="num" w:pos="5040"/>
+        </w:tabs>
+        <w:ind w:left="5040" w:hanging="360"/>
+      </w:pPr>
+      <w:rPr>
+        <w:rFonts w:ascii="Wingdings" w:hAnsi="Wingdings" w:hint="default"/>
+        <w:sz w:val="20"/>
+      </w:rPr>
+    </w:lvl>
+    <w:lvl w:ilvl="7" w:tentative="1">
+      <w:start w:val="1"/>
+      <w:numFmt w:val="bullet"/>
+      <w:lvlText w:val=""/>
+      <w:lvlJc w:val="left"/>
+      <w:pPr>
+        <w:tabs>
+          <w:tab w:val="num" w:pos="5760"/>
+        </w:tabs>
+        <w:ind w:left="5760" w:hanging="360"/>
+      </w:pPr>
+      <w:rPr>
+        <w:rFonts w:ascii="Wingdings" w:hAnsi="Wingdings" w:hint="default"/>
+        <w:sz w:val="20"/>
+      </w:rPr>
+    </w:lvl>
+    <w:lvl w:ilvl="8" w:tentative="1">
+      <w:start w:val="1"/>
+      <w:numFmt w:val="bullet"/>
+      <w:lvlText w:val=""/>
+      <w:lvlJc w:val="left"/>
+      <w:pPr>
+        <w:tabs>
+          <w:tab w:val="num" w:pos="6480"/>
+        </w:tabs>
+        <w:ind w:left="6480" w:hanging="360"/>
+      </w:pPr>
+      <w:rPr>
+        <w:rFonts w:ascii="Wingdings" w:hAnsi="Wingdings" w:hint="default"/>
+        <w:sz w:val="20"/>
+      </w:rPr>
+    </w:lvl>
+  </w:abstractNum>
+  <w:abstractNum w:abstractNumId="13" w15:restartNumberingAfterBreak="0">
     <w:nsid w:val="504536C2"/>
     <w:multiLevelType w:val="multilevel"/>
     <w:tmpl w:val="CE7ABC3A"/>
@@ -3412,7 +2671,7 @@
       </w:pPr>
     </w:lvl>
   </w:abstractNum>
-  <w:abstractNum w:abstractNumId="9" w15:restartNumberingAfterBreak="0">
+  <w:abstractNum w:abstractNumId="14" w15:restartNumberingAfterBreak="0">
     <w:nsid w:val="545D3DF6"/>
     <w:multiLevelType w:val="multilevel"/>
     <w:tmpl w:val="B09495F6"/>
@@ -3561,7 +2820,7 @@
       </w:rPr>
     </w:lvl>
   </w:abstractNum>
-  <w:abstractNum w:abstractNumId="10" w15:restartNumberingAfterBreak="0">
+  <w:abstractNum w:abstractNumId="15" w15:restartNumberingAfterBreak="0">
     <w:nsid w:val="58F87B92"/>
     <w:multiLevelType w:val="multilevel"/>
     <w:tmpl w:val="D5607648"/>
@@ -3710,7 +2969,156 @@
       </w:rPr>
     </w:lvl>
   </w:abstractNum>
-  <w:abstractNum w:abstractNumId="11" w15:restartNumberingAfterBreak="0">
+  <w:abstractNum w:abstractNumId="16" w15:restartNumberingAfterBreak="0">
+    <w:nsid w:val="630926C4"/>
+    <w:multiLevelType w:val="multilevel"/>
+    <w:tmpl w:val="C7BCFDD8"/>
+    <w:lvl w:ilvl="0">
+      <w:start w:val="1"/>
+      <w:numFmt w:val="bullet"/>
+      <w:lvlText w:val=""/>
+      <w:lvlJc w:val="left"/>
+      <w:pPr>
+        <w:tabs>
+          <w:tab w:val="num" w:pos="720"/>
+        </w:tabs>
+        <w:ind w:left="720" w:hanging="360"/>
+      </w:pPr>
+      <w:rPr>
+        <w:rFonts w:ascii="Symbol" w:hAnsi="Symbol" w:hint="default"/>
+        <w:sz w:val="20"/>
+      </w:rPr>
+    </w:lvl>
+    <w:lvl w:ilvl="1" w:tentative="1">
+      <w:start w:val="1"/>
+      <w:numFmt w:val="bullet"/>
+      <w:lvlText w:val="o"/>
+      <w:lvlJc w:val="left"/>
+      <w:pPr>
+        <w:tabs>
+          <w:tab w:val="num" w:pos="1440"/>
+        </w:tabs>
+        <w:ind w:left="1440" w:hanging="360"/>
+      </w:pPr>
+      <w:rPr>
+        <w:rFonts w:ascii="Courier New" w:hAnsi="Courier New" w:hint="default"/>
+        <w:sz w:val="20"/>
+      </w:rPr>
+    </w:lvl>
+    <w:lvl w:ilvl="2" w:tentative="1">
+      <w:start w:val="1"/>
+      <w:numFmt w:val="bullet"/>
+      <w:lvlText w:val=""/>
+      <w:lvlJc w:val="left"/>
+      <w:pPr>
+        <w:tabs>
+          <w:tab w:val="num" w:pos="2160"/>
+        </w:tabs>
+        <w:ind w:left="2160" w:hanging="360"/>
+      </w:pPr>
+      <w:rPr>
+        <w:rFonts w:ascii="Wingdings" w:hAnsi="Wingdings" w:hint="default"/>
+        <w:sz w:val="20"/>
+      </w:rPr>
+    </w:lvl>
+    <w:lvl w:ilvl="3" w:tentative="1">
+      <w:start w:val="1"/>
+      <w:numFmt w:val="bullet"/>
+      <w:lvlText w:val=""/>
+      <w:lvlJc w:val="left"/>
+      <w:pPr>
+        <w:tabs>
+          <w:tab w:val="num" w:pos="2880"/>
+        </w:tabs>
+        <w:ind w:left="2880" w:hanging="360"/>
+      </w:pPr>
+      <w:rPr>
+        <w:rFonts w:ascii="Wingdings" w:hAnsi="Wingdings" w:hint="default"/>
+        <w:sz w:val="20"/>
+      </w:rPr>
+    </w:lvl>
+    <w:lvl w:ilvl="4" w:tentative="1">
+      <w:start w:val="1"/>
+      <w:numFmt w:val="bullet"/>
+      <w:lvlText w:val=""/>
+      <w:lvlJc w:val="left"/>
+      <w:pPr>
+        <w:tabs>
+          <w:tab w:val="num" w:pos="3600"/>
+        </w:tabs>
+        <w:ind w:left="3600" w:hanging="360"/>
+      </w:pPr>
+      <w:rPr>
+        <w:rFonts w:ascii="Wingdings" w:hAnsi="Wingdings" w:hint="default"/>
+        <w:sz w:val="20"/>
+      </w:rPr>
+    </w:lvl>
+    <w:lvl w:ilvl="5" w:tentative="1">
+      <w:start w:val="1"/>
+      <w:numFmt w:val="bullet"/>
+      <w:lvlText w:val=""/>
+      <w:lvlJc w:val="left"/>
+      <w:pPr>
+        <w:tabs>
+          <w:tab w:val="num" w:pos="4320"/>
+        </w:tabs>
+        <w:ind w:left="4320" w:hanging="360"/>
+      </w:pPr>
+      <w:rPr>
+        <w:rFonts w:ascii="Wingdings" w:hAnsi="Wingdings" w:hint="default"/>
+        <w:sz w:val="20"/>
+      </w:rPr>
+    </w:lvl>
+    <w:lvl w:ilvl="6" w:tentative="1">
+      <w:start w:val="1"/>
+      <w:numFmt w:val="bullet"/>
+      <w:lvlText w:val=""/>
+      <w:lvlJc w:val="left"/>
+      <w:pPr>
+        <w:tabs>
+          <w:tab w:val="num" w:pos="5040"/>
+        </w:tabs>
+        <w:ind w:left="5040" w:hanging="360"/>
+      </w:pPr>
+      <w:rPr>
+        <w:rFonts w:ascii="Wingdings" w:hAnsi="Wingdings" w:hint="default"/>
+        <w:sz w:val="20"/>
+      </w:rPr>
+    </w:lvl>
+    <w:lvl w:ilvl="7" w:tentative="1">
+      <w:start w:val="1"/>
+      <w:numFmt w:val="bullet"/>
+      <w:lvlText w:val=""/>
+      <w:lvlJc w:val="left"/>
+      <w:pPr>
+        <w:tabs>
+          <w:tab w:val="num" w:pos="5760"/>
+        </w:tabs>
+        <w:ind w:left="5760" w:hanging="360"/>
+      </w:pPr>
+      <w:rPr>
+        <w:rFonts w:ascii="Wingdings" w:hAnsi="Wingdings" w:hint="default"/>
+        <w:sz w:val="20"/>
+      </w:rPr>
+    </w:lvl>
+    <w:lvl w:ilvl="8" w:tentative="1">
+      <w:start w:val="1"/>
+      <w:numFmt w:val="bullet"/>
+      <w:lvlText w:val=""/>
+      <w:lvlJc w:val="left"/>
+      <w:pPr>
+        <w:tabs>
+          <w:tab w:val="num" w:pos="6480"/>
+        </w:tabs>
+        <w:ind w:left="6480" w:hanging="360"/>
+      </w:pPr>
+      <w:rPr>
+        <w:rFonts w:ascii="Wingdings" w:hAnsi="Wingdings" w:hint="default"/>
+        <w:sz w:val="20"/>
+      </w:rPr>
+    </w:lvl>
+  </w:abstractNum>
+  <w:abstractNum w:abstractNumId="17" w15:restartNumberingAfterBreak="0">
     <w:nsid w:val="6468354F"/>
     <w:multiLevelType w:val="multilevel"/>
     <w:tmpl w:val="CB24A4EE"/>
@@ -3859,7 +3267,156 @@
       </w:rPr>
     </w:lvl>
   </w:abstractNum>
-  <w:abstractNum w:abstractNumId="12" w15:restartNumberingAfterBreak="0">
+  <w:abstractNum w:abstractNumId="18" w15:restartNumberingAfterBreak="0">
+    <w:nsid w:val="65634741"/>
+    <w:multiLevelType w:val="multilevel"/>
+    <w:tmpl w:val="905CBD58"/>
+    <w:lvl w:ilvl="0">
+      <w:start w:val="1"/>
+      <w:numFmt w:val="bullet"/>
+      <w:lvlText w:val=""/>
+      <w:lvlJc w:val="left"/>
+      <w:pPr>
+        <w:tabs>
+          <w:tab w:val="num" w:pos="720"/>
+        </w:tabs>
+        <w:ind w:left="720" w:hanging="360"/>
+      </w:pPr>
+      <w:rPr>
+        <w:rFonts w:ascii="Symbol" w:hAnsi="Symbol" w:hint="default"/>
+        <w:sz w:val="20"/>
+      </w:rPr>
+    </w:lvl>
+    <w:lvl w:ilvl="1" w:tentative="1">
+      <w:start w:val="1"/>
+      <w:numFmt w:val="bullet"/>
+      <w:lvlText w:val="o"/>
+      <w:lvlJc w:val="left"/>
+      <w:pPr>
+        <w:tabs>
+          <w:tab w:val="num" w:pos="1440"/>
+        </w:tabs>
+        <w:ind w:left="1440" w:hanging="360"/>
+      </w:pPr>
+      <w:rPr>
+        <w:rFonts w:ascii="Courier New" w:hAnsi="Courier New" w:hint="default"/>
+        <w:sz w:val="20"/>
+      </w:rPr>
+    </w:lvl>
+    <w:lvl w:ilvl="2" w:tentative="1">
+      <w:start w:val="1"/>
+      <w:numFmt w:val="bullet"/>
+      <w:lvlText w:val=""/>
+      <w:lvlJc w:val="left"/>
+      <w:pPr>
+        <w:tabs>
+          <w:tab w:val="num" w:pos="2160"/>
+        </w:tabs>
+        <w:ind w:left="2160" w:hanging="360"/>
+      </w:pPr>
+      <w:rPr>
+        <w:rFonts w:ascii="Wingdings" w:hAnsi="Wingdings" w:hint="default"/>
+        <w:sz w:val="20"/>
+      </w:rPr>
+    </w:lvl>
+    <w:lvl w:ilvl="3" w:tentative="1">
+      <w:start w:val="1"/>
+      <w:numFmt w:val="bullet"/>
+      <w:lvlText w:val=""/>
+      <w:lvlJc w:val="left"/>
+      <w:pPr>
+        <w:tabs>
+          <w:tab w:val="num" w:pos="2880"/>
+        </w:tabs>
+        <w:ind w:left="2880" w:hanging="360"/>
+      </w:pPr>
+      <w:rPr>
+        <w:rFonts w:ascii="Wingdings" w:hAnsi="Wingdings" w:hint="default"/>
+        <w:sz w:val="20"/>
+      </w:rPr>
+    </w:lvl>
+    <w:lvl w:ilvl="4" w:tentative="1">
+      <w:start w:val="1"/>
+      <w:numFmt w:val="bullet"/>
+      <w:lvlText w:val=""/>
+      <w:lvlJc w:val="left"/>
+      <w:pPr>
+        <w:tabs>
+          <w:tab w:val="num" w:pos="3600"/>
+        </w:tabs>
+        <w:ind w:left="3600" w:hanging="360"/>
+      </w:pPr>
+      <w:rPr>
+        <w:rFonts w:ascii="Wingdings" w:hAnsi="Wingdings" w:hint="default"/>
+        <w:sz w:val="20"/>
+      </w:rPr>
+    </w:lvl>
+    <w:lvl w:ilvl="5" w:tentative="1">
+      <w:start w:val="1"/>
+      <w:numFmt w:val="bullet"/>
+      <w:lvlText w:val=""/>
+      <w:lvlJc w:val="left"/>
+      <w:pPr>
+        <w:tabs>
+          <w:tab w:val="num" w:pos="4320"/>
+        </w:tabs>
+        <w:ind w:left="4320" w:hanging="360"/>
+      </w:pPr>
+      <w:rPr>
+        <w:rFonts w:ascii="Wingdings" w:hAnsi="Wingdings" w:hint="default"/>
+        <w:sz w:val="20"/>
+      </w:rPr>
+    </w:lvl>
+    <w:lvl w:ilvl="6" w:tentative="1">
+      <w:start w:val="1"/>
+      <w:numFmt w:val="bullet"/>
+      <w:lvlText w:val=""/>
+      <w:lvlJc w:val="left"/>
+      <w:pPr>
+        <w:tabs>
+          <w:tab w:val="num" w:pos="5040"/>
+        </w:tabs>
+        <w:ind w:left="5040" w:hanging="360"/>
+      </w:pPr>
+      <w:rPr>
+        <w:rFonts w:ascii="Wingdings" w:hAnsi="Wingdings" w:hint="default"/>
+        <w:sz w:val="20"/>
+      </w:rPr>
+    </w:lvl>
+    <w:lvl w:ilvl="7" w:tentative="1">
+      <w:start w:val="1"/>
+      <w:numFmt w:val="bullet"/>
+      <w:lvlText w:val=""/>
+      <w:lvlJc w:val="left"/>
+      <w:pPr>
+        <w:tabs>
+          <w:tab w:val="num" w:pos="5760"/>
+        </w:tabs>
+        <w:ind w:left="5760" w:hanging="360"/>
+      </w:pPr>
+      <w:rPr>
+        <w:rFonts w:ascii="Wingdings" w:hAnsi="Wingdings" w:hint="default"/>
+        <w:sz w:val="20"/>
+      </w:rPr>
+    </w:lvl>
+    <w:lvl w:ilvl="8" w:tentative="1">
+      <w:start w:val="1"/>
+      <w:numFmt w:val="bullet"/>
+      <w:lvlText w:val=""/>
+      <w:lvlJc w:val="left"/>
+      <w:pPr>
+        <w:tabs>
+          <w:tab w:val="num" w:pos="6480"/>
+        </w:tabs>
+        <w:ind w:left="6480" w:hanging="360"/>
+      </w:pPr>
+      <w:rPr>
+        <w:rFonts w:ascii="Wingdings" w:hAnsi="Wingdings" w:hint="default"/>
+        <w:sz w:val="20"/>
+      </w:rPr>
+    </w:lvl>
+  </w:abstractNum>
+  <w:abstractNum w:abstractNumId="19" w15:restartNumberingAfterBreak="0">
     <w:nsid w:val="65FA6FF6"/>
     <w:multiLevelType w:val="multilevel"/>
     <w:tmpl w:val="E09E9CCE"/>
@@ -4008,7 +3565,120 @@
       </w:rPr>
     </w:lvl>
   </w:abstractNum>
-  <w:abstractNum w:abstractNumId="13" w15:restartNumberingAfterBreak="0">
+  <w:abstractNum w:abstractNumId="20" w15:restartNumberingAfterBreak="0">
+    <w:nsid w:val="67587527"/>
+    <w:multiLevelType w:val="multilevel"/>
+    <w:tmpl w:val="4E9C154A"/>
+    <w:lvl w:ilvl="0">
+      <w:start w:val="1"/>
+      <w:numFmt w:val="decimal"/>
+      <w:lvlText w:val="%1."/>
+      <w:lvlJc w:val="left"/>
+      <w:pPr>
+        <w:tabs>
+          <w:tab w:val="num" w:pos="720"/>
+        </w:tabs>
+        <w:ind w:left="720" w:hanging="360"/>
+      </w:pPr>
+    </w:lvl>
+    <w:lvl w:ilvl="1" w:tentative="1">
+      <w:start w:val="1"/>
+      <w:numFmt w:val="decimal"/>
+      <w:lvlText w:val="%2."/>
+      <w:lvlJc w:val="left"/>
+      <w:pPr>
+        <w:tabs>
+          <w:tab w:val="num" w:pos="1440"/>
+        </w:tabs>
+        <w:ind w:left="1440" w:hanging="360"/>
+      </w:pPr>
+    </w:lvl>
+    <w:lvl w:ilvl="2" w:tentative="1">
+      <w:start w:val="1"/>
+      <w:numFmt w:val="decimal"/>
+      <w:lvlText w:val="%3."/>
+      <w:lvlJc w:val="left"/>
+      <w:pPr>
+        <w:tabs>
+          <w:tab w:val="num" w:pos="2160"/>
+        </w:tabs>
+        <w:ind w:left="2160" w:hanging="360"/>
+      </w:pPr>
+    </w:lvl>
+    <w:lvl w:ilvl="3" w:tentative="1">
+      <w:start w:val="1"/>
+      <w:numFmt w:val="decimal"/>
+      <w:lvlText w:val="%4."/>
+      <w:lvlJc w:val="left"/>
+      <w:pPr>
+        <w:tabs>
+          <w:tab w:val="num" w:pos="2880"/>
+        </w:tabs>
+        <w:ind w:left="2880" w:hanging="360"/>
+      </w:pPr>
+    </w:lvl>
+    <w:lvl w:ilvl="4" w:tentative="1">
+      <w:start w:val="1"/>
+      <w:numFmt w:val="decimal"/>
+      <w:lvlText w:val="%5."/>
+      <w:lvlJc w:val="left"/>
+      <w:pPr>
+        <w:tabs>
+          <w:tab w:val="num" w:pos="3600"/>
+        </w:tabs>
+        <w:ind w:left="3600" w:hanging="360"/>
+      </w:pPr>
+    </w:lvl>
+    <w:lvl w:ilvl="5" w:tentative="1">
+      <w:start w:val="1"/>
+      <w:numFmt w:val="decimal"/>
+      <w:lvlText w:val="%6."/>
+      <w:lvlJc w:val="left"/>
+      <w:pPr>
+        <w:tabs>
+          <w:tab w:val="num" w:pos="4320"/>
+        </w:tabs>
+        <w:ind w:left="4320" w:hanging="360"/>
+      </w:pPr>
+    </w:lvl>
+    <w:lvl w:ilvl="6" w:tentative="1">
+      <w:start w:val="1"/>
+      <w:numFmt w:val="decimal"/>
+      <w:lvlText w:val="%7."/>
+      <w:lvlJc w:val="left"/>
+      <w:pPr>
+        <w:tabs>
+          <w:tab w:val="num" w:pos="5040"/>
+        </w:tabs>
+        <w:ind w:left="5040" w:hanging="360"/>
+      </w:pPr>
+    </w:lvl>
+    <w:lvl w:ilvl="7" w:tentative="1">
+      <w:start w:val="1"/>
+      <w:numFmt w:val="decimal"/>
+      <w:lvlText w:val="%8."/>
+      <w:lvlJc w:val="left"/>
+      <w:pPr>
+        <w:tabs>
+          <w:tab w:val="num" w:pos="5760"/>
+        </w:tabs>
+        <w:ind w:left="5760" w:hanging="360"/>
+      </w:pPr>
+    </w:lvl>
+    <w:lvl w:ilvl="8" w:tentative="1">
+      <w:start w:val="1"/>
+      <w:numFmt w:val="decimal"/>
+      <w:lvlText w:val="%9."/>
+      <w:lvlJc w:val="left"/>
+      <w:pPr>
+        <w:tabs>
+          <w:tab w:val="num" w:pos="6480"/>
+        </w:tabs>
+        <w:ind w:left="6480" w:hanging="360"/>
+      </w:pPr>
+    </w:lvl>
+  </w:abstractNum>
+  <w:abstractNum w:abstractNumId="21" w15:restartNumberingAfterBreak="0">
     <w:nsid w:val="6950725D"/>
     <w:multiLevelType w:val="multilevel"/>
     <w:tmpl w:val="6CC8D5CA"/>
@@ -4157,7 +3827,269 @@
       </w:rPr>
     </w:lvl>
   </w:abstractNum>
-  <w:abstractNum w:abstractNumId="14" w15:restartNumberingAfterBreak="0">
+  <w:abstractNum w:abstractNumId="22" w15:restartNumberingAfterBreak="0">
+    <w:nsid w:val="70A52C20"/>
+    <w:multiLevelType w:val="multilevel"/>
+    <w:tmpl w:val="0824C396"/>
+    <w:lvl w:ilvl="0">
+      <w:start w:val="1"/>
+      <w:numFmt w:val="bullet"/>
+      <w:lvlText w:val=""/>
+      <w:lvlJc w:val="left"/>
+      <w:pPr>
+        <w:tabs>
+          <w:tab w:val="num" w:pos="720"/>
+        </w:tabs>
+        <w:ind w:left="720" w:hanging="360"/>
+      </w:pPr>
+      <w:rPr>
+        <w:rFonts w:ascii="Symbol" w:hAnsi="Symbol" w:hint="default"/>
+        <w:sz w:val="20"/>
+      </w:rPr>
+    </w:lvl>
+    <w:lvl w:ilvl="1" w:tentative="1">
+      <w:start w:val="1"/>
+      <w:numFmt w:val="bullet"/>
+      <w:lvlText w:val="o"/>
+      <w:lvlJc w:val="left"/>
+      <w:pPr>
+        <w:tabs>
+          <w:tab w:val="num" w:pos="1440"/>
+        </w:tabs>
+        <w:ind w:left="1440" w:hanging="360"/>
+      </w:pPr>
+      <w:rPr>
+        <w:rFonts w:ascii="Courier New" w:hAnsi="Courier New" w:hint="default"/>
+        <w:sz w:val="20"/>
+      </w:rPr>
+    </w:lvl>
+    <w:lvl w:ilvl="2" w:tentative="1">
+      <w:start w:val="1"/>
+      <w:numFmt w:val="bullet"/>
+      <w:lvlText w:val=""/>
+      <w:lvlJc w:val="left"/>
+      <w:pPr>
+        <w:tabs>
+          <w:tab w:val="num" w:pos="2160"/>
+        </w:tabs>
+        <w:ind w:left="2160" w:hanging="360"/>
+      </w:pPr>
+      <w:rPr>
+        <w:rFonts w:ascii="Wingdings" w:hAnsi="Wingdings" w:hint="default"/>
+        <w:sz w:val="20"/>
+      </w:rPr>
+    </w:lvl>
+    <w:lvl w:ilvl="3" w:tentative="1">
+      <w:start w:val="1"/>
+      <w:numFmt w:val="bullet"/>
+      <w:lvlText w:val=""/>
+      <w:lvlJc w:val="left"/>
+      <w:pPr>
+        <w:tabs>
+          <w:tab w:val="num" w:pos="2880"/>
+        </w:tabs>
+        <w:ind w:left="2880" w:hanging="360"/>
+      </w:pPr>
+      <w:rPr>
+        <w:rFonts w:ascii="Wingdings" w:hAnsi="Wingdings" w:hint="default"/>
+        <w:sz w:val="20"/>
+      </w:rPr>
+    </w:lvl>
+    <w:lvl w:ilvl="4" w:tentative="1">
+      <w:start w:val="1"/>
+      <w:numFmt w:val="bullet"/>
+      <w:lvlText w:val=""/>
+      <w:lvlJc w:val="left"/>
+      <w:pPr>
+        <w:tabs>
+          <w:tab w:val="num" w:pos="3600"/>
+        </w:tabs>
+        <w:ind w:left="3600" w:hanging="360"/>
+      </w:pPr>
+      <w:rPr>
+        <w:rFonts w:ascii="Wingdings" w:hAnsi="Wingdings" w:hint="default"/>
+        <w:sz w:val="20"/>
+      </w:rPr>
+    </w:lvl>
+    <w:lvl w:ilvl="5" w:tentative="1">
+      <w:start w:val="1"/>
+      <w:numFmt w:val="bullet"/>
+      <w:lvlText w:val=""/>
+      <w:lvlJc w:val="left"/>
+      <w:pPr>
+        <w:tabs>
+          <w:tab w:val="num" w:pos="4320"/>
+        </w:tabs>
+        <w:ind w:left="4320" w:hanging="360"/>
+      </w:pPr>
+      <w:rPr>
+        <w:rFonts w:ascii="Wingdings" w:hAnsi="Wingdings" w:hint="default"/>
+        <w:sz w:val="20"/>
+      </w:rPr>
+    </w:lvl>
+    <w:lvl w:ilvl="6" w:tentative="1">
+      <w:start w:val="1"/>
+      <w:numFmt w:val="bullet"/>
+      <w:lvlText w:val=""/>
+      <w:lvlJc w:val="left"/>
+      <w:pPr>
+        <w:tabs>
+          <w:tab w:val="num" w:pos="5040"/>
+        </w:tabs>
+        <w:ind w:left="5040" w:hanging="360"/>
+      </w:pPr>
+      <w:rPr>
+        <w:rFonts w:ascii="Wingdings" w:hAnsi="Wingdings" w:hint="default"/>
+        <w:sz w:val="20"/>
+      </w:rPr>
+    </w:lvl>
+    <w:lvl w:ilvl="7" w:tentative="1">
+      <w:start w:val="1"/>
+      <w:numFmt w:val="bullet"/>
+      <w:lvlText w:val=""/>
+      <w:lvlJc w:val="left"/>
+      <w:pPr>
+        <w:tabs>
+          <w:tab w:val="num" w:pos="5760"/>
+        </w:tabs>
+        <w:ind w:left="5760" w:hanging="360"/>
+      </w:pPr>
+      <w:rPr>
+        <w:rFonts w:ascii="Wingdings" w:hAnsi="Wingdings" w:hint="default"/>
+        <w:sz w:val="20"/>
+      </w:rPr>
+    </w:lvl>
+    <w:lvl w:ilvl="8" w:tentative="1">
+      <w:start w:val="1"/>
+      <w:numFmt w:val="bullet"/>
+      <w:lvlText w:val=""/>
+      <w:lvlJc w:val="left"/>
+      <w:pPr>
+        <w:tabs>
+          <w:tab w:val="num" w:pos="6480"/>
+        </w:tabs>
+        <w:ind w:left="6480" w:hanging="360"/>
+      </w:pPr>
+      <w:rPr>
+        <w:rFonts w:ascii="Wingdings" w:hAnsi="Wingdings" w:hint="default"/>
+        <w:sz w:val="20"/>
+      </w:rPr>
+    </w:lvl>
+  </w:abstractNum>
+  <w:abstractNum w:abstractNumId="23" w15:restartNumberingAfterBreak="0">
+    <w:nsid w:val="76EC0AE7"/>
+    <w:multiLevelType w:val="multilevel"/>
+    <w:tmpl w:val="D2FC9868"/>
+    <w:lvl w:ilvl="0">
+      <w:start w:val="1"/>
+      <w:numFmt w:val="decimal"/>
+      <w:lvlText w:val="%1."/>
+      <w:lvlJc w:val="left"/>
+      <w:pPr>
+        <w:tabs>
+          <w:tab w:val="num" w:pos="720"/>
+        </w:tabs>
+        <w:ind w:left="720" w:hanging="360"/>
+      </w:pPr>
+    </w:lvl>
+    <w:lvl w:ilvl="1" w:tentative="1">
+      <w:start w:val="1"/>
+      <w:numFmt w:val="decimal"/>
+      <w:lvlText w:val="%2."/>
+      <w:lvlJc w:val="left"/>
+      <w:pPr>
+        <w:tabs>
+          <w:tab w:val="num" w:pos="1440"/>
+        </w:tabs>
+        <w:ind w:left="1440" w:hanging="360"/>
+      </w:pPr>
+    </w:lvl>
+    <w:lvl w:ilvl="2" w:tentative="1">
+      <w:start w:val="1"/>
+      <w:numFmt w:val="decimal"/>
+      <w:lvlText w:val="%3."/>
+      <w:lvlJc w:val="left"/>
+      <w:pPr>
+        <w:tabs>
+          <w:tab w:val="num" w:pos="2160"/>
+        </w:tabs>
+        <w:ind w:left="2160" w:hanging="360"/>
+      </w:pPr>
+    </w:lvl>
+    <w:lvl w:ilvl="3" w:tentative="1">
+      <w:start w:val="1"/>
+      <w:numFmt w:val="decimal"/>
+      <w:lvlText w:val="%4."/>
+      <w:lvlJc w:val="left"/>
+      <w:pPr>
+        <w:tabs>
+          <w:tab w:val="num" w:pos="2880"/>
+        </w:tabs>
+        <w:ind w:left="2880" w:hanging="360"/>
+      </w:pPr>
+    </w:lvl>
+    <w:lvl w:ilvl="4" w:tentative="1">
+      <w:start w:val="1"/>
+      <w:numFmt w:val="decimal"/>
+      <w:lvlText w:val="%5."/>
+      <w:lvlJc w:val="left"/>
+      <w:pPr>
+        <w:tabs>
+          <w:tab w:val="num" w:pos="3600"/>
+        </w:tabs>
+        <w:ind w:left="3600" w:hanging="360"/>
+      </w:pPr>
+    </w:lvl>
+    <w:lvl w:ilvl="5" w:tentative="1">
+      <w:start w:val="1"/>
+      <w:numFmt w:val="decimal"/>
+      <w:lvlText w:val="%6."/>
+      <w:lvlJc w:val="left"/>
+      <w:pPr>
+        <w:tabs>
+          <w:tab w:val="num" w:pos="4320"/>
+        </w:tabs>
+        <w:ind w:left="4320" w:hanging="360"/>
+      </w:pPr>
+    </w:lvl>
+    <w:lvl w:ilvl="6" w:tentative="1">
+      <w:start w:val="1"/>
+      <w:numFmt w:val="decimal"/>
+      <w:lvlText w:val="%7."/>
+      <w:lvlJc w:val="left"/>
+      <w:pPr>
+        <w:tabs>
+          <w:tab w:val="num" w:pos="5040"/>
+        </w:tabs>
+        <w:ind w:left="5040" w:hanging="360"/>
+      </w:pPr>
+    </w:lvl>
+    <w:lvl w:ilvl="7" w:tentative="1">
+      <w:start w:val="1"/>
+      <w:numFmt w:val="decimal"/>
+      <w:lvlText w:val="%8."/>
+      <w:lvlJc w:val="left"/>
+      <w:pPr>
+        <w:tabs>
+          <w:tab w:val="num" w:pos="5760"/>
+        </w:tabs>
+        <w:ind w:left="5760" w:hanging="360"/>
+      </w:pPr>
+    </w:lvl>
+    <w:lvl w:ilvl="8" w:tentative="1">
+      <w:start w:val="1"/>
+      <w:numFmt w:val="decimal"/>
+      <w:lvlText w:val="%9."/>
+      <w:lvlJc w:val="left"/>
+      <w:pPr>
+        <w:tabs>
+          <w:tab w:val="num" w:pos="6480"/>
+        </w:tabs>
+        <w:ind w:left="6480" w:hanging="360"/>
+      </w:pPr>
+    </w:lvl>
+  </w:abstractNum>
+  <w:abstractNum w:abstractNumId="24" w15:restartNumberingAfterBreak="0">
     <w:nsid w:val="778D4153"/>
     <w:multiLevelType w:val="multilevel"/>
     <w:tmpl w:val="A7B65D60"/>
@@ -4306,7 +4238,7 @@
       </w:rPr>
     </w:lvl>
   </w:abstractNum>
-  <w:abstractNum w:abstractNumId="15" w15:restartNumberingAfterBreak="0">
+  <w:abstractNum w:abstractNumId="25" w15:restartNumberingAfterBreak="0">
     <w:nsid w:val="79F87374"/>
     <w:multiLevelType w:val="multilevel"/>
     <w:tmpl w:val="09428FEC"/>
@@ -4455,7 +4387,7 @@
       </w:rPr>
     </w:lvl>
   </w:abstractNum>
-  <w:abstractNum w:abstractNumId="16" w15:restartNumberingAfterBreak="0">
+  <w:abstractNum w:abstractNumId="26" w15:restartNumberingAfterBreak="0">
     <w:nsid w:val="7AAB36BD"/>
     <w:multiLevelType w:val="multilevel"/>
     <w:tmpl w:val="4E16039C"/>
@@ -4604,56 +4536,238 @@
       </w:rPr>
     </w:lvl>
   </w:abstractNum>
+  <w:abstractNum w:abstractNumId="27" w15:restartNumberingAfterBreak="0">
+    <w:nsid w:val="7F936C23"/>
+    <w:multiLevelType w:val="multilevel"/>
+    <w:tmpl w:val="9426FBBE"/>
+    <w:lvl w:ilvl="0">
+      <w:start w:val="1"/>
+      <w:numFmt w:val="bullet"/>
+      <w:lvlText w:val=""/>
+      <w:lvlJc w:val="left"/>
+      <w:pPr>
+        <w:tabs>
+          <w:tab w:val="num" w:pos="720"/>
+        </w:tabs>
+        <w:ind w:left="720" w:hanging="360"/>
+      </w:pPr>
+      <w:rPr>
+        <w:rFonts w:ascii="Symbol" w:hAnsi="Symbol" w:hint="default"/>
+        <w:sz w:val="20"/>
+      </w:rPr>
+    </w:lvl>
+    <w:lvl w:ilvl="1" w:tentative="1">
+      <w:start w:val="1"/>
+      <w:numFmt w:val="bullet"/>
+      <w:lvlText w:val="o"/>
+      <w:lvlJc w:val="left"/>
+      <w:pPr>
+        <w:tabs>
+          <w:tab w:val="num" w:pos="1440"/>
+        </w:tabs>
+        <w:ind w:left="1440" w:hanging="360"/>
+      </w:pPr>
+      <w:rPr>
+        <w:rFonts w:ascii="Courier New" w:hAnsi="Courier New" w:hint="default"/>
+        <w:sz w:val="20"/>
+      </w:rPr>
+    </w:lvl>
+    <w:lvl w:ilvl="2" w:tentative="1">
+      <w:start w:val="1"/>
+      <w:numFmt w:val="bullet"/>
+      <w:lvlText w:val=""/>
+      <w:lvlJc w:val="left"/>
+      <w:pPr>
+        <w:tabs>
+          <w:tab w:val="num" w:pos="2160"/>
+        </w:tabs>
+        <w:ind w:left="2160" w:hanging="360"/>
+      </w:pPr>
+      <w:rPr>
+        <w:rFonts w:ascii="Wingdings" w:hAnsi="Wingdings" w:hint="default"/>
+        <w:sz w:val="20"/>
+      </w:rPr>
+    </w:lvl>
+    <w:lvl w:ilvl="3" w:tentative="1">
+      <w:start w:val="1"/>
+      <w:numFmt w:val="bullet"/>
+      <w:lvlText w:val=""/>
+      <w:lvlJc w:val="left"/>
+      <w:pPr>
+        <w:tabs>
+          <w:tab w:val="num" w:pos="2880"/>
+        </w:tabs>
+        <w:ind w:left="2880" w:hanging="360"/>
+      </w:pPr>
+      <w:rPr>
+        <w:rFonts w:ascii="Wingdings" w:hAnsi="Wingdings" w:hint="default"/>
+        <w:sz w:val="20"/>
+      </w:rPr>
+    </w:lvl>
+    <w:lvl w:ilvl="4" w:tentative="1">
+      <w:start w:val="1"/>
+      <w:numFmt w:val="bullet"/>
+      <w:lvlText w:val=""/>
+      <w:lvlJc w:val="left"/>
+      <w:pPr>
+        <w:tabs>
+          <w:tab w:val="num" w:pos="3600"/>
+        </w:tabs>
+        <w:ind w:left="3600" w:hanging="360"/>
+      </w:pPr>
+      <w:rPr>
+        <w:rFonts w:ascii="Wingdings" w:hAnsi="Wingdings" w:hint="default"/>
+        <w:sz w:val="20"/>
+      </w:rPr>
+    </w:lvl>
+    <w:lvl w:ilvl="5" w:tentative="1">
+      <w:start w:val="1"/>
+      <w:numFmt w:val="bullet"/>
+      <w:lvlText w:val=""/>
+      <w:lvlJc w:val="left"/>
+      <w:pPr>
+        <w:tabs>
+          <w:tab w:val="num" w:pos="4320"/>
+        </w:tabs>
+        <w:ind w:left="4320" w:hanging="360"/>
+      </w:pPr>
+      <w:rPr>
+        <w:rFonts w:ascii="Wingdings" w:hAnsi="Wingdings" w:hint="default"/>
+        <w:sz w:val="20"/>
+      </w:rPr>
+    </w:lvl>
+    <w:lvl w:ilvl="6" w:tentative="1">
+      <w:start w:val="1"/>
+      <w:numFmt w:val="bullet"/>
+      <w:lvlText w:val=""/>
+      <w:lvlJc w:val="left"/>
+      <w:pPr>
+        <w:tabs>
+          <w:tab w:val="num" w:pos="5040"/>
+        </w:tabs>
+        <w:ind w:left="5040" w:hanging="360"/>
+      </w:pPr>
+      <w:rPr>
+        <w:rFonts w:ascii="Wingdings" w:hAnsi="Wingdings" w:hint="default"/>
+        <w:sz w:val="20"/>
+      </w:rPr>
+    </w:lvl>
+    <w:lvl w:ilvl="7" w:tentative="1">
+      <w:start w:val="1"/>
+      <w:numFmt w:val="bullet"/>
+      <w:lvlText w:val=""/>
+      <w:lvlJc w:val="left"/>
+      <w:pPr>
+        <w:tabs>
+          <w:tab w:val="num" w:pos="5760"/>
+        </w:tabs>
+        <w:ind w:left="5760" w:hanging="360"/>
+      </w:pPr>
+      <w:rPr>
+        <w:rFonts w:ascii="Wingdings" w:hAnsi="Wingdings" w:hint="default"/>
+        <w:sz w:val="20"/>
+      </w:rPr>
+    </w:lvl>
+    <w:lvl w:ilvl="8" w:tentative="1">
+      <w:start w:val="1"/>
+      <w:numFmt w:val="bullet"/>
+      <w:lvlText w:val=""/>
+      <w:lvlJc w:val="left"/>
+      <w:pPr>
+        <w:tabs>
+          <w:tab w:val="num" w:pos="6480"/>
+        </w:tabs>
+        <w:ind w:left="6480" w:hanging="360"/>
+      </w:pPr>
+      <w:rPr>
+        <w:rFonts w:ascii="Wingdings" w:hAnsi="Wingdings" w:hint="default"/>
+        <w:sz w:val="20"/>
+      </w:rPr>
+    </w:lvl>
+  </w:abstractNum>
   <w:num w:numId="1" w16cid:durableId="562907824">
+    <w:abstractNumId w:val="10"/>
+  </w:num>
+  <w:num w:numId="2" w16cid:durableId="1238201889">
+    <w:abstractNumId w:val="24"/>
+  </w:num>
+  <w:num w:numId="3" w16cid:durableId="141428513">
+    <w:abstractNumId w:val="8"/>
+  </w:num>
+  <w:num w:numId="4" w16cid:durableId="2040858636">
     <w:abstractNumId w:val="6"/>
   </w:num>
-  <w:num w:numId="2" w16cid:durableId="1238201889">
+  <w:num w:numId="5" w16cid:durableId="1289435670">
     <w:abstractNumId w:val="14"/>
   </w:num>
-  <w:num w:numId="3" w16cid:durableId="141428513">
+  <w:num w:numId="6" w16cid:durableId="2136095869">
+    <w:abstractNumId w:val="19"/>
+  </w:num>
+  <w:num w:numId="7" w16cid:durableId="1547251254">
+    <w:abstractNumId w:val="11"/>
+  </w:num>
+  <w:num w:numId="8" w16cid:durableId="2042977420">
+    <w:abstractNumId w:val="3"/>
+  </w:num>
+  <w:num w:numId="9" w16cid:durableId="270626154">
     <w:abstractNumId w:val="5"/>
   </w:num>
-  <w:num w:numId="4" w16cid:durableId="2040858636">
-    <w:abstractNumId w:val="3"/>
+  <w:num w:numId="10" w16cid:durableId="46690530">
+    <w:abstractNumId w:val="15"/>
   </w:num>
-  <w:num w:numId="5" w16cid:durableId="1289435670">
+  <w:num w:numId="11" w16cid:durableId="781456680">
+    <w:abstractNumId w:val="21"/>
+  </w:num>
+  <w:num w:numId="12" w16cid:durableId="2012025934">
+    <w:abstractNumId w:val="17"/>
+  </w:num>
+  <w:num w:numId="13" w16cid:durableId="569535851">
+    <w:abstractNumId w:val="7"/>
+  </w:num>
+  <w:num w:numId="14" w16cid:durableId="1771773860">
+    <w:abstractNumId w:val="25"/>
+  </w:num>
+  <w:num w:numId="15" w16cid:durableId="2066953032">
+    <w:abstractNumId w:val="4"/>
+  </w:num>
+  <w:num w:numId="16" w16cid:durableId="2001300582">
+    <w:abstractNumId w:val="26"/>
+  </w:num>
+  <w:num w:numId="17" w16cid:durableId="1196239309">
+    <w:abstractNumId w:val="13"/>
+  </w:num>
+  <w:num w:numId="18" w16cid:durableId="1703743080">
+    <w:abstractNumId w:val="22"/>
+  </w:num>
+  <w:num w:numId="19" w16cid:durableId="794519879">
+    <w:abstractNumId w:val="18"/>
+  </w:num>
+  <w:num w:numId="20" w16cid:durableId="1295135693">
+    <w:abstractNumId w:val="0"/>
+  </w:num>
+  <w:num w:numId="21" w16cid:durableId="818426979">
+    <w:abstractNumId w:val="1"/>
+  </w:num>
+  <w:num w:numId="22" w16cid:durableId="647515554">
+    <w:abstractNumId w:val="23"/>
+  </w:num>
+  <w:num w:numId="23" w16cid:durableId="1894387774">
+    <w:abstractNumId w:val="2"/>
+  </w:num>
+  <w:num w:numId="24" w16cid:durableId="645935402">
     <w:abstractNumId w:val="9"/>
   </w:num>
-  <w:num w:numId="6" w16cid:durableId="2136095869">
-    <w:abstractNumId w:val="12"/>
-  </w:num>
-  <w:num w:numId="7" w16cid:durableId="1547251254">
-    <w:abstractNumId w:val="7"/>
-  </w:num>
-  <w:num w:numId="8" w16cid:durableId="2042977420">
-    <w:abstractNumId w:val="0"/>
-  </w:num>
-  <w:num w:numId="9" w16cid:durableId="270626154">
-    <w:abstractNumId w:val="2"/>
-  </w:num>
-  <w:num w:numId="10" w16cid:durableId="46690530">
-    <w:abstractNumId w:val="10"/>
-  </w:num>
-  <w:num w:numId="11" w16cid:durableId="781456680">
-    <w:abstractNumId w:val="13"/>
-  </w:num>
-  <w:num w:numId="12" w16cid:durableId="2012025934">
-    <w:abstractNumId w:val="11"/>
-  </w:num>
-  <w:num w:numId="13" w16cid:durableId="569535851">
-    <w:abstractNumId w:val="4"/>
-  </w:num>
-  <w:num w:numId="14" w16cid:durableId="1771773860">
-    <w:abstractNumId w:val="15"/>
-  </w:num>
-  <w:num w:numId="15" w16cid:durableId="2066953032">
-    <w:abstractNumId w:val="1"/>
-  </w:num>
-  <w:num w:numId="16" w16cid:durableId="2001300582">
+  <w:num w:numId="25" w16cid:durableId="27072589">
     <w:abstractNumId w:val="16"/>
   </w:num>
-  <w:num w:numId="17" w16cid:durableId="1196239309">
-    <w:abstractNumId w:val="8"/>
+  <w:num w:numId="26" w16cid:durableId="368336047">
+    <w:abstractNumId w:val="27"/>
+  </w:num>
+  <w:num w:numId="27" w16cid:durableId="176888331">
+    <w:abstractNumId w:val="20"/>
+  </w:num>
+  <w:num w:numId="28" w16cid:durableId="306589272">
+    <w:abstractNumId w:val="12"/>
   </w:num>
 </w:numbering>
 </file>

</xml_diff>